<commit_message>
241210 Update International Finance
</commit_message>
<xml_diff>
--- a/International Finance/exam_final.docx
+++ b/International Finance/exam_final.docx
@@ -1,6 +1,6 @@
 
 <file path=word/document.xml><?xml version="1.0" encoding="utf-8"?>
-<w:document xmlns:wpc="http://schemas.microsoft.com/office/word/2010/wordprocessingCanvas" xmlns:cx="http://schemas.microsoft.com/office/drawing/2014/chartex" xmlns:cx1="http://schemas.microsoft.com/office/drawing/2015/9/8/chartex" xmlns:mc="http://schemas.openxmlformats.org/markup-compatibility/2006" xmlns:o="urn:schemas-microsoft-com:office:office" xmlns:r="http://schemas.openxmlformats.org/officeDocument/2006/relationships" xmlns:m="http://schemas.openxmlformats.org/officeDocument/2006/math" xmlns:v="urn:schemas-microsoft-com:vml" xmlns:wp14="http://schemas.microsoft.com/office/word/2010/wordprocessingDrawing" xmlns:wp="http://schemas.openxmlformats.org/drawingml/2006/wordprocessingDrawing" xmlns:w10="urn:schemas-microsoft-com:office:word" xmlns:w="http://schemas.openxmlformats.org/wordprocessingml/2006/main" xmlns:w14="http://schemas.microsoft.com/office/word/2010/wordml" xmlns:w15="http://schemas.microsoft.com/office/word/2012/wordml" xmlns:w16se="http://schemas.microsoft.com/office/word/2015/wordml/symex" xmlns:wpg="http://schemas.microsoft.com/office/word/2010/wordprocessingGroup" xmlns:wpi="http://schemas.microsoft.com/office/word/2010/wordprocessingInk" xmlns:wne="http://schemas.microsoft.com/office/word/2006/wordml" xmlns:wps="http://schemas.microsoft.com/office/word/2010/wordprocessingShape" mc:Ignorable="w14 w15 w16se wp14">
+<w:document xmlns:wpc="http://schemas.microsoft.com/office/word/2010/wordprocessingCanvas" xmlns:cx="http://schemas.microsoft.com/office/drawing/2014/chartex" xmlns:cx1="http://schemas.microsoft.com/office/drawing/2015/9/8/chartex" xmlns:cx2="http://schemas.microsoft.com/office/drawing/2015/10/21/chartex" xmlns:cx3="http://schemas.microsoft.com/office/drawing/2016/5/9/chartex" xmlns:cx4="http://schemas.microsoft.com/office/drawing/2016/5/10/chartex" xmlns:cx5="http://schemas.microsoft.com/office/drawing/2016/5/11/chartex" xmlns:cx6="http://schemas.microsoft.com/office/drawing/2016/5/12/chartex" xmlns:cx7="http://schemas.microsoft.com/office/drawing/2016/5/13/chartex" xmlns:cx8="http://schemas.microsoft.com/office/drawing/2016/5/14/chartex" xmlns:mc="http://schemas.openxmlformats.org/markup-compatibility/2006" xmlns:aink="http://schemas.microsoft.com/office/drawing/2016/ink" xmlns:am3d="http://schemas.microsoft.com/office/drawing/2017/model3d" xmlns:o="urn:schemas-microsoft-com:office:office" xmlns:oel="http://schemas.microsoft.com/office/2019/extlst" xmlns:r="http://schemas.openxmlformats.org/officeDocument/2006/relationships" xmlns:m="http://schemas.openxmlformats.org/officeDocument/2006/math" xmlns:v="urn:schemas-microsoft-com:vml" xmlns:wp14="http://schemas.microsoft.com/office/word/2010/wordprocessingDrawing" xmlns:wp="http://schemas.openxmlformats.org/drawingml/2006/wordprocessingDrawing" xmlns:w10="urn:schemas-microsoft-com:office:word" xmlns:w="http://schemas.openxmlformats.org/wordprocessingml/2006/main" xmlns:w14="http://schemas.microsoft.com/office/word/2010/wordml" xmlns:w15="http://schemas.microsoft.com/office/word/2012/wordml" xmlns:w16cex="http://schemas.microsoft.com/office/word/2018/wordml/cex" xmlns:w16cid="http://schemas.microsoft.com/office/word/2016/wordml/cid" xmlns:w16="http://schemas.microsoft.com/office/word/2018/wordml" xmlns:w16du="http://schemas.microsoft.com/office/word/2023/wordml/word16du" xmlns:w16sdtdh="http://schemas.microsoft.com/office/word/2020/wordml/sdtdatahash" xmlns:w16sdtfl="http://schemas.microsoft.com/office/word/2024/wordml/sdtformatlock" xmlns:w16se="http://schemas.microsoft.com/office/word/2015/wordml/symex" xmlns:wpg="http://schemas.microsoft.com/office/word/2010/wordprocessingGroup" xmlns:wpi="http://schemas.microsoft.com/office/word/2010/wordprocessingInk" xmlns:wne="http://schemas.microsoft.com/office/word/2006/wordml" xmlns:wps="http://schemas.microsoft.com/office/word/2010/wordprocessingShape" mc:Ignorable="w14 w15 w16se w16cid w16 w16cex w16sdtdh w16sdtfl w16du wp14">
   <w:body>
     <w:p>
       <w:pPr>
@@ -34,7 +34,6 @@
         </w:rPr>
         <w:t xml:space="preserve">, </w:t>
       </w:r>
-      <w:proofErr w:type="gramStart"/>
       <w:r>
         <w:rPr>
           <w:rFonts w:ascii="Arial" w:hAnsi="Arial" w:cs="Arial"/>
@@ -45,7 +44,6 @@
         </w:rPr>
         <w:t>Fall</w:t>
       </w:r>
-      <w:proofErr w:type="gramEnd"/>
       <w:r>
         <w:rPr>
           <w:rFonts w:ascii="Arial" w:hAnsi="Arial" w:cs="Arial"/>
@@ -131,7 +129,7 @@
     </w:p>
     <w:p>
       <w:pPr>
-        <w:pStyle w:val="ListParagraph"/>
+        <w:pStyle w:val="a3"/>
         <w:numPr>
           <w:ilvl w:val="0"/>
           <w:numId w:val="1"/>
@@ -151,7 +149,7 @@
     </w:p>
     <w:p>
       <w:pPr>
-        <w:pStyle w:val="ListParagraph"/>
+        <w:pStyle w:val="a3"/>
         <w:numPr>
           <w:ilvl w:val="0"/>
           <w:numId w:val="1"/>
@@ -171,7 +169,7 @@
     </w:p>
     <w:p>
       <w:pPr>
-        <w:pStyle w:val="ListParagraph"/>
+        <w:pStyle w:val="a3"/>
         <w:numPr>
           <w:ilvl w:val="0"/>
           <w:numId w:val="1"/>
@@ -233,7 +231,7 @@
     </w:p>
     <w:p>
       <w:pPr>
-        <w:pStyle w:val="ListParagraph"/>
+        <w:pStyle w:val="a3"/>
         <w:numPr>
           <w:ilvl w:val="0"/>
           <w:numId w:val="1"/>
@@ -253,7 +251,7 @@
     </w:p>
     <w:p>
       <w:pPr>
-        <w:pStyle w:val="ListParagraph"/>
+        <w:pStyle w:val="a3"/>
         <w:numPr>
           <w:ilvl w:val="0"/>
           <w:numId w:val="1"/>
@@ -263,30 +261,20 @@
           <w:lang w:val="en-US"/>
         </w:rPr>
       </w:pPr>
-      <w:proofErr w:type="gramStart"/>
       <w:r>
         <w:rPr>
           <w:rFonts w:ascii="Arial" w:hAnsi="Arial" w:cs="Arial"/>
           <w:b/>
           <w:lang w:val="en-US"/>
         </w:rPr>
-        <w:t>Don’t</w:t>
-      </w:r>
-      <w:proofErr w:type="gramEnd"/>
+        <w:t>Don’t write too much</w:t>
+      </w:r>
       <w:r>
         <w:rPr>
           <w:rFonts w:ascii="Arial" w:hAnsi="Arial" w:cs="Arial"/>
           <w:b/>
           <w:lang w:val="en-US"/>
         </w:rPr>
-        <w:t xml:space="preserve"> write too much</w:t>
-      </w:r>
-      <w:r>
-        <w:rPr>
-          <w:rFonts w:ascii="Arial" w:hAnsi="Arial" w:cs="Arial"/>
-          <w:b/>
-          <w:lang w:val="en-US"/>
-        </w:rPr>
         <w:t>.</w:t>
       </w:r>
       <w:r>
@@ -301,46 +289,14 @@
           <w:rFonts w:ascii="Arial" w:hAnsi="Arial" w:cs="Arial"/>
           <w:lang w:val="en-US"/>
         </w:rPr>
-        <w:t xml:space="preserve">Brief and complete answers will receive a higher score than long answers which include the right elements but have also plenty of things that have nothing to do with the question being asked. When you answer a question, just answer the question; </w:t>
-      </w:r>
-      <w:proofErr w:type="gramStart"/>
-      <w:r>
-        <w:rPr>
-          <w:rFonts w:ascii="Arial" w:hAnsi="Arial" w:cs="Arial"/>
-          <w:lang w:val="en-US"/>
-        </w:rPr>
-        <w:t>don’t</w:t>
-      </w:r>
-      <w:proofErr w:type="gramEnd"/>
-      <w:r>
-        <w:rPr>
-          <w:rFonts w:ascii="Arial" w:hAnsi="Arial" w:cs="Arial"/>
-          <w:lang w:val="en-US"/>
-        </w:rPr>
-        <w:t xml:space="preserve"> narrate the history of the universe.</w:t>
-      </w:r>
-      <w:r>
-        <w:rPr>
-          <w:rFonts w:ascii="Arial" w:hAnsi="Arial" w:cs="Arial"/>
-          <w:lang w:val="en-US"/>
-        </w:rPr>
-        <w:t xml:space="preserve"> Most questions </w:t>
-      </w:r>
-      <w:proofErr w:type="gramStart"/>
-      <w:r>
-        <w:rPr>
-          <w:rFonts w:ascii="Arial" w:hAnsi="Arial" w:cs="Arial"/>
-          <w:lang w:val="en-US"/>
-        </w:rPr>
-        <w:t>can be answered</w:t>
-      </w:r>
-      <w:proofErr w:type="gramEnd"/>
-      <w:r>
-        <w:rPr>
-          <w:rFonts w:ascii="Arial" w:hAnsi="Arial" w:cs="Arial"/>
-          <w:lang w:val="en-US"/>
-        </w:rPr>
-        <w:t xml:space="preserve"> with a couple of sentences</w:t>
+        <w:t>Brief and complete answers will receive a higher score than long answers which include the right elements but have also plenty of things that have nothing to do with the question being asked. When you answer a question, just answer the question; don’t narrate the history of the universe.</w:t>
+      </w:r>
+      <w:r>
+        <w:rPr>
+          <w:rFonts w:ascii="Arial" w:hAnsi="Arial" w:cs="Arial"/>
+          <w:lang w:val="en-US"/>
+        </w:rPr>
+        <w:t xml:space="preserve"> Most questions can be answered with a couple of sentences</w:t>
       </w:r>
       <w:r>
         <w:rPr>
@@ -352,7 +308,7 @@
     </w:p>
     <w:p>
       <w:pPr>
-        <w:pStyle w:val="ListParagraph"/>
+        <w:pStyle w:val="a3"/>
         <w:numPr>
           <w:ilvl w:val="0"/>
           <w:numId w:val="1"/>
@@ -393,16 +349,16 @@
     </w:p>
     <w:p>
       <w:pPr>
-        <w:pStyle w:val="ListParagraph"/>
-        <w:rPr>
-          <w:rFonts w:ascii="Arial" w:hAnsi="Arial" w:cs="Arial"/>
-          <w:lang w:val="en-US"/>
-        </w:rPr>
-      </w:pPr>
-    </w:p>
-    <w:p>
-      <w:pPr>
-        <w:pStyle w:val="ListParagraph"/>
+        <w:pStyle w:val="a3"/>
+        <w:rPr>
+          <w:rFonts w:ascii="Arial" w:hAnsi="Arial" w:cs="Arial"/>
+          <w:lang w:val="en-US"/>
+        </w:rPr>
+      </w:pPr>
+    </w:p>
+    <w:p>
+      <w:pPr>
+        <w:pStyle w:val="a3"/>
         <w:numPr>
           <w:ilvl w:val="0"/>
           <w:numId w:val="3"/>
@@ -429,7 +385,7 @@
     </w:p>
     <w:p>
       <w:pPr>
-        <w:pStyle w:val="ListParagraph"/>
+        <w:pStyle w:val="a3"/>
         <w:numPr>
           <w:ilvl w:val="1"/>
           <w:numId w:val="3"/>
@@ -479,23 +435,7 @@
           <w:rFonts w:ascii="Arial" w:hAnsi="Arial" w:cs="Arial"/>
           <w:lang w:val="en-US"/>
         </w:rPr>
-        <w:t xml:space="preserve">. How </w:t>
-      </w:r>
-      <w:proofErr w:type="gramStart"/>
-      <w:r>
-        <w:rPr>
-          <w:rFonts w:ascii="Arial" w:hAnsi="Arial" w:cs="Arial"/>
-          <w:lang w:val="en-US"/>
-        </w:rPr>
-        <w:t>should capital controls be implemented</w:t>
-      </w:r>
-      <w:proofErr w:type="gramEnd"/>
-      <w:r>
-        <w:rPr>
-          <w:rFonts w:ascii="Arial" w:hAnsi="Arial" w:cs="Arial"/>
-          <w:lang w:val="en-US"/>
-        </w:rPr>
-        <w:t xml:space="preserve">? </w:t>
+        <w:t xml:space="preserve">. How should capital controls be implemented? </w:t>
       </w:r>
       <w:r>
         <w:rPr>
@@ -507,7 +447,7 @@
     </w:p>
     <w:p>
       <w:pPr>
-        <w:pStyle w:val="ListParagraph"/>
+        <w:pStyle w:val="a3"/>
         <w:numPr>
           <w:ilvl w:val="1"/>
           <w:numId w:val="3"/>
@@ -534,7 +474,7 @@
     </w:p>
     <w:p>
       <w:pPr>
-        <w:pStyle w:val="ListParagraph"/>
+        <w:pStyle w:val="a3"/>
         <w:numPr>
           <w:ilvl w:val="1"/>
           <w:numId w:val="3"/>
@@ -554,7 +494,7 @@
     </w:p>
     <w:p>
       <w:pPr>
-        <w:pStyle w:val="ListParagraph"/>
+        <w:pStyle w:val="a3"/>
         <w:numPr>
           <w:ilvl w:val="1"/>
           <w:numId w:val="3"/>
@@ -574,16 +514,16 @@
     </w:p>
     <w:p>
       <w:pPr>
-        <w:pStyle w:val="ListParagraph"/>
-        <w:rPr>
-          <w:rFonts w:ascii="Arial" w:hAnsi="Arial" w:cs="Arial"/>
-          <w:lang w:val="en-US"/>
-        </w:rPr>
-      </w:pPr>
-    </w:p>
-    <w:p>
-      <w:pPr>
-        <w:pStyle w:val="ListParagraph"/>
+        <w:pStyle w:val="a3"/>
+        <w:rPr>
+          <w:rFonts w:ascii="Arial" w:hAnsi="Arial" w:cs="Arial"/>
+          <w:lang w:val="en-US"/>
+        </w:rPr>
+      </w:pPr>
+    </w:p>
+    <w:p>
+      <w:pPr>
+        <w:pStyle w:val="a3"/>
         <w:numPr>
           <w:ilvl w:val="0"/>
           <w:numId w:val="3"/>
@@ -793,7 +733,7 @@
     </w:p>
     <w:p>
       <w:pPr>
-        <w:pStyle w:val="ListParagraph"/>
+        <w:pStyle w:val="a3"/>
         <w:numPr>
           <w:ilvl w:val="1"/>
           <w:numId w:val="3"/>
@@ -813,7 +753,7 @@
     </w:p>
     <w:p>
       <w:pPr>
-        <w:pStyle w:val="ListParagraph"/>
+        <w:pStyle w:val="a3"/>
         <w:numPr>
           <w:ilvl w:val="1"/>
           <w:numId w:val="3"/>
@@ -833,7 +773,7 @@
     </w:p>
     <w:p>
       <w:pPr>
-        <w:pStyle w:val="ListParagraph"/>
+        <w:pStyle w:val="a3"/>
         <w:numPr>
           <w:ilvl w:val="1"/>
           <w:numId w:val="3"/>
@@ -867,7 +807,7 @@
     </w:p>
     <w:p>
       <w:pPr>
-        <w:pStyle w:val="ListParagraph"/>
+        <w:pStyle w:val="a3"/>
         <w:numPr>
           <w:ilvl w:val="1"/>
           <w:numId w:val="3"/>
@@ -901,7 +841,7 @@
     </w:p>
     <w:p>
       <w:pPr>
-        <w:pStyle w:val="ListParagraph"/>
+        <w:pStyle w:val="a3"/>
         <w:numPr>
           <w:ilvl w:val="1"/>
           <w:numId w:val="3"/>
@@ -964,7 +904,7 @@
     </w:p>
     <w:p>
       <w:pPr>
-        <w:pStyle w:val="ListParagraph"/>
+        <w:pStyle w:val="a3"/>
         <w:numPr>
           <w:ilvl w:val="1"/>
           <w:numId w:val="3"/>
@@ -998,16 +938,16 @@
     </w:p>
     <w:p>
       <w:pPr>
-        <w:pStyle w:val="ListParagraph"/>
-        <w:rPr>
-          <w:rFonts w:ascii="Arial" w:hAnsi="Arial" w:cs="Arial"/>
-          <w:lang w:val="en-US"/>
-        </w:rPr>
-      </w:pPr>
-    </w:p>
-    <w:p>
-      <w:pPr>
-        <w:pStyle w:val="ListParagraph"/>
+        <w:pStyle w:val="a3"/>
+        <w:rPr>
+          <w:rFonts w:ascii="Arial" w:hAnsi="Arial" w:cs="Arial"/>
+          <w:lang w:val="en-US"/>
+        </w:rPr>
+      </w:pPr>
+    </w:p>
+    <w:p>
+      <w:pPr>
+        <w:pStyle w:val="a3"/>
         <w:numPr>
           <w:ilvl w:val="0"/>
           <w:numId w:val="3"/>
@@ -1034,7 +974,7 @@
     </w:p>
     <w:p>
       <w:pPr>
-        <w:pStyle w:val="ListParagraph"/>
+        <w:pStyle w:val="a3"/>
         <w:numPr>
           <w:ilvl w:val="1"/>
           <w:numId w:val="3"/>
@@ -1058,7 +998,6 @@
         </w:rPr>
         <w:t xml:space="preserve">he first model that we studied in class finds </w:t>
       </w:r>
-      <w:proofErr w:type="spellStart"/>
       <w:r>
         <w:rPr>
           <w:rFonts w:ascii="Arial" w:hAnsi="Arial" w:cs="Arial"/>
@@ -1080,7 +1019,6 @@
         </w:rPr>
         <w:t>ity</w:t>
       </w:r>
-      <w:proofErr w:type="spellEnd"/>
       <w:r>
         <w:rPr>
           <w:rFonts w:ascii="Arial" w:hAnsi="Arial" w:cs="Arial"/>
@@ -1126,7 +1064,7 @@
     </w:p>
     <w:p>
       <w:pPr>
-        <w:pStyle w:val="ListParagraph"/>
+        <w:pStyle w:val="a3"/>
         <w:numPr>
           <w:ilvl w:val="1"/>
           <w:numId w:val="3"/>
@@ -1190,7 +1128,160 @@
           <w:rFonts w:ascii="Arial" w:hAnsi="Arial" w:cs="Arial"/>
           <w:lang w:val="en-US"/>
         </w:rPr>
-        <w:t xml:space="preserve">in driving </w:t>
+        <w:t xml:space="preserve">in driving countercyclicality </w:t>
+      </w:r>
+      <w:r>
+        <w:rPr>
+          <w:rFonts w:ascii="Arial" w:hAnsi="Arial" w:cs="Arial"/>
+          <w:lang w:val="en-US"/>
+        </w:rPr>
+        <w:t>in these three strategies?  (9 points)</w:t>
+      </w:r>
+    </w:p>
+    <w:p>
+      <w:pPr>
+        <w:rPr>
+          <w:rFonts w:ascii="Arial" w:hAnsi="Arial" w:cs="Arial"/>
+          <w:b/>
+          <w:bCs/>
+          <w:lang w:val="en-US" w:eastAsia="zh-CN"/>
+        </w:rPr>
+      </w:pPr>
+      <w:r>
+        <w:rPr>
+          <w:rFonts w:ascii="Arial" w:hAnsi="Arial" w:cs="Arial"/>
+          <w:b/>
+          <w:bCs/>
+          <w:lang w:val="en-US" w:eastAsia="zh-CN"/>
+        </w:rPr>
+        <w:t>问题</w:t>
+      </w:r>
+      <w:r>
+        <w:rPr>
+          <w:rFonts w:ascii="Arial" w:hAnsi="Arial" w:cs="Arial"/>
+          <w:b/>
+          <w:bCs/>
+          <w:lang w:val="en-US" w:eastAsia="zh-CN"/>
+        </w:rPr>
+        <w:t xml:space="preserve"> a: </w:t>
+      </w:r>
+      <w:r>
+        <w:rPr>
+          <w:rFonts w:ascii="Arial" w:hAnsi="Arial" w:cs="Arial"/>
+          <w:b/>
+          <w:bCs/>
+          <w:lang w:val="en-US" w:eastAsia="zh-CN"/>
+        </w:rPr>
+        <w:t>为什么第一个模型预测经常账户和贸易余额的顺周期性？</w:t>
+      </w:r>
+    </w:p>
+    <w:p>
+      <w:pPr>
+        <w:rPr>
+          <w:rFonts w:ascii="Arial" w:hAnsi="Arial" w:cs="Arial"/>
+          <w:lang w:val="en-US"/>
+        </w:rPr>
+      </w:pPr>
+      <w:r>
+        <w:rPr>
+          <w:rFonts w:ascii="Arial" w:hAnsi="Arial" w:cs="Arial"/>
+          <w:lang w:val="en-US"/>
+        </w:rPr>
+        <w:pict w14:anchorId="78AD657D">
+          <v:rect id="_x0000_i1073" style="width:0;height:1.5pt" o:hralign="center" o:hrstd="t" o:hr="t" fillcolor="#a0a0a0" stroked="f"/>
+        </w:pict>
+      </w:r>
+    </w:p>
+    <w:p>
+      <w:pPr>
+        <w:rPr>
+          <w:rFonts w:ascii="Arial" w:hAnsi="Arial" w:cs="Arial"/>
+          <w:b/>
+          <w:bCs/>
+          <w:lang w:val="en-US" w:eastAsia="zh-CN"/>
+        </w:rPr>
+      </w:pPr>
+      <w:r>
+        <w:rPr>
+          <w:rFonts w:ascii="Arial" w:hAnsi="Arial" w:cs="Arial"/>
+          <w:b/>
+          <w:bCs/>
+          <w:lang w:val="en-US" w:eastAsia="zh-CN"/>
+        </w:rPr>
+        <w:t>模型背景</w:t>
+      </w:r>
+    </w:p>
+    <w:p>
+      <w:pPr>
+        <w:rPr>
+          <w:rFonts w:ascii="Arial" w:hAnsi="Arial" w:cs="Arial"/>
+          <w:lang w:val="en-US"/>
+        </w:rPr>
+      </w:pPr>
+      <w:r>
+        <w:rPr>
+          <w:rFonts w:ascii="Arial" w:hAnsi="Arial" w:cs="Arial"/>
+          <w:lang w:val="en-US" w:eastAsia="zh-CN"/>
+        </w:rPr>
+        <w:t>在课堂中学习的第一个模型通常是一个</w:t>
+      </w:r>
+      <w:r>
+        <w:rPr>
+          <w:rFonts w:ascii="Arial" w:hAnsi="Arial" w:cs="Arial"/>
+          <w:b/>
+          <w:bCs/>
+          <w:lang w:val="en-US" w:eastAsia="zh-CN"/>
+        </w:rPr>
+        <w:t>小型开放经济的内生储蓄模型</w:t>
+      </w:r>
+      <w:r>
+        <w:rPr>
+          <w:rFonts w:ascii="Arial" w:hAnsi="Arial" w:cs="Arial"/>
+          <w:lang w:val="en-US" w:eastAsia="zh-CN"/>
+        </w:rPr>
+        <w:t>，例如</w:t>
+      </w:r>
+      <w:r>
+        <w:rPr>
+          <w:rFonts w:ascii="Arial" w:hAnsi="Arial" w:cs="Arial"/>
+          <w:lang w:val="en-US" w:eastAsia="zh-CN"/>
+        </w:rPr>
+        <w:t>“</w:t>
+      </w:r>
+      <w:r>
+        <w:rPr>
+          <w:rFonts w:ascii="Arial" w:hAnsi="Arial" w:cs="Arial"/>
+          <w:lang w:val="en-US" w:eastAsia="zh-CN"/>
+        </w:rPr>
+        <w:t>无资本积累的禀赋经济模型</w:t>
+      </w:r>
+      <w:r>
+        <w:rPr>
+          <w:rFonts w:ascii="Arial" w:hAnsi="Arial" w:cs="Arial"/>
+          <w:lang w:val="en-US" w:eastAsia="zh-CN"/>
+        </w:rPr>
+        <w:t>”</w:t>
+      </w:r>
+      <w:r>
+        <w:rPr>
+          <w:rFonts w:ascii="Arial" w:hAnsi="Arial" w:cs="Arial"/>
+          <w:lang w:val="en-US" w:eastAsia="zh-CN"/>
+        </w:rPr>
+        <w:t>（</w:t>
+      </w:r>
+      <w:r>
+        <w:rPr>
+          <w:rFonts w:ascii="Arial" w:hAnsi="Arial" w:cs="Arial"/>
+          <w:lang w:val="en-US" w:eastAsia="zh-CN"/>
+        </w:rPr>
+        <w:t>Endowment Economy</w:t>
+      </w:r>
+      <w:r>
+        <w:rPr>
+          <w:rFonts w:ascii="Arial" w:hAnsi="Arial" w:cs="Arial"/>
+          <w:lang w:val="en-US" w:eastAsia="zh-CN"/>
+        </w:rPr>
+        <w:t>）。</w:t>
       </w:r>
       <w:proofErr w:type="spellStart"/>
       <w:r>
@@ -1198,7 +1289,7 @@
           <w:rFonts w:ascii="Arial" w:hAnsi="Arial" w:cs="Arial"/>
           <w:lang w:val="en-US"/>
         </w:rPr>
-        <w:t>countercyclicality</w:t>
+        <w:t>该模型的核心特征如下</w:t>
       </w:r>
       <w:proofErr w:type="spellEnd"/>
       <w:r>
@@ -1206,31 +1297,2285 @@
           <w:rFonts w:ascii="Arial" w:hAnsi="Arial" w:cs="Arial"/>
           <w:lang w:val="en-US"/>
         </w:rPr>
+        <w:t>：</w:t>
+      </w:r>
+    </w:p>
+    <w:p>
+      <w:pPr>
+        <w:numPr>
+          <w:ilvl w:val="0"/>
+          <w:numId w:val="4"/>
+        </w:numPr>
+        <w:rPr>
+          <w:rFonts w:ascii="Arial" w:hAnsi="Arial" w:cs="Arial"/>
+          <w:lang w:val="en-US" w:eastAsia="zh-CN"/>
+        </w:rPr>
+      </w:pPr>
+      <w:r>
+        <w:rPr>
+          <w:rFonts w:ascii="Arial" w:hAnsi="Arial" w:cs="Arial"/>
+          <w:lang w:val="en-US" w:eastAsia="zh-CN"/>
+        </w:rPr>
+        <w:t>产出</w:t>
+      </w:r>
+      <w:r>
+        <w:rPr>
+          <w:rFonts w:ascii="Arial" w:hAnsi="Arial" w:cs="Arial"/>
+          <w:lang w:val="en-US" w:eastAsia="zh-CN"/>
+        </w:rPr>
         <w:t xml:space="preserve"> </w:t>
       </w:r>
-      <w:r>
-        <w:rPr>
-          <w:rFonts w:ascii="Arial" w:hAnsi="Arial" w:cs="Arial"/>
-          <w:lang w:val="en-US"/>
-        </w:rPr>
-        <w:t>in these three strategies?  (9 points)</w:t>
-      </w:r>
-      <w:bookmarkStart w:id="0" w:name="_GoBack"/>
-      <w:bookmarkEnd w:id="0"/>
-    </w:p>
-    <w:p>
-      <w:pPr>
-        <w:rPr>
-          <w:rFonts w:ascii="Arial" w:hAnsi="Arial" w:cs="Arial"/>
-          <w:lang w:val="en-US"/>
-        </w:rPr>
-      </w:pPr>
-    </w:p>
-    <w:p>
-      <w:pPr>
-        <w:rPr>
-          <w:rFonts w:ascii="Arial" w:hAnsi="Arial" w:cs="Arial"/>
-          <w:lang w:val="en-US"/>
+      <w:proofErr w:type="spellStart"/>
+      <w:r>
+        <w:rPr>
+          <w:rFonts w:ascii="Arial" w:hAnsi="Arial" w:cs="Arial"/>
+          <w:lang w:val="en-US" w:eastAsia="zh-CN"/>
+        </w:rPr>
+        <w:t>y_t</w:t>
+      </w:r>
+      <w:proofErr w:type="spellEnd"/>
+      <w:r>
+        <w:rPr>
+          <w:rFonts w:ascii="Arial" w:hAnsi="Arial" w:cs="Arial"/>
+          <w:lang w:val="en-US" w:eastAsia="zh-CN"/>
+        </w:rPr>
+        <w:t xml:space="preserve"> </w:t>
+      </w:r>
+      <w:r>
+        <w:rPr>
+          <w:rFonts w:ascii="Arial" w:hAnsi="Arial" w:cs="Arial"/>
+          <w:lang w:val="en-US" w:eastAsia="zh-CN"/>
+        </w:rPr>
+        <w:t>是外生的，通常假设为一个随机过程。</w:t>
+      </w:r>
+    </w:p>
+    <w:p>
+      <w:pPr>
+        <w:numPr>
+          <w:ilvl w:val="0"/>
+          <w:numId w:val="4"/>
+        </w:numPr>
+        <w:rPr>
+          <w:rFonts w:ascii="Arial" w:hAnsi="Arial" w:cs="Arial"/>
+          <w:lang w:val="en-US" w:eastAsia="zh-CN"/>
+        </w:rPr>
+      </w:pPr>
+      <w:r>
+        <w:rPr>
+          <w:rFonts w:ascii="Arial" w:hAnsi="Arial" w:cs="Arial"/>
+          <w:lang w:val="en-US" w:eastAsia="zh-CN"/>
+        </w:rPr>
+        <w:t>消费</w:t>
+      </w:r>
+      <w:r>
+        <w:rPr>
+          <w:rFonts w:ascii="Arial" w:hAnsi="Arial" w:cs="Arial"/>
+          <w:lang w:val="en-US" w:eastAsia="zh-CN"/>
+        </w:rPr>
+        <w:t xml:space="preserve"> </w:t>
+      </w:r>
+      <w:proofErr w:type="spellStart"/>
+      <w:r>
+        <w:rPr>
+          <w:rFonts w:ascii="Arial" w:hAnsi="Arial" w:cs="Arial"/>
+          <w:lang w:val="en-US" w:eastAsia="zh-CN"/>
+        </w:rPr>
+        <w:t>c_t</w:t>
+      </w:r>
+      <w:proofErr w:type="spellEnd"/>
+      <w:r>
+        <w:rPr>
+          <w:rFonts w:ascii="Arial" w:hAnsi="Arial" w:cs="Arial"/>
+          <w:lang w:val="en-US" w:eastAsia="zh-CN"/>
+        </w:rPr>
+        <w:t xml:space="preserve"> </w:t>
+      </w:r>
+      <w:r>
+        <w:rPr>
+          <w:rFonts w:ascii="Arial" w:hAnsi="Arial" w:cs="Arial"/>
+          <w:lang w:val="en-US" w:eastAsia="zh-CN"/>
+        </w:rPr>
+        <w:t>和储蓄（通过经常账户表现）是内生决定的。</w:t>
+      </w:r>
+    </w:p>
+    <w:p>
+      <w:pPr>
+        <w:numPr>
+          <w:ilvl w:val="0"/>
+          <w:numId w:val="4"/>
+        </w:numPr>
+        <w:rPr>
+          <w:rFonts w:ascii="Arial" w:hAnsi="Arial" w:cs="Arial"/>
+          <w:lang w:val="en-US"/>
+        </w:rPr>
+      </w:pPr>
+      <w:proofErr w:type="spellStart"/>
+      <w:r>
+        <w:rPr>
+          <w:rFonts w:ascii="Arial" w:hAnsi="Arial" w:cs="Arial"/>
+          <w:lang w:val="en-US"/>
+        </w:rPr>
+        <w:t>消费者基于永久收入平滑假说</w:t>
+      </w:r>
+      <w:proofErr w:type="spellEnd"/>
+      <w:r>
+        <w:rPr>
+          <w:rFonts w:ascii="Arial" w:hAnsi="Arial" w:cs="Arial"/>
+          <w:lang w:val="en-US"/>
+        </w:rPr>
+        <w:t>（</w:t>
+      </w:r>
+      <w:r>
+        <w:rPr>
+          <w:rFonts w:ascii="Arial" w:hAnsi="Arial" w:cs="Arial"/>
+          <w:lang w:val="en-US"/>
+        </w:rPr>
+        <w:t>Permanent Income Hypothesis</w:t>
+      </w:r>
+      <w:r>
+        <w:rPr>
+          <w:rFonts w:ascii="Arial" w:hAnsi="Arial" w:cs="Arial"/>
+          <w:lang w:val="en-US"/>
+        </w:rPr>
+        <w:t>）</w:t>
+      </w:r>
+      <w:proofErr w:type="spellStart"/>
+      <w:r>
+        <w:rPr>
+          <w:rFonts w:ascii="Arial" w:hAnsi="Arial" w:cs="Arial"/>
+          <w:lang w:val="en-US"/>
+        </w:rPr>
+        <w:t>做出消费决策，即他们试图平滑当前和未来消费</w:t>
+      </w:r>
+      <w:proofErr w:type="spellEnd"/>
+      <w:r>
+        <w:rPr>
+          <w:rFonts w:ascii="Arial" w:hAnsi="Arial" w:cs="Arial"/>
+          <w:lang w:val="en-US"/>
+        </w:rPr>
+        <w:t>。</w:t>
+      </w:r>
+    </w:p>
+    <w:p>
+      <w:pPr>
+        <w:rPr>
+          <w:rFonts w:ascii="Arial" w:hAnsi="Arial" w:cs="Arial"/>
+          <w:lang w:val="en-US"/>
+        </w:rPr>
+      </w:pPr>
+      <w:r>
+        <w:rPr>
+          <w:rFonts w:ascii="Arial" w:hAnsi="Arial" w:cs="Arial"/>
+          <w:lang w:val="en-US"/>
+        </w:rPr>
+        <w:pict w14:anchorId="2F1B5CBB">
+          <v:rect id="_x0000_i1074" style="width:0;height:1.5pt" o:hralign="center" o:hrstd="t" o:hr="t" fillcolor="#a0a0a0" stroked="f"/>
+        </w:pict>
+      </w:r>
+    </w:p>
+    <w:p>
+      <w:pPr>
+        <w:rPr>
+          <w:rFonts w:ascii="Arial" w:hAnsi="Arial" w:cs="Arial"/>
+          <w:b/>
+          <w:bCs/>
+          <w:lang w:val="en-US" w:eastAsia="zh-CN"/>
+        </w:rPr>
+      </w:pPr>
+      <w:r>
+        <w:rPr>
+          <w:rFonts w:ascii="Arial" w:hAnsi="Arial" w:cs="Arial"/>
+          <w:b/>
+          <w:bCs/>
+          <w:lang w:val="en-US" w:eastAsia="zh-CN"/>
+        </w:rPr>
+        <w:t>模型预测顺周期性经常账户和贸易余额的原因</w:t>
+      </w:r>
+    </w:p>
+    <w:p>
+      <w:pPr>
+        <w:numPr>
+          <w:ilvl w:val="0"/>
+          <w:numId w:val="5"/>
+        </w:numPr>
+        <w:rPr>
+          <w:rFonts w:ascii="Arial" w:hAnsi="Arial" w:cs="Arial"/>
+          <w:lang w:val="en-US" w:eastAsia="zh-CN"/>
+        </w:rPr>
+      </w:pPr>
+      <w:r>
+        <w:rPr>
+          <w:rFonts w:ascii="Arial" w:hAnsi="Arial" w:cs="Arial"/>
+          <w:b/>
+          <w:bCs/>
+          <w:lang w:val="en-US" w:eastAsia="zh-CN"/>
+        </w:rPr>
+        <w:t>永久收入平滑导致消费变化小于收入变化</w:t>
+      </w:r>
+      <w:r>
+        <w:rPr>
+          <w:rFonts w:ascii="Arial" w:hAnsi="Arial" w:cs="Arial"/>
+          <w:lang w:val="en-US" w:eastAsia="zh-CN"/>
+        </w:rPr>
+        <w:t>：</w:t>
+      </w:r>
+    </w:p>
+    <w:p>
+      <w:pPr>
+        <w:numPr>
+          <w:ilvl w:val="1"/>
+          <w:numId w:val="5"/>
+        </w:numPr>
+        <w:rPr>
+          <w:rFonts w:ascii="Arial" w:hAnsi="Arial" w:cs="Arial"/>
+          <w:lang w:val="en-US" w:eastAsia="zh-CN"/>
+        </w:rPr>
+      </w:pPr>
+      <w:r>
+        <w:rPr>
+          <w:rFonts w:ascii="Arial" w:hAnsi="Arial" w:cs="Arial"/>
+          <w:lang w:val="en-US" w:eastAsia="zh-CN"/>
+        </w:rPr>
+        <w:t>当经济经历正产出冲击时（例如</w:t>
+      </w:r>
+      <w:r>
+        <w:rPr>
+          <w:rFonts w:ascii="Arial" w:hAnsi="Arial" w:cs="Arial"/>
+          <w:lang w:val="en-US" w:eastAsia="zh-CN"/>
+        </w:rPr>
+        <w:t xml:space="preserve"> </w:t>
+      </w:r>
+      <w:proofErr w:type="spellStart"/>
+      <w:r>
+        <w:rPr>
+          <w:rFonts w:ascii="Arial" w:hAnsi="Arial" w:cs="Arial"/>
+          <w:lang w:val="en-US" w:eastAsia="zh-CN"/>
+        </w:rPr>
+        <w:t>y_t</w:t>
+      </w:r>
+      <w:proofErr w:type="spellEnd"/>
+      <w:r>
+        <w:rPr>
+          <w:rFonts w:ascii="Arial" w:hAnsi="Arial" w:cs="Arial"/>
+          <w:lang w:val="en-US" w:eastAsia="zh-CN"/>
+        </w:rPr>
+        <w:t xml:space="preserve"> </w:t>
+      </w:r>
+      <w:r>
+        <w:rPr>
+          <w:rFonts w:ascii="Arial" w:hAnsi="Arial" w:cs="Arial"/>
+          <w:lang w:val="en-US" w:eastAsia="zh-CN"/>
+        </w:rPr>
+        <w:t>上升），消费者会部分地增加消费，但他们会储蓄一部分增加的收入以平滑未来消费。</w:t>
+      </w:r>
+    </w:p>
+    <w:p>
+      <w:pPr>
+        <w:numPr>
+          <w:ilvl w:val="1"/>
+          <w:numId w:val="5"/>
+        </w:numPr>
+        <w:rPr>
+          <w:rFonts w:ascii="Arial" w:hAnsi="Arial" w:cs="Arial"/>
+          <w:lang w:val="en-US" w:eastAsia="zh-CN"/>
+        </w:rPr>
+      </w:pPr>
+      <w:r>
+        <w:rPr>
+          <w:rFonts w:ascii="Arial" w:hAnsi="Arial" w:cs="Arial"/>
+          <w:lang w:val="en-US" w:eastAsia="zh-CN"/>
+        </w:rPr>
+        <w:t>储蓄增加直接反映在经常账户和贸易余额的改善上。</w:t>
+      </w:r>
+    </w:p>
+    <w:p>
+      <w:pPr>
+        <w:numPr>
+          <w:ilvl w:val="0"/>
+          <w:numId w:val="5"/>
+        </w:numPr>
+        <w:rPr>
+          <w:rFonts w:ascii="Arial" w:hAnsi="Arial" w:cs="Arial"/>
+          <w:lang w:val="en-US"/>
+        </w:rPr>
+      </w:pPr>
+      <w:proofErr w:type="spellStart"/>
+      <w:r>
+        <w:rPr>
+          <w:rFonts w:ascii="Arial" w:hAnsi="Arial" w:cs="Arial"/>
+          <w:b/>
+          <w:bCs/>
+          <w:lang w:val="en-US"/>
+        </w:rPr>
+        <w:t>贸易余额的顺周期性</w:t>
+      </w:r>
+      <w:proofErr w:type="spellEnd"/>
+      <w:r>
+        <w:rPr>
+          <w:rFonts w:ascii="Arial" w:hAnsi="Arial" w:cs="Arial"/>
+          <w:lang w:val="en-US"/>
+        </w:rPr>
+        <w:t>：</w:t>
+      </w:r>
+    </w:p>
+    <w:p>
+      <w:pPr>
+        <w:numPr>
+          <w:ilvl w:val="1"/>
+          <w:numId w:val="5"/>
+        </w:numPr>
+        <w:rPr>
+          <w:rFonts w:ascii="Arial" w:hAnsi="Arial" w:cs="Arial"/>
+          <w:lang w:val="en-US"/>
+        </w:rPr>
+      </w:pPr>
+      <w:proofErr w:type="spellStart"/>
+      <w:r>
+        <w:rPr>
+          <w:rFonts w:ascii="Arial" w:hAnsi="Arial" w:cs="Arial"/>
+          <w:lang w:val="en-US"/>
+        </w:rPr>
+        <w:t>贸易余额定义为</w:t>
+      </w:r>
+      <w:proofErr w:type="spellEnd"/>
+      <w:r>
+        <w:rPr>
+          <w:rFonts w:ascii="Arial" w:hAnsi="Arial" w:cs="Arial"/>
+          <w:lang w:val="en-US"/>
+        </w:rPr>
+        <w:t>：</w:t>
+      </w:r>
+      <w:r>
+        <w:rPr>
+          <w:rFonts w:ascii="Arial" w:hAnsi="Arial" w:cs="Arial"/>
+          <w:lang w:val="en-US"/>
+        </w:rPr>
+        <w:t xml:space="preserve"> TB_t = </w:t>
+      </w:r>
+      <w:proofErr w:type="spellStart"/>
+      <w:r>
+        <w:rPr>
+          <w:rFonts w:ascii="Arial" w:hAnsi="Arial" w:cs="Arial"/>
+          <w:lang w:val="en-US"/>
+        </w:rPr>
+        <w:t>y_t</w:t>
+      </w:r>
+      <w:proofErr w:type="spellEnd"/>
+      <w:r>
+        <w:rPr>
+          <w:rFonts w:ascii="Arial" w:hAnsi="Arial" w:cs="Arial"/>
+          <w:lang w:val="en-US"/>
+        </w:rPr>
+        <w:t xml:space="preserve"> - </w:t>
+      </w:r>
+      <w:proofErr w:type="spellStart"/>
+      <w:r>
+        <w:rPr>
+          <w:rFonts w:ascii="Arial" w:hAnsi="Arial" w:cs="Arial"/>
+          <w:lang w:val="en-US"/>
+        </w:rPr>
+        <w:t>c_t</w:t>
+      </w:r>
+      <w:proofErr w:type="spellEnd"/>
+      <w:r>
+        <w:rPr>
+          <w:rFonts w:ascii="Arial" w:hAnsi="Arial" w:cs="Arial"/>
+          <w:lang w:val="en-US"/>
+        </w:rPr>
+        <w:t xml:space="preserve">. </w:t>
+      </w:r>
+    </w:p>
+    <w:p>
+      <w:pPr>
+        <w:numPr>
+          <w:ilvl w:val="1"/>
+          <w:numId w:val="5"/>
+        </w:numPr>
+        <w:rPr>
+          <w:rFonts w:ascii="Arial" w:hAnsi="Arial" w:cs="Arial"/>
+          <w:lang w:val="en-US"/>
+        </w:rPr>
+      </w:pPr>
+      <w:proofErr w:type="spellStart"/>
+      <w:r>
+        <w:rPr>
+          <w:rFonts w:ascii="Arial" w:hAnsi="Arial" w:cs="Arial"/>
+          <w:lang w:val="en-US"/>
+        </w:rPr>
+        <w:lastRenderedPageBreak/>
+        <w:t>正产出冲击导致</w:t>
+      </w:r>
+      <w:proofErr w:type="spellEnd"/>
+      <w:r>
+        <w:rPr>
+          <w:rFonts w:ascii="Arial" w:hAnsi="Arial" w:cs="Arial"/>
+          <w:lang w:val="en-US"/>
+        </w:rPr>
+        <w:t xml:space="preserve"> </w:t>
+      </w:r>
+      <w:proofErr w:type="spellStart"/>
+      <w:r>
+        <w:rPr>
+          <w:rFonts w:ascii="Arial" w:hAnsi="Arial" w:cs="Arial"/>
+          <w:lang w:val="en-US"/>
+        </w:rPr>
+        <w:t>y_t</w:t>
+      </w:r>
+      <w:proofErr w:type="spellEnd"/>
+      <w:r>
+        <w:rPr>
+          <w:rFonts w:ascii="Arial" w:hAnsi="Arial" w:cs="Arial"/>
+          <w:lang w:val="en-US"/>
+        </w:rPr>
+        <w:t xml:space="preserve"> </w:t>
+      </w:r>
+      <w:proofErr w:type="spellStart"/>
+      <w:r>
+        <w:rPr>
+          <w:rFonts w:ascii="Arial" w:hAnsi="Arial" w:cs="Arial"/>
+          <w:lang w:val="en-US"/>
+        </w:rPr>
+        <w:t>增加，但消费</w:t>
+      </w:r>
+      <w:proofErr w:type="spellEnd"/>
+      <w:r>
+        <w:rPr>
+          <w:rFonts w:ascii="Arial" w:hAnsi="Arial" w:cs="Arial"/>
+          <w:lang w:val="en-US"/>
+        </w:rPr>
+        <w:t xml:space="preserve"> </w:t>
+      </w:r>
+      <w:proofErr w:type="spellStart"/>
+      <w:r>
+        <w:rPr>
+          <w:rFonts w:ascii="Arial" w:hAnsi="Arial" w:cs="Arial"/>
+          <w:lang w:val="en-US"/>
+        </w:rPr>
+        <w:t>c_t</w:t>
+      </w:r>
+      <w:proofErr w:type="spellEnd"/>
+      <w:r>
+        <w:rPr>
+          <w:rFonts w:ascii="Arial" w:hAnsi="Arial" w:cs="Arial"/>
+          <w:lang w:val="en-US"/>
+        </w:rPr>
+        <w:t xml:space="preserve"> </w:t>
+      </w:r>
+      <w:proofErr w:type="spellStart"/>
+      <w:r>
+        <w:rPr>
+          <w:rFonts w:ascii="Arial" w:hAnsi="Arial" w:cs="Arial"/>
+          <w:lang w:val="en-US"/>
+        </w:rPr>
+        <w:t>的变化较小，因此</w:t>
+      </w:r>
+      <w:proofErr w:type="spellEnd"/>
+      <w:r>
+        <w:rPr>
+          <w:rFonts w:ascii="Arial" w:hAnsi="Arial" w:cs="Arial"/>
+          <w:lang w:val="en-US"/>
+        </w:rPr>
+        <w:t xml:space="preserve">TB_t </w:t>
+      </w:r>
+      <w:proofErr w:type="spellStart"/>
+      <w:r>
+        <w:rPr>
+          <w:rFonts w:ascii="Arial" w:hAnsi="Arial" w:cs="Arial"/>
+          <w:lang w:val="en-US"/>
+        </w:rPr>
+        <w:t>会增加，表现为顺周期性</w:t>
+      </w:r>
+      <w:proofErr w:type="spellEnd"/>
+      <w:r>
+        <w:rPr>
+          <w:rFonts w:ascii="Arial" w:hAnsi="Arial" w:cs="Arial"/>
+          <w:lang w:val="en-US"/>
+        </w:rPr>
+        <w:t>。</w:t>
+      </w:r>
+    </w:p>
+    <w:p>
+      <w:pPr>
+        <w:numPr>
+          <w:ilvl w:val="0"/>
+          <w:numId w:val="5"/>
+        </w:numPr>
+        <w:rPr>
+          <w:rFonts w:ascii="Arial" w:hAnsi="Arial" w:cs="Arial"/>
+          <w:lang w:val="en-US"/>
+        </w:rPr>
+      </w:pPr>
+      <w:proofErr w:type="spellStart"/>
+      <w:r>
+        <w:rPr>
+          <w:rFonts w:ascii="Arial" w:hAnsi="Arial" w:cs="Arial"/>
+          <w:b/>
+          <w:bCs/>
+          <w:lang w:val="en-US"/>
+        </w:rPr>
+        <w:t>经常账户的顺周期性</w:t>
+      </w:r>
+      <w:proofErr w:type="spellEnd"/>
+      <w:r>
+        <w:rPr>
+          <w:rFonts w:ascii="Arial" w:hAnsi="Arial" w:cs="Arial"/>
+          <w:lang w:val="en-US"/>
+        </w:rPr>
+        <w:t>：</w:t>
+      </w:r>
+    </w:p>
+    <w:p>
+      <w:pPr>
+        <w:numPr>
+          <w:ilvl w:val="1"/>
+          <w:numId w:val="5"/>
+        </w:numPr>
+        <w:rPr>
+          <w:rFonts w:ascii="Arial" w:hAnsi="Arial" w:cs="Arial"/>
+          <w:lang w:val="en-US" w:eastAsia="zh-CN"/>
+        </w:rPr>
+      </w:pPr>
+      <w:r>
+        <w:rPr>
+          <w:rFonts w:ascii="Arial" w:hAnsi="Arial" w:cs="Arial"/>
+          <w:lang w:val="en-US" w:eastAsia="zh-CN"/>
+        </w:rPr>
+        <w:t>经常账户不仅包括贸易余额，还考虑到利息支付和资本账户流动。</w:t>
+      </w:r>
+    </w:p>
+    <w:p>
+      <w:pPr>
+        <w:numPr>
+          <w:ilvl w:val="1"/>
+          <w:numId w:val="5"/>
+        </w:numPr>
+        <w:rPr>
+          <w:rFonts w:ascii="Arial" w:hAnsi="Arial" w:cs="Arial"/>
+          <w:lang w:val="en-US" w:eastAsia="zh-CN"/>
+        </w:rPr>
+      </w:pPr>
+      <w:r>
+        <w:rPr>
+          <w:rFonts w:ascii="Arial" w:hAnsi="Arial" w:cs="Arial"/>
+          <w:lang w:val="en-US" w:eastAsia="zh-CN"/>
+        </w:rPr>
+        <w:t>但在这个模型中，贸易余额是主要决定因素，因此经常账户通常与贸易余额同步。</w:t>
+      </w:r>
+    </w:p>
+    <w:p>
+      <w:pPr>
+        <w:rPr>
+          <w:rFonts w:ascii="Arial" w:hAnsi="Arial" w:cs="Arial"/>
+          <w:lang w:val="en-US"/>
+        </w:rPr>
+      </w:pPr>
+      <w:r>
+        <w:rPr>
+          <w:rFonts w:ascii="Arial" w:hAnsi="Arial" w:cs="Arial"/>
+          <w:lang w:val="en-US"/>
+        </w:rPr>
+        <w:pict w14:anchorId="47C13033">
+          <v:rect id="_x0000_i1075" style="width:0;height:1.5pt" o:hralign="center" o:hrstd="t" o:hr="t" fillcolor="#a0a0a0" stroked="f"/>
+        </w:pict>
+      </w:r>
+    </w:p>
+    <w:p>
+      <w:pPr>
+        <w:rPr>
+          <w:rFonts w:ascii="Arial" w:hAnsi="Arial" w:cs="Arial"/>
+          <w:b/>
+          <w:bCs/>
+          <w:lang w:val="en-US"/>
+        </w:rPr>
+      </w:pPr>
+      <w:proofErr w:type="spellStart"/>
+      <w:r>
+        <w:rPr>
+          <w:rFonts w:ascii="Arial" w:hAnsi="Arial" w:cs="Arial"/>
+          <w:b/>
+          <w:bCs/>
+          <w:lang w:val="en-US"/>
+        </w:rPr>
+        <w:t>经济学直觉</w:t>
+      </w:r>
+      <w:proofErr w:type="spellEnd"/>
+    </w:p>
+    <w:p>
+      <w:pPr>
+        <w:numPr>
+          <w:ilvl w:val="0"/>
+          <w:numId w:val="6"/>
+        </w:numPr>
+        <w:rPr>
+          <w:rFonts w:ascii="Arial" w:hAnsi="Arial" w:cs="Arial"/>
+          <w:lang w:val="en-US" w:eastAsia="zh-CN"/>
+        </w:rPr>
+      </w:pPr>
+      <w:r>
+        <w:rPr>
+          <w:rFonts w:ascii="Arial" w:hAnsi="Arial" w:cs="Arial"/>
+          <w:lang w:val="en-US" w:eastAsia="zh-CN"/>
+        </w:rPr>
+        <w:t>**</w:t>
+      </w:r>
+      <w:r>
+        <w:rPr>
+          <w:rFonts w:ascii="Arial" w:hAnsi="Arial" w:cs="Arial"/>
+          <w:lang w:val="en-US" w:eastAsia="zh-CN"/>
+        </w:rPr>
+        <w:t>禀赋经济的核心机制：</w:t>
+      </w:r>
+      <w:r>
+        <w:rPr>
+          <w:rFonts w:ascii="Arial" w:hAnsi="Arial" w:cs="Arial"/>
+          <w:lang w:val="en-US" w:eastAsia="zh-CN"/>
+        </w:rPr>
+        <w:t>**</w:t>
+      </w:r>
+      <w:r>
+        <w:rPr>
+          <w:rFonts w:ascii="Arial" w:hAnsi="Arial" w:cs="Arial"/>
+          <w:lang w:val="en-US" w:eastAsia="zh-CN"/>
+        </w:rPr>
+        <w:t>模型中没有资本积累，经济完全依赖外生产出</w:t>
+      </w:r>
+      <w:r>
+        <w:rPr>
+          <w:rFonts w:ascii="Arial" w:hAnsi="Arial" w:cs="Arial"/>
+          <w:lang w:val="en-US" w:eastAsia="zh-CN"/>
+        </w:rPr>
+        <w:t xml:space="preserve"> </w:t>
+      </w:r>
+      <w:proofErr w:type="spellStart"/>
+      <w:r>
+        <w:rPr>
+          <w:rFonts w:ascii="Arial" w:hAnsi="Arial" w:cs="Arial"/>
+          <w:lang w:val="en-US" w:eastAsia="zh-CN"/>
+        </w:rPr>
+        <w:t>y_t</w:t>
+      </w:r>
+      <w:proofErr w:type="spellEnd"/>
+      <w:r>
+        <w:rPr>
+          <w:rFonts w:ascii="Arial" w:hAnsi="Arial" w:cs="Arial"/>
+          <w:lang w:val="en-US" w:eastAsia="zh-CN"/>
+        </w:rPr>
+        <w:t>。当</w:t>
+      </w:r>
+      <w:r>
+        <w:rPr>
+          <w:rFonts w:ascii="Arial" w:hAnsi="Arial" w:cs="Arial"/>
+          <w:lang w:val="en-US" w:eastAsia="zh-CN"/>
+        </w:rPr>
+        <w:t xml:space="preserve"> </w:t>
+      </w:r>
+      <w:proofErr w:type="spellStart"/>
+      <w:r>
+        <w:rPr>
+          <w:rFonts w:ascii="Arial" w:hAnsi="Arial" w:cs="Arial"/>
+          <w:lang w:val="en-US" w:eastAsia="zh-CN"/>
+        </w:rPr>
+        <w:t>y_t</w:t>
+      </w:r>
+      <w:proofErr w:type="spellEnd"/>
+      <w:r>
+        <w:rPr>
+          <w:rFonts w:ascii="Arial" w:hAnsi="Arial" w:cs="Arial"/>
+          <w:lang w:val="en-US" w:eastAsia="zh-CN"/>
+        </w:rPr>
+        <w:t xml:space="preserve"> </w:t>
+      </w:r>
+      <w:r>
+        <w:rPr>
+          <w:rFonts w:ascii="Arial" w:hAnsi="Arial" w:cs="Arial"/>
+          <w:lang w:val="en-US" w:eastAsia="zh-CN"/>
+        </w:rPr>
+        <w:t>增加时，消费和储蓄都受到正向影响。</w:t>
+      </w:r>
+    </w:p>
+    <w:p>
+      <w:pPr>
+        <w:numPr>
+          <w:ilvl w:val="0"/>
+          <w:numId w:val="6"/>
+        </w:numPr>
+        <w:rPr>
+          <w:rFonts w:ascii="Arial" w:hAnsi="Arial" w:cs="Arial"/>
+          <w:lang w:val="en-US" w:eastAsia="zh-CN"/>
+        </w:rPr>
+      </w:pPr>
+      <w:r>
+        <w:rPr>
+          <w:rFonts w:ascii="Arial" w:hAnsi="Arial" w:cs="Arial"/>
+          <w:lang w:val="en-US" w:eastAsia="zh-CN"/>
+        </w:rPr>
+        <w:t>**</w:t>
+      </w:r>
+      <w:r>
+        <w:rPr>
+          <w:rFonts w:ascii="Arial" w:hAnsi="Arial" w:cs="Arial"/>
+          <w:lang w:val="en-US" w:eastAsia="zh-CN"/>
+        </w:rPr>
+        <w:t>储蓄驱动的经常账户改善：</w:t>
+      </w:r>
+      <w:r>
+        <w:rPr>
+          <w:rFonts w:ascii="Arial" w:hAnsi="Arial" w:cs="Arial"/>
+          <w:lang w:val="en-US" w:eastAsia="zh-CN"/>
+        </w:rPr>
+        <w:t>**</w:t>
+      </w:r>
+      <w:r>
+        <w:rPr>
+          <w:rFonts w:ascii="Arial" w:hAnsi="Arial" w:cs="Arial"/>
+          <w:lang w:val="en-US" w:eastAsia="zh-CN"/>
+        </w:rPr>
+        <w:t>正的产出冲击增加了储蓄，从而通过经常账户表现出来。</w:t>
+      </w:r>
+    </w:p>
+    <w:p>
+      <w:pPr>
+        <w:numPr>
+          <w:ilvl w:val="0"/>
+          <w:numId w:val="6"/>
+        </w:numPr>
+        <w:rPr>
+          <w:rFonts w:ascii="Arial" w:hAnsi="Arial" w:cs="Arial"/>
+          <w:lang w:val="en-US" w:eastAsia="zh-CN"/>
+        </w:rPr>
+      </w:pPr>
+      <w:r>
+        <w:rPr>
+          <w:rFonts w:ascii="Arial" w:hAnsi="Arial" w:cs="Arial"/>
+          <w:lang w:val="en-US" w:eastAsia="zh-CN"/>
+        </w:rPr>
+        <w:t>**</w:t>
+      </w:r>
+      <w:r>
+        <w:rPr>
+          <w:rFonts w:ascii="Arial" w:hAnsi="Arial" w:cs="Arial"/>
+          <w:lang w:val="en-US" w:eastAsia="zh-CN"/>
+        </w:rPr>
+        <w:t>顺周期性：</w:t>
+      </w:r>
+      <w:r>
+        <w:rPr>
+          <w:rFonts w:ascii="Arial" w:hAnsi="Arial" w:cs="Arial"/>
+          <w:lang w:val="en-US" w:eastAsia="zh-CN"/>
+        </w:rPr>
+        <w:t>**</w:t>
+      </w:r>
+      <w:r>
+        <w:rPr>
+          <w:rFonts w:ascii="Arial" w:hAnsi="Arial" w:cs="Arial"/>
+          <w:lang w:val="en-US" w:eastAsia="zh-CN"/>
+        </w:rPr>
+        <w:t>由于收入冲击直接决定了储蓄的增加，导致经常账户和贸易余额与产出同步。</w:t>
+      </w:r>
+    </w:p>
+    <w:p>
+      <w:pPr>
+        <w:rPr>
+          <w:rFonts w:ascii="Arial" w:hAnsi="Arial" w:cs="Arial"/>
+          <w:lang w:val="en-US"/>
+        </w:rPr>
+      </w:pPr>
+      <w:r>
+        <w:rPr>
+          <w:rFonts w:ascii="Arial" w:hAnsi="Arial" w:cs="Arial"/>
+          <w:lang w:val="en-US"/>
+        </w:rPr>
+        <w:pict w14:anchorId="5962EC31">
+          <v:rect id="_x0000_i1076" style="width:0;height:1.5pt" o:hralign="center" o:hrstd="t" o:hr="t" fillcolor="#a0a0a0" stroked="f"/>
+        </w:pict>
+      </w:r>
+    </w:p>
+    <w:p>
+      <w:pPr>
+        <w:rPr>
+          <w:rFonts w:ascii="Arial" w:hAnsi="Arial" w:cs="Arial"/>
+          <w:b/>
+          <w:bCs/>
+          <w:lang w:val="en-US" w:eastAsia="zh-CN"/>
+        </w:rPr>
+      </w:pPr>
+      <w:r>
+        <w:rPr>
+          <w:rFonts w:ascii="Arial" w:hAnsi="Arial" w:cs="Arial"/>
+          <w:b/>
+          <w:bCs/>
+          <w:lang w:val="en-US" w:eastAsia="zh-CN"/>
+        </w:rPr>
+        <w:t>问题</w:t>
+      </w:r>
+      <w:r>
+        <w:rPr>
+          <w:rFonts w:ascii="Arial" w:hAnsi="Arial" w:cs="Arial"/>
+          <w:b/>
+          <w:bCs/>
+          <w:lang w:val="en-US" w:eastAsia="zh-CN"/>
+        </w:rPr>
+        <w:t xml:space="preserve"> b: </w:t>
+      </w:r>
+      <w:r>
+        <w:rPr>
+          <w:rFonts w:ascii="Arial" w:hAnsi="Arial" w:cs="Arial"/>
+          <w:b/>
+          <w:bCs/>
+          <w:lang w:val="en-US" w:eastAsia="zh-CN"/>
+        </w:rPr>
+        <w:t>如何构建能产生反周期性贸易余额和经常账户的模型？</w:t>
+      </w:r>
+    </w:p>
+    <w:p>
+      <w:pPr>
+        <w:rPr>
+          <w:rFonts w:ascii="Arial" w:hAnsi="Arial" w:cs="Arial"/>
+          <w:lang w:val="en-US" w:eastAsia="zh-CN"/>
+        </w:rPr>
+      </w:pPr>
+      <w:r>
+        <w:rPr>
+          <w:rFonts w:ascii="Arial" w:hAnsi="Arial" w:cs="Arial"/>
+          <w:lang w:val="en-US" w:eastAsia="zh-CN"/>
+        </w:rPr>
+        <w:t>以下是三种策略以及消费和投资在其中的角色：</w:t>
+      </w:r>
+    </w:p>
+    <w:p>
+      <w:pPr>
+        <w:rPr>
+          <w:rFonts w:ascii="Arial" w:hAnsi="Arial" w:cs="Arial"/>
+          <w:lang w:val="en-US"/>
+        </w:rPr>
+      </w:pPr>
+      <w:r>
+        <w:rPr>
+          <w:rFonts w:ascii="Arial" w:hAnsi="Arial" w:cs="Arial"/>
+          <w:lang w:val="en-US"/>
+        </w:rPr>
+        <w:pict w14:anchorId="430C0192">
+          <v:rect id="_x0000_i1077" style="width:0;height:1.5pt" o:hralign="center" o:hrstd="t" o:hr="t" fillcolor="#a0a0a0" stroked="f"/>
+        </w:pict>
+      </w:r>
+    </w:p>
+    <w:p>
+      <w:pPr>
+        <w:rPr>
+          <w:rFonts w:ascii="Arial" w:hAnsi="Arial" w:cs="Arial"/>
+          <w:b/>
+          <w:bCs/>
+          <w:lang w:val="en-US" w:eastAsia="zh-CN"/>
+        </w:rPr>
+      </w:pPr>
+      <w:r>
+        <w:rPr>
+          <w:rFonts w:ascii="Arial" w:hAnsi="Arial" w:cs="Arial"/>
+          <w:b/>
+          <w:bCs/>
+          <w:lang w:val="en-US" w:eastAsia="zh-CN"/>
+        </w:rPr>
+        <w:t xml:space="preserve">1. </w:t>
+      </w:r>
+      <w:r>
+        <w:rPr>
+          <w:rFonts w:ascii="Arial" w:hAnsi="Arial" w:cs="Arial"/>
+          <w:b/>
+          <w:bCs/>
+          <w:lang w:val="en-US" w:eastAsia="zh-CN"/>
+        </w:rPr>
+        <w:t>引入资本积累模型</w:t>
+      </w:r>
+    </w:p>
+    <w:p>
+      <w:pPr>
+        <w:rPr>
+          <w:rFonts w:ascii="Arial" w:hAnsi="Arial" w:cs="Arial"/>
+          <w:lang w:val="en-US" w:eastAsia="zh-CN"/>
+        </w:rPr>
+      </w:pPr>
+      <w:r>
+        <w:rPr>
+          <w:rFonts w:ascii="Arial" w:hAnsi="Arial" w:cs="Arial"/>
+          <w:b/>
+          <w:bCs/>
+          <w:lang w:val="en-US" w:eastAsia="zh-CN"/>
+        </w:rPr>
+        <w:t>策略描述：</w:t>
+      </w:r>
+    </w:p>
+    <w:p>
+      <w:pPr>
+        <w:numPr>
+          <w:ilvl w:val="0"/>
+          <w:numId w:val="7"/>
+        </w:numPr>
+        <w:rPr>
+          <w:rFonts w:ascii="Arial" w:hAnsi="Arial" w:cs="Arial"/>
+          <w:lang w:val="en-US" w:eastAsia="zh-CN"/>
+        </w:rPr>
+      </w:pPr>
+      <w:r>
+        <w:rPr>
+          <w:rFonts w:ascii="Arial" w:hAnsi="Arial" w:cs="Arial"/>
+          <w:lang w:val="en-US" w:eastAsia="zh-CN"/>
+        </w:rPr>
+        <w:t>在开放经济模型中加入资本积累，使得经济可以通过投资对生产率冲击作出反应。</w:t>
+      </w:r>
+    </w:p>
+    <w:p>
+      <w:pPr>
+        <w:numPr>
+          <w:ilvl w:val="0"/>
+          <w:numId w:val="7"/>
+        </w:numPr>
+        <w:rPr>
+          <w:rFonts w:ascii="Arial" w:hAnsi="Arial" w:cs="Arial"/>
+          <w:lang w:val="en-US" w:eastAsia="zh-CN"/>
+        </w:rPr>
+      </w:pPr>
+      <w:r>
+        <w:rPr>
+          <w:rFonts w:ascii="Arial" w:hAnsi="Arial" w:cs="Arial"/>
+          <w:lang w:val="en-US" w:eastAsia="zh-CN"/>
+        </w:rPr>
+        <w:t>投资</w:t>
+      </w:r>
+      <w:r>
+        <w:rPr>
+          <w:rFonts w:ascii="Arial" w:hAnsi="Arial" w:cs="Arial"/>
+          <w:lang w:val="en-US" w:eastAsia="zh-CN"/>
+        </w:rPr>
+        <w:t xml:space="preserve"> </w:t>
+      </w:r>
+      <w:proofErr w:type="spellStart"/>
+      <w:r>
+        <w:rPr>
+          <w:rFonts w:ascii="Arial" w:hAnsi="Arial" w:cs="Arial"/>
+          <w:lang w:val="en-US" w:eastAsia="zh-CN"/>
+        </w:rPr>
+        <w:t>I_t</w:t>
+      </w:r>
+      <w:proofErr w:type="spellEnd"/>
+      <w:r>
+        <w:rPr>
+          <w:rFonts w:ascii="Arial" w:hAnsi="Arial" w:cs="Arial"/>
+          <w:lang w:val="en-US" w:eastAsia="zh-CN"/>
+        </w:rPr>
+        <w:t xml:space="preserve"> </w:t>
+      </w:r>
+      <w:r>
+        <w:rPr>
+          <w:rFonts w:ascii="Arial" w:hAnsi="Arial" w:cs="Arial"/>
+          <w:lang w:val="en-US" w:eastAsia="zh-CN"/>
+        </w:rPr>
+        <w:t>在模型中变为内生变量，其动态会显著影响贸易余额和经常账户。</w:t>
+      </w:r>
+    </w:p>
+    <w:p>
+      <w:pPr>
+        <w:rPr>
+          <w:rFonts w:ascii="Arial" w:hAnsi="Arial" w:cs="Arial"/>
+          <w:lang w:val="en-US"/>
+        </w:rPr>
+      </w:pPr>
+      <w:proofErr w:type="spellStart"/>
+      <w:r>
+        <w:rPr>
+          <w:rFonts w:ascii="Arial" w:hAnsi="Arial" w:cs="Arial"/>
+          <w:b/>
+          <w:bCs/>
+          <w:lang w:val="en-US"/>
+        </w:rPr>
+        <w:t>机制分析</w:t>
+      </w:r>
+      <w:proofErr w:type="spellEnd"/>
+      <w:r>
+        <w:rPr>
+          <w:rFonts w:ascii="Arial" w:hAnsi="Arial" w:cs="Arial"/>
+          <w:b/>
+          <w:bCs/>
+          <w:lang w:val="en-US"/>
+        </w:rPr>
+        <w:t>：</w:t>
+      </w:r>
+    </w:p>
+    <w:p>
+      <w:pPr>
+        <w:numPr>
+          <w:ilvl w:val="0"/>
+          <w:numId w:val="8"/>
+        </w:numPr>
+        <w:rPr>
+          <w:rFonts w:ascii="Arial" w:hAnsi="Arial" w:cs="Arial"/>
+          <w:lang w:val="en-US" w:eastAsia="zh-CN"/>
+        </w:rPr>
+      </w:pPr>
+      <w:r>
+        <w:rPr>
+          <w:rFonts w:ascii="Arial" w:hAnsi="Arial" w:cs="Arial"/>
+          <w:lang w:val="en-US" w:eastAsia="zh-CN"/>
+        </w:rPr>
+        <w:t>当生产率</w:t>
+      </w:r>
+      <w:r>
+        <w:rPr>
+          <w:rFonts w:ascii="Arial" w:hAnsi="Arial" w:cs="Arial"/>
+          <w:lang w:val="en-US" w:eastAsia="zh-CN"/>
+        </w:rPr>
+        <w:t xml:space="preserve"> </w:t>
+      </w:r>
+      <w:proofErr w:type="spellStart"/>
+      <w:r>
+        <w:rPr>
+          <w:rFonts w:ascii="Arial" w:hAnsi="Arial" w:cs="Arial"/>
+          <w:lang w:val="en-US" w:eastAsia="zh-CN"/>
+        </w:rPr>
+        <w:t>A_t</w:t>
+      </w:r>
+      <w:proofErr w:type="spellEnd"/>
+      <w:r>
+        <w:rPr>
+          <w:rFonts w:ascii="Arial" w:hAnsi="Arial" w:cs="Arial"/>
+          <w:lang w:val="en-US" w:eastAsia="zh-CN"/>
+        </w:rPr>
+        <w:t xml:space="preserve"> </w:t>
+      </w:r>
+      <w:r>
+        <w:rPr>
+          <w:rFonts w:ascii="Arial" w:hAnsi="Arial" w:cs="Arial"/>
+          <w:lang w:val="en-US" w:eastAsia="zh-CN"/>
+        </w:rPr>
+        <w:t>提高时，资本的边际生产率</w:t>
+      </w:r>
+      <w:r>
+        <w:rPr>
+          <w:rFonts w:ascii="Arial" w:hAnsi="Arial" w:cs="Arial"/>
+          <w:lang w:val="en-US" w:eastAsia="zh-CN"/>
+        </w:rPr>
+        <w:t xml:space="preserve"> F'(</w:t>
+      </w:r>
+      <w:proofErr w:type="spellStart"/>
+      <w:r>
+        <w:rPr>
+          <w:rFonts w:ascii="Arial" w:hAnsi="Arial" w:cs="Arial"/>
+          <w:lang w:val="en-US" w:eastAsia="zh-CN"/>
+        </w:rPr>
+        <w:t>k_t</w:t>
+      </w:r>
+      <w:proofErr w:type="spellEnd"/>
+      <w:r>
+        <w:rPr>
+          <w:rFonts w:ascii="Arial" w:hAnsi="Arial" w:cs="Arial"/>
+          <w:lang w:val="en-US" w:eastAsia="zh-CN"/>
+        </w:rPr>
+        <w:t xml:space="preserve">) </w:t>
+      </w:r>
+      <w:r>
+        <w:rPr>
+          <w:rFonts w:ascii="Arial" w:hAnsi="Arial" w:cs="Arial"/>
+          <w:lang w:val="en-US" w:eastAsia="zh-CN"/>
+        </w:rPr>
+        <w:t>上升，激励经济体增加投资</w:t>
+      </w:r>
+      <w:r>
+        <w:rPr>
+          <w:rFonts w:ascii="Arial" w:hAnsi="Arial" w:cs="Arial"/>
+          <w:lang w:val="en-US" w:eastAsia="zh-CN"/>
+        </w:rPr>
+        <w:t xml:space="preserve"> </w:t>
+      </w:r>
+      <w:proofErr w:type="spellStart"/>
+      <w:r>
+        <w:rPr>
+          <w:rFonts w:ascii="Arial" w:hAnsi="Arial" w:cs="Arial"/>
+          <w:lang w:val="en-US" w:eastAsia="zh-CN"/>
+        </w:rPr>
+        <w:t>I_t</w:t>
+      </w:r>
+      <w:proofErr w:type="spellEnd"/>
+      <w:r>
+        <w:rPr>
+          <w:rFonts w:ascii="Arial" w:hAnsi="Arial" w:cs="Arial"/>
+          <w:lang w:val="en-US" w:eastAsia="zh-CN"/>
+        </w:rPr>
+        <w:t>。</w:t>
+      </w:r>
+    </w:p>
+    <w:p>
+      <w:pPr>
+        <w:numPr>
+          <w:ilvl w:val="0"/>
+          <w:numId w:val="8"/>
+        </w:numPr>
+        <w:rPr>
+          <w:rFonts w:ascii="Arial" w:hAnsi="Arial" w:cs="Arial"/>
+          <w:lang w:val="en-US" w:eastAsia="zh-CN"/>
+        </w:rPr>
+      </w:pPr>
+      <w:r>
+        <w:rPr>
+          <w:rFonts w:ascii="Arial" w:hAnsi="Arial" w:cs="Arial"/>
+          <w:lang w:val="en-US" w:eastAsia="zh-CN"/>
+        </w:rPr>
+        <w:t>投资的增加会导致总需求（消费</w:t>
+      </w:r>
+      <w:r>
+        <w:rPr>
+          <w:rFonts w:ascii="Arial" w:hAnsi="Arial" w:cs="Arial"/>
+          <w:lang w:val="en-US" w:eastAsia="zh-CN"/>
+        </w:rPr>
+        <w:t xml:space="preserve"> + </w:t>
+      </w:r>
+      <w:r>
+        <w:rPr>
+          <w:rFonts w:ascii="Arial" w:hAnsi="Arial" w:cs="Arial"/>
+          <w:lang w:val="en-US" w:eastAsia="zh-CN"/>
+        </w:rPr>
+        <w:t>投资）大于当期产出，导致贸易余额恶化。</w:t>
+      </w:r>
+    </w:p>
+    <w:p>
+      <w:pPr>
+        <w:numPr>
+          <w:ilvl w:val="0"/>
+          <w:numId w:val="8"/>
+        </w:numPr>
+        <w:rPr>
+          <w:rFonts w:ascii="Arial" w:hAnsi="Arial" w:cs="Arial"/>
+          <w:lang w:val="en-US" w:eastAsia="zh-CN"/>
+        </w:rPr>
+      </w:pPr>
+      <w:r>
+        <w:rPr>
+          <w:rFonts w:ascii="Arial" w:hAnsi="Arial" w:cs="Arial"/>
+          <w:lang w:val="en-US" w:eastAsia="zh-CN"/>
+        </w:rPr>
+        <w:t>随着资本积累完成，未来的资本存量提高，投资减少，贸易余额逐渐改善。</w:t>
+      </w:r>
+    </w:p>
+    <w:p>
+      <w:pPr>
+        <w:rPr>
+          <w:rFonts w:ascii="Arial" w:hAnsi="Arial" w:cs="Arial"/>
+          <w:lang w:val="en-US"/>
+        </w:rPr>
+      </w:pPr>
+      <w:proofErr w:type="spellStart"/>
+      <w:r>
+        <w:rPr>
+          <w:rFonts w:ascii="Arial" w:hAnsi="Arial" w:cs="Arial"/>
+          <w:b/>
+          <w:bCs/>
+          <w:lang w:val="en-US"/>
+        </w:rPr>
+        <w:t>消费与投资的角色</w:t>
+      </w:r>
+      <w:proofErr w:type="spellEnd"/>
+      <w:r>
+        <w:rPr>
+          <w:rFonts w:ascii="Arial" w:hAnsi="Arial" w:cs="Arial"/>
+          <w:b/>
+          <w:bCs/>
+          <w:lang w:val="en-US"/>
+        </w:rPr>
+        <w:t>：</w:t>
+      </w:r>
+    </w:p>
+    <w:p>
+      <w:pPr>
+        <w:numPr>
+          <w:ilvl w:val="0"/>
+          <w:numId w:val="9"/>
+        </w:numPr>
+        <w:rPr>
+          <w:rFonts w:ascii="Arial" w:hAnsi="Arial" w:cs="Arial"/>
+          <w:lang w:val="en-US" w:eastAsia="zh-CN"/>
+        </w:rPr>
+      </w:pPr>
+      <w:r>
+        <w:rPr>
+          <w:rFonts w:ascii="Arial" w:hAnsi="Arial" w:cs="Arial"/>
+          <w:b/>
+          <w:bCs/>
+          <w:lang w:val="en-US" w:eastAsia="zh-CN"/>
+        </w:rPr>
+        <w:t>投资</w:t>
+      </w:r>
+      <w:r>
+        <w:rPr>
+          <w:rFonts w:ascii="Arial" w:hAnsi="Arial" w:cs="Arial"/>
+          <w:lang w:val="en-US" w:eastAsia="zh-CN"/>
+        </w:rPr>
+        <w:t>是反周期性的核心驱动力：在正产出冲击下，投资的大幅增加推动贸易余额恶化。</w:t>
+      </w:r>
+    </w:p>
+    <w:p>
+      <w:pPr>
+        <w:numPr>
+          <w:ilvl w:val="0"/>
+          <w:numId w:val="9"/>
+        </w:numPr>
+        <w:rPr>
+          <w:rFonts w:ascii="Arial" w:hAnsi="Arial" w:cs="Arial"/>
+          <w:lang w:val="en-US" w:eastAsia="zh-CN"/>
+        </w:rPr>
+      </w:pPr>
+      <w:r>
+        <w:rPr>
+          <w:rFonts w:ascii="Arial" w:hAnsi="Arial" w:cs="Arial"/>
+          <w:b/>
+          <w:bCs/>
+          <w:lang w:val="en-US" w:eastAsia="zh-CN"/>
+        </w:rPr>
+        <w:lastRenderedPageBreak/>
+        <w:t>消费</w:t>
+      </w:r>
+      <w:r>
+        <w:rPr>
+          <w:rFonts w:ascii="Arial" w:hAnsi="Arial" w:cs="Arial"/>
+          <w:lang w:val="en-US" w:eastAsia="zh-CN"/>
+        </w:rPr>
+        <w:t>较为平滑，根据永久收入平滑假说，对反周期性的贡献较小。</w:t>
+      </w:r>
+    </w:p>
+    <w:p>
+      <w:pPr>
+        <w:rPr>
+          <w:rFonts w:ascii="Arial" w:hAnsi="Arial" w:cs="Arial"/>
+          <w:lang w:val="en-US"/>
+        </w:rPr>
+      </w:pPr>
+      <w:r>
+        <w:rPr>
+          <w:rFonts w:ascii="Arial" w:hAnsi="Arial" w:cs="Arial"/>
+          <w:lang w:val="en-US"/>
+        </w:rPr>
+        <w:pict w14:anchorId="3EA51BDA">
+          <v:rect id="_x0000_i1078" style="width:0;height:1.5pt" o:hralign="center" o:hrstd="t" o:hr="t" fillcolor="#a0a0a0" stroked="f"/>
+        </w:pict>
+      </w:r>
+    </w:p>
+    <w:p>
+      <w:pPr>
+        <w:rPr>
+          <w:rFonts w:ascii="Arial" w:hAnsi="Arial" w:cs="Arial"/>
+          <w:b/>
+          <w:bCs/>
+          <w:lang w:val="en-US" w:eastAsia="zh-CN"/>
+        </w:rPr>
+      </w:pPr>
+      <w:r>
+        <w:rPr>
+          <w:rFonts w:ascii="Arial" w:hAnsi="Arial" w:cs="Arial"/>
+          <w:b/>
+          <w:bCs/>
+          <w:lang w:val="en-US" w:eastAsia="zh-CN"/>
+        </w:rPr>
+        <w:t xml:space="preserve">2. </w:t>
+      </w:r>
+      <w:r>
+        <w:rPr>
+          <w:rFonts w:ascii="Arial" w:hAnsi="Arial" w:cs="Arial"/>
+          <w:b/>
+          <w:bCs/>
+          <w:lang w:val="en-US" w:eastAsia="zh-CN"/>
+        </w:rPr>
+        <w:t>加入持久性生产率冲击</w:t>
+      </w:r>
+    </w:p>
+    <w:p>
+      <w:pPr>
+        <w:rPr>
+          <w:rFonts w:ascii="Arial" w:hAnsi="Arial" w:cs="Arial"/>
+          <w:lang w:val="en-US" w:eastAsia="zh-CN"/>
+        </w:rPr>
+      </w:pPr>
+      <w:r>
+        <w:rPr>
+          <w:rFonts w:ascii="Arial" w:hAnsi="Arial" w:cs="Arial"/>
+          <w:b/>
+          <w:bCs/>
+          <w:lang w:val="en-US" w:eastAsia="zh-CN"/>
+        </w:rPr>
+        <w:t>策略描述：</w:t>
+      </w:r>
+    </w:p>
+    <w:p>
+      <w:pPr>
+        <w:numPr>
+          <w:ilvl w:val="0"/>
+          <w:numId w:val="10"/>
+        </w:numPr>
+        <w:rPr>
+          <w:rFonts w:ascii="Arial" w:hAnsi="Arial" w:cs="Arial"/>
+          <w:lang w:val="en-US" w:eastAsia="zh-CN"/>
+        </w:rPr>
+      </w:pPr>
+      <w:r>
+        <w:rPr>
+          <w:rFonts w:ascii="Arial" w:hAnsi="Arial" w:cs="Arial"/>
+          <w:lang w:val="en-US" w:eastAsia="zh-CN"/>
+        </w:rPr>
+        <w:t>假设生产率冲击是持久性的（如</w:t>
+      </w:r>
+      <w:r>
+        <w:rPr>
+          <w:rFonts w:ascii="Arial" w:hAnsi="Arial" w:cs="Arial"/>
+          <w:lang w:val="en-US" w:eastAsia="zh-CN"/>
+        </w:rPr>
+        <w:t>AR(1)</w:t>
+      </w:r>
+      <w:r>
+        <w:rPr>
+          <w:rFonts w:ascii="Arial" w:hAnsi="Arial" w:cs="Arial"/>
+          <w:lang w:val="en-US" w:eastAsia="zh-CN"/>
+        </w:rPr>
+        <w:t>过程），即当前的生产率水平会影响未来。</w:t>
+      </w:r>
+    </w:p>
+    <w:p>
+      <w:pPr>
+        <w:numPr>
+          <w:ilvl w:val="0"/>
+          <w:numId w:val="10"/>
+        </w:numPr>
+        <w:rPr>
+          <w:rFonts w:ascii="Arial" w:hAnsi="Arial" w:cs="Arial"/>
+          <w:lang w:val="en-US" w:eastAsia="zh-CN"/>
+        </w:rPr>
+      </w:pPr>
+      <w:r>
+        <w:rPr>
+          <w:rFonts w:ascii="Arial" w:hAnsi="Arial" w:cs="Arial"/>
+          <w:lang w:val="en-US" w:eastAsia="zh-CN"/>
+        </w:rPr>
+        <w:t>这种持久性改变了当前储蓄和投资决策的动态。</w:t>
+      </w:r>
+    </w:p>
+    <w:p>
+      <w:pPr>
+        <w:rPr>
+          <w:rFonts w:ascii="Arial" w:hAnsi="Arial" w:cs="Arial"/>
+          <w:lang w:val="en-US"/>
+        </w:rPr>
+      </w:pPr>
+      <w:proofErr w:type="spellStart"/>
+      <w:r>
+        <w:rPr>
+          <w:rFonts w:ascii="Arial" w:hAnsi="Arial" w:cs="Arial"/>
+          <w:b/>
+          <w:bCs/>
+          <w:lang w:val="en-US"/>
+        </w:rPr>
+        <w:t>机制分析</w:t>
+      </w:r>
+      <w:proofErr w:type="spellEnd"/>
+      <w:r>
+        <w:rPr>
+          <w:rFonts w:ascii="Arial" w:hAnsi="Arial" w:cs="Arial"/>
+          <w:b/>
+          <w:bCs/>
+          <w:lang w:val="en-US"/>
+        </w:rPr>
+        <w:t>：</w:t>
+      </w:r>
+    </w:p>
+    <w:p>
+      <w:pPr>
+        <w:numPr>
+          <w:ilvl w:val="0"/>
+          <w:numId w:val="11"/>
+        </w:numPr>
+        <w:rPr>
+          <w:rFonts w:ascii="Arial" w:hAnsi="Arial" w:cs="Arial"/>
+          <w:lang w:val="en-US" w:eastAsia="zh-CN"/>
+        </w:rPr>
+      </w:pPr>
+      <w:r>
+        <w:rPr>
+          <w:rFonts w:ascii="Arial" w:hAnsi="Arial" w:cs="Arial"/>
+          <w:lang w:val="en-US" w:eastAsia="zh-CN"/>
+        </w:rPr>
+        <w:t>持久性冲击提高了未来的收入预期，从而增加了当前消费（提前消费效应）。</w:t>
+      </w:r>
+    </w:p>
+    <w:p>
+      <w:pPr>
+        <w:numPr>
+          <w:ilvl w:val="0"/>
+          <w:numId w:val="11"/>
+        </w:numPr>
+        <w:rPr>
+          <w:rFonts w:ascii="Arial" w:hAnsi="Arial" w:cs="Arial"/>
+          <w:lang w:val="en-US" w:eastAsia="zh-CN"/>
+        </w:rPr>
+      </w:pPr>
+      <w:r>
+        <w:rPr>
+          <w:rFonts w:ascii="Arial" w:hAnsi="Arial" w:cs="Arial"/>
+          <w:lang w:val="en-US" w:eastAsia="zh-CN"/>
+        </w:rPr>
+        <w:t>提高的消费需求可能超过产出增长，导致贸易余额恶化。</w:t>
+      </w:r>
+    </w:p>
+    <w:p>
+      <w:pPr>
+        <w:numPr>
+          <w:ilvl w:val="0"/>
+          <w:numId w:val="11"/>
+        </w:numPr>
+        <w:rPr>
+          <w:rFonts w:ascii="Arial" w:hAnsi="Arial" w:cs="Arial"/>
+          <w:lang w:val="en-US" w:eastAsia="zh-CN"/>
+        </w:rPr>
+      </w:pPr>
+      <w:r>
+        <w:rPr>
+          <w:rFonts w:ascii="Arial" w:hAnsi="Arial" w:cs="Arial"/>
+          <w:lang w:val="en-US" w:eastAsia="zh-CN"/>
+        </w:rPr>
+        <w:t>持久性冲击还会激励企业通过投资增加资本存量，进一步推高总需求，恶化贸易余额。</w:t>
+      </w:r>
+    </w:p>
+    <w:p>
+      <w:pPr>
+        <w:rPr>
+          <w:rFonts w:ascii="Arial" w:hAnsi="Arial" w:cs="Arial"/>
+          <w:lang w:val="en-US"/>
+        </w:rPr>
+      </w:pPr>
+      <w:proofErr w:type="spellStart"/>
+      <w:r>
+        <w:rPr>
+          <w:rFonts w:ascii="Arial" w:hAnsi="Arial" w:cs="Arial"/>
+          <w:b/>
+          <w:bCs/>
+          <w:lang w:val="en-US"/>
+        </w:rPr>
+        <w:t>消费与投资的角色</w:t>
+      </w:r>
+      <w:proofErr w:type="spellEnd"/>
+      <w:r>
+        <w:rPr>
+          <w:rFonts w:ascii="Arial" w:hAnsi="Arial" w:cs="Arial"/>
+          <w:b/>
+          <w:bCs/>
+          <w:lang w:val="en-US"/>
+        </w:rPr>
+        <w:t>：</w:t>
+      </w:r>
+    </w:p>
+    <w:p>
+      <w:pPr>
+        <w:numPr>
+          <w:ilvl w:val="0"/>
+          <w:numId w:val="12"/>
+        </w:numPr>
+        <w:rPr>
+          <w:rFonts w:ascii="Arial" w:hAnsi="Arial" w:cs="Arial"/>
+          <w:lang w:val="en-US" w:eastAsia="zh-CN"/>
+        </w:rPr>
+      </w:pPr>
+      <w:r>
+        <w:rPr>
+          <w:rFonts w:ascii="Arial" w:hAnsi="Arial" w:cs="Arial"/>
+          <w:b/>
+          <w:bCs/>
+          <w:lang w:val="en-US" w:eastAsia="zh-CN"/>
+        </w:rPr>
+        <w:t>消费</w:t>
+      </w:r>
+      <w:r>
+        <w:rPr>
+          <w:rFonts w:ascii="Arial" w:hAnsi="Arial" w:cs="Arial"/>
+          <w:lang w:val="en-US" w:eastAsia="zh-CN"/>
+        </w:rPr>
+        <w:t>：由于永久收入预期的提高，消费变得更加灵活，推动当前需求增加，导致反周期性。</w:t>
+      </w:r>
+    </w:p>
+    <w:p>
+      <w:pPr>
+        <w:numPr>
+          <w:ilvl w:val="0"/>
+          <w:numId w:val="12"/>
+        </w:numPr>
+        <w:rPr>
+          <w:rFonts w:ascii="Arial" w:hAnsi="Arial" w:cs="Arial"/>
+          <w:lang w:val="en-US" w:eastAsia="zh-CN"/>
+        </w:rPr>
+      </w:pPr>
+      <w:r>
+        <w:rPr>
+          <w:rFonts w:ascii="Arial" w:hAnsi="Arial" w:cs="Arial"/>
+          <w:b/>
+          <w:bCs/>
+          <w:lang w:val="en-US" w:eastAsia="zh-CN"/>
+        </w:rPr>
+        <w:t>投资</w:t>
+      </w:r>
+      <w:r>
+        <w:rPr>
+          <w:rFonts w:ascii="Arial" w:hAnsi="Arial" w:cs="Arial"/>
+          <w:lang w:val="en-US" w:eastAsia="zh-CN"/>
+        </w:rPr>
+        <w:t>：投资响应持久性冲击，与消费共同作用，导致总需求超过当期产出。</w:t>
+      </w:r>
+    </w:p>
+    <w:p>
+      <w:pPr>
+        <w:rPr>
+          <w:rFonts w:ascii="Arial" w:hAnsi="Arial" w:cs="Arial"/>
+          <w:lang w:val="en-US"/>
+        </w:rPr>
+      </w:pPr>
+      <w:r>
+        <w:rPr>
+          <w:rFonts w:ascii="Arial" w:hAnsi="Arial" w:cs="Arial"/>
+          <w:lang w:val="en-US"/>
+        </w:rPr>
+        <w:pict w14:anchorId="5F2A3D8E">
+          <v:rect id="_x0000_i1079" style="width:0;height:1.5pt" o:hralign="center" o:hrstd="t" o:hr="t" fillcolor="#a0a0a0" stroked="f"/>
+        </w:pict>
+      </w:r>
+    </w:p>
+    <w:p>
+      <w:pPr>
+        <w:rPr>
+          <w:rFonts w:ascii="Arial" w:hAnsi="Arial" w:cs="Arial"/>
+          <w:b/>
+          <w:bCs/>
+          <w:lang w:val="en-US" w:eastAsia="zh-CN"/>
+        </w:rPr>
+      </w:pPr>
+      <w:r>
+        <w:rPr>
+          <w:rFonts w:ascii="Arial" w:hAnsi="Arial" w:cs="Arial"/>
+          <w:b/>
+          <w:bCs/>
+          <w:lang w:val="en-US" w:eastAsia="zh-CN"/>
+        </w:rPr>
+        <w:t xml:space="preserve">3. </w:t>
+      </w:r>
+      <w:r>
+        <w:rPr>
+          <w:rFonts w:ascii="Arial" w:hAnsi="Arial" w:cs="Arial"/>
+          <w:b/>
+          <w:bCs/>
+          <w:lang w:val="en-US" w:eastAsia="zh-CN"/>
+        </w:rPr>
+        <w:t>引入借贷约束或融资摩擦</w:t>
+      </w:r>
+    </w:p>
+    <w:p>
+      <w:pPr>
+        <w:rPr>
+          <w:rFonts w:ascii="Arial" w:hAnsi="Arial" w:cs="Arial"/>
+          <w:lang w:val="en-US"/>
+        </w:rPr>
+      </w:pPr>
+      <w:proofErr w:type="spellStart"/>
+      <w:r>
+        <w:rPr>
+          <w:rFonts w:ascii="Arial" w:hAnsi="Arial" w:cs="Arial"/>
+          <w:b/>
+          <w:bCs/>
+          <w:lang w:val="en-US"/>
+        </w:rPr>
+        <w:t>策略描述</w:t>
+      </w:r>
+      <w:proofErr w:type="spellEnd"/>
+      <w:r>
+        <w:rPr>
+          <w:rFonts w:ascii="Arial" w:hAnsi="Arial" w:cs="Arial"/>
+          <w:b/>
+          <w:bCs/>
+          <w:lang w:val="en-US"/>
+        </w:rPr>
+        <w:t>：</w:t>
+      </w:r>
+    </w:p>
+    <w:p>
+      <w:pPr>
+        <w:numPr>
+          <w:ilvl w:val="0"/>
+          <w:numId w:val="13"/>
+        </w:numPr>
+        <w:rPr>
+          <w:rFonts w:ascii="Arial" w:hAnsi="Arial" w:cs="Arial"/>
+          <w:lang w:val="en-US" w:eastAsia="zh-CN"/>
+        </w:rPr>
+      </w:pPr>
+      <w:r>
+        <w:rPr>
+          <w:rFonts w:ascii="Arial" w:hAnsi="Arial" w:cs="Arial"/>
+          <w:lang w:val="en-US" w:eastAsia="zh-CN"/>
+        </w:rPr>
+        <w:t>假设经济体面临外部借贷约束，借贷成本随债务水平上升。这种融资摩擦导致经常账户和贸易余额的反周期性。</w:t>
+      </w:r>
+    </w:p>
+    <w:p>
+      <w:pPr>
+        <w:rPr>
+          <w:rFonts w:ascii="Arial" w:hAnsi="Arial" w:cs="Arial"/>
+          <w:lang w:val="en-US"/>
+        </w:rPr>
+      </w:pPr>
+      <w:proofErr w:type="spellStart"/>
+      <w:r>
+        <w:rPr>
+          <w:rFonts w:ascii="Arial" w:hAnsi="Arial" w:cs="Arial"/>
+          <w:b/>
+          <w:bCs/>
+          <w:lang w:val="en-US"/>
+        </w:rPr>
+        <w:t>机制分析</w:t>
+      </w:r>
+      <w:proofErr w:type="spellEnd"/>
+      <w:r>
+        <w:rPr>
+          <w:rFonts w:ascii="Arial" w:hAnsi="Arial" w:cs="Arial"/>
+          <w:b/>
+          <w:bCs/>
+          <w:lang w:val="en-US"/>
+        </w:rPr>
+        <w:t>：</w:t>
+      </w:r>
+    </w:p>
+    <w:p>
+      <w:pPr>
+        <w:numPr>
+          <w:ilvl w:val="0"/>
+          <w:numId w:val="14"/>
+        </w:numPr>
+        <w:rPr>
+          <w:rFonts w:ascii="Arial" w:hAnsi="Arial" w:cs="Arial"/>
+          <w:lang w:val="en-US" w:eastAsia="zh-CN"/>
+        </w:rPr>
+      </w:pPr>
+      <w:r>
+        <w:rPr>
+          <w:rFonts w:ascii="Arial" w:hAnsi="Arial" w:cs="Arial"/>
+          <w:lang w:val="en-US" w:eastAsia="zh-CN"/>
+        </w:rPr>
+        <w:t>当经济遭受负产出冲击时，借贷成本上升，限制了经济体通过借贷平滑消费的能力。</w:t>
+      </w:r>
+    </w:p>
+    <w:p>
+      <w:pPr>
+        <w:numPr>
+          <w:ilvl w:val="0"/>
+          <w:numId w:val="14"/>
+        </w:numPr>
+        <w:rPr>
+          <w:rFonts w:ascii="Arial" w:hAnsi="Arial" w:cs="Arial"/>
+          <w:lang w:val="en-US" w:eastAsia="zh-CN"/>
+        </w:rPr>
+      </w:pPr>
+      <w:r>
+        <w:rPr>
+          <w:rFonts w:ascii="Arial" w:hAnsi="Arial" w:cs="Arial"/>
+          <w:lang w:val="en-US" w:eastAsia="zh-CN"/>
+        </w:rPr>
+        <w:t>消费者被迫削减消费需求，导致进口减少，从而改善贸易余额。</w:t>
+      </w:r>
+    </w:p>
+    <w:p>
+      <w:pPr>
+        <w:numPr>
+          <w:ilvl w:val="0"/>
+          <w:numId w:val="14"/>
+        </w:numPr>
+        <w:rPr>
+          <w:rFonts w:ascii="Arial" w:hAnsi="Arial" w:cs="Arial"/>
+          <w:lang w:val="en-US" w:eastAsia="zh-CN"/>
+        </w:rPr>
+      </w:pPr>
+      <w:r>
+        <w:rPr>
+          <w:rFonts w:ascii="Arial" w:hAnsi="Arial" w:cs="Arial"/>
+          <w:lang w:val="en-US" w:eastAsia="zh-CN"/>
+        </w:rPr>
+        <w:t>相反，正的产出冲击时，借贷需求减少，进口增加，贸易余额恶化。</w:t>
+      </w:r>
+    </w:p>
+    <w:p>
+      <w:pPr>
+        <w:rPr>
+          <w:rFonts w:ascii="Arial" w:hAnsi="Arial" w:cs="Arial"/>
+          <w:lang w:val="en-US"/>
+        </w:rPr>
+      </w:pPr>
+      <w:proofErr w:type="spellStart"/>
+      <w:r>
+        <w:rPr>
+          <w:rFonts w:ascii="Arial" w:hAnsi="Arial" w:cs="Arial"/>
+          <w:b/>
+          <w:bCs/>
+          <w:lang w:val="en-US"/>
+        </w:rPr>
+        <w:t>消费与投资的角色</w:t>
+      </w:r>
+      <w:proofErr w:type="spellEnd"/>
+      <w:r>
+        <w:rPr>
+          <w:rFonts w:ascii="Arial" w:hAnsi="Arial" w:cs="Arial"/>
+          <w:b/>
+          <w:bCs/>
+          <w:lang w:val="en-US"/>
+        </w:rPr>
+        <w:t>：</w:t>
+      </w:r>
+    </w:p>
+    <w:p>
+      <w:pPr>
+        <w:numPr>
+          <w:ilvl w:val="0"/>
+          <w:numId w:val="15"/>
+        </w:numPr>
+        <w:rPr>
+          <w:rFonts w:ascii="Arial" w:hAnsi="Arial" w:cs="Arial"/>
+          <w:lang w:val="en-US" w:eastAsia="zh-CN"/>
+        </w:rPr>
+      </w:pPr>
+      <w:r>
+        <w:rPr>
+          <w:rFonts w:ascii="Arial" w:hAnsi="Arial" w:cs="Arial"/>
+          <w:b/>
+          <w:bCs/>
+          <w:lang w:val="en-US" w:eastAsia="zh-CN"/>
+        </w:rPr>
+        <w:t>消费</w:t>
+      </w:r>
+      <w:r>
+        <w:rPr>
+          <w:rFonts w:ascii="Arial" w:hAnsi="Arial" w:cs="Arial"/>
+          <w:lang w:val="en-US" w:eastAsia="zh-CN"/>
+        </w:rPr>
+        <w:t>：融资摩擦下，消费的反应更剧烈，是反周期性的主要来源。</w:t>
+      </w:r>
+    </w:p>
+    <w:p>
+      <w:pPr>
+        <w:numPr>
+          <w:ilvl w:val="0"/>
+          <w:numId w:val="15"/>
+        </w:numPr>
+        <w:rPr>
+          <w:rFonts w:ascii="Arial" w:hAnsi="Arial" w:cs="Arial"/>
+          <w:lang w:val="en-US" w:eastAsia="zh-CN"/>
+        </w:rPr>
+      </w:pPr>
+      <w:r>
+        <w:rPr>
+          <w:rFonts w:ascii="Arial" w:hAnsi="Arial" w:cs="Arial"/>
+          <w:b/>
+          <w:bCs/>
+          <w:lang w:val="en-US" w:eastAsia="zh-CN"/>
+        </w:rPr>
+        <w:lastRenderedPageBreak/>
+        <w:t>投资</w:t>
+      </w:r>
+      <w:r>
+        <w:rPr>
+          <w:rFonts w:ascii="Arial" w:hAnsi="Arial" w:cs="Arial"/>
+          <w:lang w:val="en-US" w:eastAsia="zh-CN"/>
+        </w:rPr>
+        <w:t>：投资的反应较小，但资本积累受限可能进一步放大融资约束的影响。</w:t>
+      </w:r>
+    </w:p>
+    <w:p>
+      <w:pPr>
+        <w:rPr>
+          <w:rFonts w:ascii="Arial" w:hAnsi="Arial" w:cs="Arial"/>
+          <w:lang w:val="en-US"/>
+        </w:rPr>
+      </w:pPr>
+      <w:r>
+        <w:rPr>
+          <w:rFonts w:ascii="Arial" w:hAnsi="Arial" w:cs="Arial"/>
+          <w:lang w:val="en-US"/>
+        </w:rPr>
+        <w:pict w14:anchorId="728855BD">
+          <v:rect id="_x0000_i1080" style="width:0;height:1.5pt" o:hralign="center" o:hrstd="t" o:hr="t" fillcolor="#a0a0a0" stroked="f"/>
+        </w:pict>
+      </w:r>
+    </w:p>
+    <w:p>
+      <w:pPr>
+        <w:rPr>
+          <w:rFonts w:ascii="Arial" w:hAnsi="Arial" w:cs="Arial"/>
+          <w:b/>
+          <w:bCs/>
+          <w:lang w:val="en-US" w:eastAsia="zh-CN"/>
+        </w:rPr>
+      </w:pPr>
+      <w:r>
+        <w:rPr>
+          <w:rFonts w:ascii="Arial" w:hAnsi="Arial" w:cs="Arial"/>
+          <w:b/>
+          <w:bCs/>
+          <w:lang w:val="en-US" w:eastAsia="zh-CN"/>
+        </w:rPr>
+        <w:t>总结：三种策略的核心机制与作用</w:t>
+      </w:r>
+    </w:p>
+    <w:tbl>
+      <w:tblPr>
+        <w:tblW w:w="0" w:type="auto"/>
+        <w:tblCellSpacing w:w="15" w:type="dxa"/>
+        <w:tblCellMar>
+          <w:top w:w="15" w:type="dxa"/>
+          <w:left w:w="15" w:type="dxa"/>
+          <w:bottom w:w="15" w:type="dxa"/>
+          <w:right w:w="15" w:type="dxa"/>
+        </w:tblCellMar>
+        <w:tblLook w:val="04A0" w:firstRow="1" w:lastRow="0" w:firstColumn="1" w:lastColumn="0" w:noHBand="0" w:noVBand="1"/>
+      </w:tblPr>
+      <w:tblGrid>
+        <w:gridCol w:w="1264"/>
+        <w:gridCol w:w="3392"/>
+        <w:gridCol w:w="2428"/>
+        <w:gridCol w:w="2322"/>
+      </w:tblGrid>
+      <w:tr>
+        <w:trPr>
+          <w:tblHeader/>
+          <w:tblCellSpacing w:w="15" w:type="dxa"/>
+        </w:trPr>
+        <w:tc>
+          <w:tcPr>
+            <w:tcW w:w="0" w:type="auto"/>
+            <w:vAlign w:val="center"/>
+            <w:hideMark/>
+          </w:tcPr>
+          <w:p>
+            <w:pPr>
+              <w:rPr>
+                <w:rFonts w:ascii="Arial" w:hAnsi="Arial" w:cs="Arial"/>
+                <w:b/>
+                <w:bCs/>
+                <w:lang w:val="en-US"/>
+              </w:rPr>
+            </w:pPr>
+            <w:proofErr w:type="spellStart"/>
+            <w:r>
+              <w:rPr>
+                <w:rFonts w:ascii="Arial" w:hAnsi="Arial" w:cs="Arial"/>
+                <w:b/>
+                <w:bCs/>
+                <w:lang w:val="en-US"/>
+              </w:rPr>
+              <w:t>策略</w:t>
+            </w:r>
+            <w:proofErr w:type="spellEnd"/>
+          </w:p>
+        </w:tc>
+        <w:tc>
+          <w:tcPr>
+            <w:tcW w:w="0" w:type="auto"/>
+            <w:vAlign w:val="center"/>
+            <w:hideMark/>
+          </w:tcPr>
+          <w:p>
+            <w:pPr>
+              <w:rPr>
+                <w:rFonts w:ascii="Arial" w:hAnsi="Arial" w:cs="Arial"/>
+                <w:b/>
+                <w:bCs/>
+                <w:lang w:val="en-US"/>
+              </w:rPr>
+            </w:pPr>
+            <w:proofErr w:type="spellStart"/>
+            <w:r>
+              <w:rPr>
+                <w:rFonts w:ascii="Arial" w:hAnsi="Arial" w:cs="Arial"/>
+                <w:b/>
+                <w:bCs/>
+                <w:lang w:val="en-US"/>
+              </w:rPr>
+              <w:t>核心机制</w:t>
+            </w:r>
+            <w:proofErr w:type="spellEnd"/>
+          </w:p>
+        </w:tc>
+        <w:tc>
+          <w:tcPr>
+            <w:tcW w:w="0" w:type="auto"/>
+            <w:vAlign w:val="center"/>
+            <w:hideMark/>
+          </w:tcPr>
+          <w:p>
+            <w:pPr>
+              <w:rPr>
+                <w:rFonts w:ascii="Arial" w:hAnsi="Arial" w:cs="Arial"/>
+                <w:b/>
+                <w:bCs/>
+                <w:lang w:val="en-US"/>
+              </w:rPr>
+            </w:pPr>
+            <w:proofErr w:type="spellStart"/>
+            <w:r>
+              <w:rPr>
+                <w:rFonts w:ascii="Arial" w:hAnsi="Arial" w:cs="Arial"/>
+                <w:b/>
+                <w:bCs/>
+                <w:lang w:val="en-US"/>
+              </w:rPr>
+              <w:t>消费的作用</w:t>
+            </w:r>
+            <w:proofErr w:type="spellEnd"/>
+          </w:p>
+        </w:tc>
+        <w:tc>
+          <w:tcPr>
+            <w:tcW w:w="0" w:type="auto"/>
+            <w:vAlign w:val="center"/>
+            <w:hideMark/>
+          </w:tcPr>
+          <w:p>
+            <w:pPr>
+              <w:rPr>
+                <w:rFonts w:ascii="Arial" w:hAnsi="Arial" w:cs="Arial"/>
+                <w:b/>
+                <w:bCs/>
+                <w:lang w:val="en-US"/>
+              </w:rPr>
+            </w:pPr>
+            <w:proofErr w:type="spellStart"/>
+            <w:r>
+              <w:rPr>
+                <w:rFonts w:ascii="Arial" w:hAnsi="Arial" w:cs="Arial"/>
+                <w:b/>
+                <w:bCs/>
+                <w:lang w:val="en-US"/>
+              </w:rPr>
+              <w:t>投资的作用</w:t>
+            </w:r>
+            <w:proofErr w:type="spellEnd"/>
+          </w:p>
+        </w:tc>
+      </w:tr>
+      <w:tr>
+        <w:trPr>
+          <w:tblCellSpacing w:w="15" w:type="dxa"/>
+        </w:trPr>
+        <w:tc>
+          <w:tcPr>
+            <w:tcW w:w="0" w:type="auto"/>
+            <w:vAlign w:val="center"/>
+            <w:hideMark/>
+          </w:tcPr>
+          <w:p>
+            <w:pPr>
+              <w:rPr>
+                <w:rFonts w:ascii="Arial" w:hAnsi="Arial" w:cs="Arial"/>
+                <w:lang w:val="en-US"/>
+              </w:rPr>
+            </w:pPr>
+            <w:proofErr w:type="spellStart"/>
+            <w:r>
+              <w:rPr>
+                <w:rFonts w:ascii="Arial" w:hAnsi="Arial" w:cs="Arial"/>
+                <w:b/>
+                <w:bCs/>
+                <w:lang w:val="en-US"/>
+              </w:rPr>
+              <w:t>资本积累模型</w:t>
+            </w:r>
+            <w:proofErr w:type="spellEnd"/>
+          </w:p>
+        </w:tc>
+        <w:tc>
+          <w:tcPr>
+            <w:tcW w:w="0" w:type="auto"/>
+            <w:vAlign w:val="center"/>
+            <w:hideMark/>
+          </w:tcPr>
+          <w:p>
+            <w:pPr>
+              <w:rPr>
+                <w:rFonts w:ascii="Arial" w:hAnsi="Arial" w:cs="Arial"/>
+                <w:lang w:val="en-US" w:eastAsia="zh-CN"/>
+              </w:rPr>
+            </w:pPr>
+            <w:r>
+              <w:rPr>
+                <w:rFonts w:ascii="Arial" w:hAnsi="Arial" w:cs="Arial"/>
+                <w:lang w:val="en-US" w:eastAsia="zh-CN"/>
+              </w:rPr>
+              <w:t>投资需求对生产率冲击的反应导致总需求超过产出</w:t>
+            </w:r>
+          </w:p>
+        </w:tc>
+        <w:tc>
+          <w:tcPr>
+            <w:tcW w:w="0" w:type="auto"/>
+            <w:vAlign w:val="center"/>
+            <w:hideMark/>
+          </w:tcPr>
+          <w:p>
+            <w:pPr>
+              <w:rPr>
+                <w:rFonts w:ascii="Arial" w:hAnsi="Arial" w:cs="Arial"/>
+                <w:lang w:val="en-US" w:eastAsia="zh-CN"/>
+              </w:rPr>
+            </w:pPr>
+            <w:r>
+              <w:rPr>
+                <w:rFonts w:ascii="Arial" w:hAnsi="Arial" w:cs="Arial"/>
+                <w:lang w:val="en-US" w:eastAsia="zh-CN"/>
+              </w:rPr>
+              <w:t>较为平滑，主要作用在消费需求的调整</w:t>
+            </w:r>
+          </w:p>
+        </w:tc>
+        <w:tc>
+          <w:tcPr>
+            <w:tcW w:w="0" w:type="auto"/>
+            <w:vAlign w:val="center"/>
+            <w:hideMark/>
+          </w:tcPr>
+          <w:p>
+            <w:pPr>
+              <w:rPr>
+                <w:rFonts w:ascii="Arial" w:hAnsi="Arial" w:cs="Arial"/>
+                <w:lang w:val="en-US" w:eastAsia="zh-CN"/>
+              </w:rPr>
+            </w:pPr>
+            <w:r>
+              <w:rPr>
+                <w:rFonts w:ascii="Arial" w:hAnsi="Arial" w:cs="Arial"/>
+                <w:lang w:val="en-US" w:eastAsia="zh-CN"/>
+              </w:rPr>
+              <w:t>投资是主要驱动力，导致贸易余额恶化</w:t>
+            </w:r>
+          </w:p>
+        </w:tc>
+      </w:tr>
+      <w:tr>
+        <w:trPr>
+          <w:tblCellSpacing w:w="15" w:type="dxa"/>
+        </w:trPr>
+        <w:tc>
+          <w:tcPr>
+            <w:tcW w:w="0" w:type="auto"/>
+            <w:vAlign w:val="center"/>
+            <w:hideMark/>
+          </w:tcPr>
+          <w:p>
+            <w:pPr>
+              <w:rPr>
+                <w:rFonts w:ascii="Arial" w:hAnsi="Arial" w:cs="Arial"/>
+                <w:lang w:val="en-US"/>
+              </w:rPr>
+            </w:pPr>
+            <w:proofErr w:type="spellStart"/>
+            <w:r>
+              <w:rPr>
+                <w:rFonts w:ascii="Arial" w:hAnsi="Arial" w:cs="Arial"/>
+                <w:b/>
+                <w:bCs/>
+                <w:lang w:val="en-US"/>
+              </w:rPr>
+              <w:t>持久性生产率冲击</w:t>
+            </w:r>
+            <w:proofErr w:type="spellEnd"/>
+          </w:p>
+        </w:tc>
+        <w:tc>
+          <w:tcPr>
+            <w:tcW w:w="0" w:type="auto"/>
+            <w:vAlign w:val="center"/>
+            <w:hideMark/>
+          </w:tcPr>
+          <w:p>
+            <w:pPr>
+              <w:rPr>
+                <w:rFonts w:ascii="Arial" w:hAnsi="Arial" w:cs="Arial"/>
+                <w:lang w:val="en-US" w:eastAsia="zh-CN"/>
+              </w:rPr>
+            </w:pPr>
+            <w:r>
+              <w:rPr>
+                <w:rFonts w:ascii="Arial" w:hAnsi="Arial" w:cs="Arial"/>
+                <w:lang w:val="en-US" w:eastAsia="zh-CN"/>
+              </w:rPr>
+              <w:t>提高未来收入预期，推动当前消费和投资需求增加</w:t>
+            </w:r>
+          </w:p>
+        </w:tc>
+        <w:tc>
+          <w:tcPr>
+            <w:tcW w:w="0" w:type="auto"/>
+            <w:vAlign w:val="center"/>
+            <w:hideMark/>
+          </w:tcPr>
+          <w:p>
+            <w:pPr>
+              <w:rPr>
+                <w:rFonts w:ascii="Arial" w:hAnsi="Arial" w:cs="Arial"/>
+                <w:lang w:val="en-US" w:eastAsia="zh-CN"/>
+              </w:rPr>
+            </w:pPr>
+            <w:r>
+              <w:rPr>
+                <w:rFonts w:ascii="Arial" w:hAnsi="Arial" w:cs="Arial"/>
+                <w:lang w:val="en-US" w:eastAsia="zh-CN"/>
+              </w:rPr>
+              <w:t>消费需求增加是关键，推动需求大于产出</w:t>
+            </w:r>
+          </w:p>
+        </w:tc>
+        <w:tc>
+          <w:tcPr>
+            <w:tcW w:w="0" w:type="auto"/>
+            <w:vAlign w:val="center"/>
+            <w:hideMark/>
+          </w:tcPr>
+          <w:p>
+            <w:pPr>
+              <w:rPr>
+                <w:rFonts w:ascii="Arial" w:hAnsi="Arial" w:cs="Arial"/>
+                <w:lang w:val="en-US" w:eastAsia="zh-CN"/>
+              </w:rPr>
+            </w:pPr>
+            <w:r>
+              <w:rPr>
+                <w:rFonts w:ascii="Arial" w:hAnsi="Arial" w:cs="Arial"/>
+                <w:lang w:val="en-US" w:eastAsia="zh-CN"/>
+              </w:rPr>
+              <w:t>投资与消费共同作用，推动反周期性</w:t>
+            </w:r>
+          </w:p>
+        </w:tc>
+      </w:tr>
+      <w:tr>
+        <w:trPr>
+          <w:tblCellSpacing w:w="15" w:type="dxa"/>
+        </w:trPr>
+        <w:tc>
+          <w:tcPr>
+            <w:tcW w:w="0" w:type="auto"/>
+            <w:vAlign w:val="center"/>
+            <w:hideMark/>
+          </w:tcPr>
+          <w:p>
+            <w:pPr>
+              <w:rPr>
+                <w:rFonts w:ascii="Arial" w:hAnsi="Arial" w:cs="Arial"/>
+                <w:lang w:val="en-US"/>
+              </w:rPr>
+            </w:pPr>
+            <w:proofErr w:type="spellStart"/>
+            <w:r>
+              <w:rPr>
+                <w:rFonts w:ascii="Arial" w:hAnsi="Arial" w:cs="Arial"/>
+                <w:b/>
+                <w:bCs/>
+                <w:lang w:val="en-US"/>
+              </w:rPr>
+              <w:t>借贷约束或融资摩擦</w:t>
+            </w:r>
+            <w:proofErr w:type="spellEnd"/>
+          </w:p>
+        </w:tc>
+        <w:tc>
+          <w:tcPr>
+            <w:tcW w:w="0" w:type="auto"/>
+            <w:vAlign w:val="center"/>
+            <w:hideMark/>
+          </w:tcPr>
+          <w:p>
+            <w:pPr>
+              <w:rPr>
+                <w:rFonts w:ascii="Arial" w:hAnsi="Arial" w:cs="Arial"/>
+                <w:lang w:val="en-US" w:eastAsia="zh-CN"/>
+              </w:rPr>
+            </w:pPr>
+            <w:r>
+              <w:rPr>
+                <w:rFonts w:ascii="Arial" w:hAnsi="Arial" w:cs="Arial"/>
+                <w:lang w:val="en-US" w:eastAsia="zh-CN"/>
+              </w:rPr>
+              <w:t>借贷约束削弱消费需求，负冲击时进口减少，改善贸易余额</w:t>
+            </w:r>
+          </w:p>
+        </w:tc>
+        <w:tc>
+          <w:tcPr>
+            <w:tcW w:w="0" w:type="auto"/>
+            <w:vAlign w:val="center"/>
+            <w:hideMark/>
+          </w:tcPr>
+          <w:p>
+            <w:pPr>
+              <w:rPr>
+                <w:rFonts w:ascii="Arial" w:hAnsi="Arial" w:cs="Arial"/>
+                <w:lang w:val="en-US" w:eastAsia="zh-CN"/>
+              </w:rPr>
+            </w:pPr>
+            <w:r>
+              <w:rPr>
+                <w:rFonts w:ascii="Arial" w:hAnsi="Arial" w:cs="Arial"/>
+                <w:lang w:val="en-US" w:eastAsia="zh-CN"/>
+              </w:rPr>
+              <w:t>消费是反周期性的核心来源</w:t>
+            </w:r>
+          </w:p>
+        </w:tc>
+        <w:tc>
+          <w:tcPr>
+            <w:tcW w:w="0" w:type="auto"/>
+            <w:vAlign w:val="center"/>
+            <w:hideMark/>
+          </w:tcPr>
+          <w:p>
+            <w:pPr>
+              <w:rPr>
+                <w:rFonts w:ascii="Arial" w:hAnsi="Arial" w:cs="Arial"/>
+                <w:lang w:val="en-US" w:eastAsia="zh-CN"/>
+              </w:rPr>
+            </w:pPr>
+            <w:r>
+              <w:rPr>
+                <w:rFonts w:ascii="Arial" w:hAnsi="Arial" w:cs="Arial"/>
+                <w:lang w:val="en-US" w:eastAsia="zh-CN"/>
+              </w:rPr>
+              <w:t>投资受融资约束的影响较小</w:t>
+            </w:r>
+          </w:p>
+        </w:tc>
+      </w:tr>
+    </w:tbl>
+    <w:p>
+      <w:pPr>
+        <w:rPr>
+          <w:rFonts w:ascii="Arial" w:hAnsi="Arial" w:cs="Arial"/>
+          <w:lang w:val="en-US" w:eastAsia="zh-CN"/>
+        </w:rPr>
+      </w:pPr>
+      <w:r>
+        <w:rPr>
+          <w:rFonts w:ascii="Arial" w:hAnsi="Arial" w:cs="Arial"/>
+          <w:lang w:val="en-US" w:eastAsia="zh-CN"/>
+        </w:rPr>
+        <w:t>通过引入资本积累、持久性冲击或融资摩擦，可以将模型从顺周期性调整为反周期性。这些机制突出显示了消费和投资在开放经济模型中推动动态平衡的重要作用。</w:t>
+      </w:r>
+    </w:p>
+    <w:p>
+      <w:pPr>
+        <w:rPr>
+          <w:rFonts w:ascii="Arial" w:hAnsi="Arial" w:cs="Arial"/>
+          <w:lang w:val="en-US" w:eastAsia="zh-CN"/>
+        </w:rPr>
+      </w:pPr>
+    </w:p>
+    <w:p>
+      <w:pPr>
+        <w:rPr>
+          <w:rFonts w:ascii="Arial" w:hAnsi="Arial" w:cs="Arial"/>
+          <w:lang w:val="en-US" w:eastAsia="zh-CN"/>
         </w:rPr>
       </w:pPr>
     </w:p>
@@ -1245,7 +3590,7 @@
 </file>
 
 <file path=word/numbering.xml><?xml version="1.0" encoding="utf-8"?>
-<w:numbering xmlns:wpc="http://schemas.microsoft.com/office/word/2010/wordprocessingCanvas" xmlns:cx="http://schemas.microsoft.com/office/drawing/2014/chartex" xmlns:cx1="http://schemas.microsoft.com/office/drawing/2015/9/8/chartex" xmlns:mc="http://schemas.openxmlformats.org/markup-compatibility/2006" xmlns:o="urn:schemas-microsoft-com:office:office" xmlns:r="http://schemas.openxmlformats.org/officeDocument/2006/relationships" xmlns:m="http://schemas.openxmlformats.org/officeDocument/2006/math" xmlns:v="urn:schemas-microsoft-com:vml" xmlns:wp14="http://schemas.microsoft.com/office/word/2010/wordprocessingDrawing" xmlns:wp="http://schemas.openxmlformats.org/drawingml/2006/wordprocessingDrawing" xmlns:w10="urn:schemas-microsoft-com:office:word" xmlns:w="http://schemas.openxmlformats.org/wordprocessingml/2006/main" xmlns:w14="http://schemas.microsoft.com/office/word/2010/wordml" xmlns:w15="http://schemas.microsoft.com/office/word/2012/wordml" xmlns:w16se="http://schemas.microsoft.com/office/word/2015/wordml/symex" xmlns:wpg="http://schemas.microsoft.com/office/word/2010/wordprocessingGroup" xmlns:wpi="http://schemas.microsoft.com/office/word/2010/wordprocessingInk" xmlns:wne="http://schemas.microsoft.com/office/word/2006/wordml" xmlns:wps="http://schemas.microsoft.com/office/word/2010/wordprocessingShape" mc:Ignorable="w14 w15 w16se wp14">
+<w:numbering xmlns:wpc="http://schemas.microsoft.com/office/word/2010/wordprocessingCanvas" xmlns:cx="http://schemas.microsoft.com/office/drawing/2014/chartex" xmlns:cx1="http://schemas.microsoft.com/office/drawing/2015/9/8/chartex" xmlns:cx2="http://schemas.microsoft.com/office/drawing/2015/10/21/chartex" xmlns:cx3="http://schemas.microsoft.com/office/drawing/2016/5/9/chartex" xmlns:cx4="http://schemas.microsoft.com/office/drawing/2016/5/10/chartex" xmlns:cx5="http://schemas.microsoft.com/office/drawing/2016/5/11/chartex" xmlns:cx6="http://schemas.microsoft.com/office/drawing/2016/5/12/chartex" xmlns:cx7="http://schemas.microsoft.com/office/drawing/2016/5/13/chartex" xmlns:cx8="http://schemas.microsoft.com/office/drawing/2016/5/14/chartex" xmlns:mc="http://schemas.openxmlformats.org/markup-compatibility/2006" xmlns:aink="http://schemas.microsoft.com/office/drawing/2016/ink" xmlns:am3d="http://schemas.microsoft.com/office/drawing/2017/model3d" xmlns:o="urn:schemas-microsoft-com:office:office" xmlns:oel="http://schemas.microsoft.com/office/2019/extlst" xmlns:r="http://schemas.openxmlformats.org/officeDocument/2006/relationships" xmlns:m="http://schemas.openxmlformats.org/officeDocument/2006/math" xmlns:v="urn:schemas-microsoft-com:vml" xmlns:wp14="http://schemas.microsoft.com/office/word/2010/wordprocessingDrawing" xmlns:wp="http://schemas.openxmlformats.org/drawingml/2006/wordprocessingDrawing" xmlns:w10="urn:schemas-microsoft-com:office:word" xmlns:w="http://schemas.openxmlformats.org/wordprocessingml/2006/main" xmlns:w14="http://schemas.microsoft.com/office/word/2010/wordml" xmlns:w15="http://schemas.microsoft.com/office/word/2012/wordml" xmlns:w16cex="http://schemas.microsoft.com/office/word/2018/wordml/cex" xmlns:w16cid="http://schemas.microsoft.com/office/word/2016/wordml/cid" xmlns:w16="http://schemas.microsoft.com/office/word/2018/wordml" xmlns:w16du="http://schemas.microsoft.com/office/word/2023/wordml/word16du" xmlns:w16sdtdh="http://schemas.microsoft.com/office/word/2020/wordml/sdtdatahash" xmlns:w16sdtfl="http://schemas.microsoft.com/office/word/2024/wordml/sdtformatlock" xmlns:w16se="http://schemas.microsoft.com/office/word/2015/wordml/symex" xmlns:wpg="http://schemas.microsoft.com/office/word/2010/wordprocessingGroup" xmlns:wpi="http://schemas.microsoft.com/office/word/2010/wordprocessingInk" xmlns:wne="http://schemas.microsoft.com/office/word/2006/wordml" xmlns:wps="http://schemas.microsoft.com/office/word/2010/wordprocessingShape" mc:Ignorable="w14 w15 w16se w16cid w16 w16cex w16sdtdh w16sdtfl w16du wp14">
   <w:abstractNum w:abstractNumId="0" w15:restartNumberingAfterBreak="0">
     <w:nsid w:val="003E0831"/>
     <w:multiLevelType w:val="multilevel"/>
@@ -1333,6 +3678,417 @@
     </w:lvl>
   </w:abstractNum>
   <w:abstractNum w:abstractNumId="1" w15:restartNumberingAfterBreak="0">
+    <w:nsid w:val="22C77402"/>
+    <w:multiLevelType w:val="multilevel"/>
+    <w:tmpl w:val="6C4E7CA4"/>
+    <w:lvl w:ilvl="0">
+      <w:start w:val="1"/>
+      <w:numFmt w:val="decimal"/>
+      <w:lvlText w:val="%1."/>
+      <w:lvlJc w:val="left"/>
+      <w:pPr>
+        <w:tabs>
+          <w:tab w:val="num" w:pos="720"/>
+        </w:tabs>
+        <w:ind w:left="720" w:hanging="360"/>
+      </w:pPr>
+    </w:lvl>
+    <w:lvl w:ilvl="1" w:tentative="1">
+      <w:start w:val="1"/>
+      <w:numFmt w:val="decimal"/>
+      <w:lvlText w:val="%2."/>
+      <w:lvlJc w:val="left"/>
+      <w:pPr>
+        <w:tabs>
+          <w:tab w:val="num" w:pos="1440"/>
+        </w:tabs>
+        <w:ind w:left="1440" w:hanging="360"/>
+      </w:pPr>
+    </w:lvl>
+    <w:lvl w:ilvl="2" w:tentative="1">
+      <w:start w:val="1"/>
+      <w:numFmt w:val="decimal"/>
+      <w:lvlText w:val="%3."/>
+      <w:lvlJc w:val="left"/>
+      <w:pPr>
+        <w:tabs>
+          <w:tab w:val="num" w:pos="2160"/>
+        </w:tabs>
+        <w:ind w:left="2160" w:hanging="360"/>
+      </w:pPr>
+    </w:lvl>
+    <w:lvl w:ilvl="3" w:tentative="1">
+      <w:start w:val="1"/>
+      <w:numFmt w:val="decimal"/>
+      <w:lvlText w:val="%4."/>
+      <w:lvlJc w:val="left"/>
+      <w:pPr>
+        <w:tabs>
+          <w:tab w:val="num" w:pos="2880"/>
+        </w:tabs>
+        <w:ind w:left="2880" w:hanging="360"/>
+      </w:pPr>
+    </w:lvl>
+    <w:lvl w:ilvl="4" w:tentative="1">
+      <w:start w:val="1"/>
+      <w:numFmt w:val="decimal"/>
+      <w:lvlText w:val="%5."/>
+      <w:lvlJc w:val="left"/>
+      <w:pPr>
+        <w:tabs>
+          <w:tab w:val="num" w:pos="3600"/>
+        </w:tabs>
+        <w:ind w:left="3600" w:hanging="360"/>
+      </w:pPr>
+    </w:lvl>
+    <w:lvl w:ilvl="5" w:tentative="1">
+      <w:start w:val="1"/>
+      <w:numFmt w:val="decimal"/>
+      <w:lvlText w:val="%6."/>
+      <w:lvlJc w:val="left"/>
+      <w:pPr>
+        <w:tabs>
+          <w:tab w:val="num" w:pos="4320"/>
+        </w:tabs>
+        <w:ind w:left="4320" w:hanging="360"/>
+      </w:pPr>
+    </w:lvl>
+    <w:lvl w:ilvl="6" w:tentative="1">
+      <w:start w:val="1"/>
+      <w:numFmt w:val="decimal"/>
+      <w:lvlText w:val="%7."/>
+      <w:lvlJc w:val="left"/>
+      <w:pPr>
+        <w:tabs>
+          <w:tab w:val="num" w:pos="5040"/>
+        </w:tabs>
+        <w:ind w:left="5040" w:hanging="360"/>
+      </w:pPr>
+    </w:lvl>
+    <w:lvl w:ilvl="7" w:tentative="1">
+      <w:start w:val="1"/>
+      <w:numFmt w:val="decimal"/>
+      <w:lvlText w:val="%8."/>
+      <w:lvlJc w:val="left"/>
+      <w:pPr>
+        <w:tabs>
+          <w:tab w:val="num" w:pos="5760"/>
+        </w:tabs>
+        <w:ind w:left="5760" w:hanging="360"/>
+      </w:pPr>
+    </w:lvl>
+    <w:lvl w:ilvl="8" w:tentative="1">
+      <w:start w:val="1"/>
+      <w:numFmt w:val="decimal"/>
+      <w:lvlText w:val="%9."/>
+      <w:lvlJc w:val="left"/>
+      <w:pPr>
+        <w:tabs>
+          <w:tab w:val="num" w:pos="6480"/>
+        </w:tabs>
+        <w:ind w:left="6480" w:hanging="360"/>
+      </w:pPr>
+    </w:lvl>
+  </w:abstractNum>
+  <w:abstractNum w:abstractNumId="2" w15:restartNumberingAfterBreak="0">
+    <w:nsid w:val="289807D5"/>
+    <w:multiLevelType w:val="multilevel"/>
+    <w:tmpl w:val="45041B02"/>
+    <w:lvl w:ilvl="0">
+      <w:start w:val="1"/>
+      <w:numFmt w:val="bullet"/>
+      <w:lvlText w:val=""/>
+      <w:lvlJc w:val="left"/>
+      <w:pPr>
+        <w:tabs>
+          <w:tab w:val="num" w:pos="720"/>
+        </w:tabs>
+        <w:ind w:left="720" w:hanging="360"/>
+      </w:pPr>
+      <w:rPr>
+        <w:rFonts w:ascii="Symbol" w:hAnsi="Symbol" w:hint="default"/>
+        <w:sz w:val="20"/>
+      </w:rPr>
+    </w:lvl>
+    <w:lvl w:ilvl="1" w:tentative="1">
+      <w:start w:val="1"/>
+      <w:numFmt w:val="bullet"/>
+      <w:lvlText w:val="o"/>
+      <w:lvlJc w:val="left"/>
+      <w:pPr>
+        <w:tabs>
+          <w:tab w:val="num" w:pos="1440"/>
+        </w:tabs>
+        <w:ind w:left="1440" w:hanging="360"/>
+      </w:pPr>
+      <w:rPr>
+        <w:rFonts w:ascii="Courier New" w:hAnsi="Courier New" w:hint="default"/>
+        <w:sz w:val="20"/>
+      </w:rPr>
+    </w:lvl>
+    <w:lvl w:ilvl="2" w:tentative="1">
+      <w:start w:val="1"/>
+      <w:numFmt w:val="bullet"/>
+      <w:lvlText w:val=""/>
+      <w:lvlJc w:val="left"/>
+      <w:pPr>
+        <w:tabs>
+          <w:tab w:val="num" w:pos="2160"/>
+        </w:tabs>
+        <w:ind w:left="2160" w:hanging="360"/>
+      </w:pPr>
+      <w:rPr>
+        <w:rFonts w:ascii="Wingdings" w:hAnsi="Wingdings" w:hint="default"/>
+        <w:sz w:val="20"/>
+      </w:rPr>
+    </w:lvl>
+    <w:lvl w:ilvl="3" w:tentative="1">
+      <w:start w:val="1"/>
+      <w:numFmt w:val="bullet"/>
+      <w:lvlText w:val=""/>
+      <w:lvlJc w:val="left"/>
+      <w:pPr>
+        <w:tabs>
+          <w:tab w:val="num" w:pos="2880"/>
+        </w:tabs>
+        <w:ind w:left="2880" w:hanging="360"/>
+      </w:pPr>
+      <w:rPr>
+        <w:rFonts w:ascii="Wingdings" w:hAnsi="Wingdings" w:hint="default"/>
+        <w:sz w:val="20"/>
+      </w:rPr>
+    </w:lvl>
+    <w:lvl w:ilvl="4" w:tentative="1">
+      <w:start w:val="1"/>
+      <w:numFmt w:val="bullet"/>
+      <w:lvlText w:val=""/>
+      <w:lvlJc w:val="left"/>
+      <w:pPr>
+        <w:tabs>
+          <w:tab w:val="num" w:pos="3600"/>
+        </w:tabs>
+        <w:ind w:left="3600" w:hanging="360"/>
+      </w:pPr>
+      <w:rPr>
+        <w:rFonts w:ascii="Wingdings" w:hAnsi="Wingdings" w:hint="default"/>
+        <w:sz w:val="20"/>
+      </w:rPr>
+    </w:lvl>
+    <w:lvl w:ilvl="5" w:tentative="1">
+      <w:start w:val="1"/>
+      <w:numFmt w:val="bullet"/>
+      <w:lvlText w:val=""/>
+      <w:lvlJc w:val="left"/>
+      <w:pPr>
+        <w:tabs>
+          <w:tab w:val="num" w:pos="4320"/>
+        </w:tabs>
+        <w:ind w:left="4320" w:hanging="360"/>
+      </w:pPr>
+      <w:rPr>
+        <w:rFonts w:ascii="Wingdings" w:hAnsi="Wingdings" w:hint="default"/>
+        <w:sz w:val="20"/>
+      </w:rPr>
+    </w:lvl>
+    <w:lvl w:ilvl="6" w:tentative="1">
+      <w:start w:val="1"/>
+      <w:numFmt w:val="bullet"/>
+      <w:lvlText w:val=""/>
+      <w:lvlJc w:val="left"/>
+      <w:pPr>
+        <w:tabs>
+          <w:tab w:val="num" w:pos="5040"/>
+        </w:tabs>
+        <w:ind w:left="5040" w:hanging="360"/>
+      </w:pPr>
+      <w:rPr>
+        <w:rFonts w:ascii="Wingdings" w:hAnsi="Wingdings" w:hint="default"/>
+        <w:sz w:val="20"/>
+      </w:rPr>
+    </w:lvl>
+    <w:lvl w:ilvl="7" w:tentative="1">
+      <w:start w:val="1"/>
+      <w:numFmt w:val="bullet"/>
+      <w:lvlText w:val=""/>
+      <w:lvlJc w:val="left"/>
+      <w:pPr>
+        <w:tabs>
+          <w:tab w:val="num" w:pos="5760"/>
+        </w:tabs>
+        <w:ind w:left="5760" w:hanging="360"/>
+      </w:pPr>
+      <w:rPr>
+        <w:rFonts w:ascii="Wingdings" w:hAnsi="Wingdings" w:hint="default"/>
+        <w:sz w:val="20"/>
+      </w:rPr>
+    </w:lvl>
+    <w:lvl w:ilvl="8" w:tentative="1">
+      <w:start w:val="1"/>
+      <w:numFmt w:val="bullet"/>
+      <w:lvlText w:val=""/>
+      <w:lvlJc w:val="left"/>
+      <w:pPr>
+        <w:tabs>
+          <w:tab w:val="num" w:pos="6480"/>
+        </w:tabs>
+        <w:ind w:left="6480" w:hanging="360"/>
+      </w:pPr>
+      <w:rPr>
+        <w:rFonts w:ascii="Wingdings" w:hAnsi="Wingdings" w:hint="default"/>
+        <w:sz w:val="20"/>
+      </w:rPr>
+    </w:lvl>
+  </w:abstractNum>
+  <w:abstractNum w:abstractNumId="3" w15:restartNumberingAfterBreak="0">
+    <w:nsid w:val="2A234329"/>
+    <w:multiLevelType w:val="multilevel"/>
+    <w:tmpl w:val="983E09C2"/>
+    <w:lvl w:ilvl="0">
+      <w:start w:val="1"/>
+      <w:numFmt w:val="bullet"/>
+      <w:lvlText w:val=""/>
+      <w:lvlJc w:val="left"/>
+      <w:pPr>
+        <w:tabs>
+          <w:tab w:val="num" w:pos="720"/>
+        </w:tabs>
+        <w:ind w:left="720" w:hanging="360"/>
+      </w:pPr>
+      <w:rPr>
+        <w:rFonts w:ascii="Symbol" w:hAnsi="Symbol" w:hint="default"/>
+        <w:sz w:val="20"/>
+      </w:rPr>
+    </w:lvl>
+    <w:lvl w:ilvl="1" w:tentative="1">
+      <w:start w:val="1"/>
+      <w:numFmt w:val="bullet"/>
+      <w:lvlText w:val="o"/>
+      <w:lvlJc w:val="left"/>
+      <w:pPr>
+        <w:tabs>
+          <w:tab w:val="num" w:pos="1440"/>
+        </w:tabs>
+        <w:ind w:left="1440" w:hanging="360"/>
+      </w:pPr>
+      <w:rPr>
+        <w:rFonts w:ascii="Courier New" w:hAnsi="Courier New" w:hint="default"/>
+        <w:sz w:val="20"/>
+      </w:rPr>
+    </w:lvl>
+    <w:lvl w:ilvl="2" w:tentative="1">
+      <w:start w:val="1"/>
+      <w:numFmt w:val="bullet"/>
+      <w:lvlText w:val=""/>
+      <w:lvlJc w:val="left"/>
+      <w:pPr>
+        <w:tabs>
+          <w:tab w:val="num" w:pos="2160"/>
+        </w:tabs>
+        <w:ind w:left="2160" w:hanging="360"/>
+      </w:pPr>
+      <w:rPr>
+        <w:rFonts w:ascii="Wingdings" w:hAnsi="Wingdings" w:hint="default"/>
+        <w:sz w:val="20"/>
+      </w:rPr>
+    </w:lvl>
+    <w:lvl w:ilvl="3" w:tentative="1">
+      <w:start w:val="1"/>
+      <w:numFmt w:val="bullet"/>
+      <w:lvlText w:val=""/>
+      <w:lvlJc w:val="left"/>
+      <w:pPr>
+        <w:tabs>
+          <w:tab w:val="num" w:pos="2880"/>
+        </w:tabs>
+        <w:ind w:left="2880" w:hanging="360"/>
+      </w:pPr>
+      <w:rPr>
+        <w:rFonts w:ascii="Wingdings" w:hAnsi="Wingdings" w:hint="default"/>
+        <w:sz w:val="20"/>
+      </w:rPr>
+    </w:lvl>
+    <w:lvl w:ilvl="4" w:tentative="1">
+      <w:start w:val="1"/>
+      <w:numFmt w:val="bullet"/>
+      <w:lvlText w:val=""/>
+      <w:lvlJc w:val="left"/>
+      <w:pPr>
+        <w:tabs>
+          <w:tab w:val="num" w:pos="3600"/>
+        </w:tabs>
+        <w:ind w:left="3600" w:hanging="360"/>
+      </w:pPr>
+      <w:rPr>
+        <w:rFonts w:ascii="Wingdings" w:hAnsi="Wingdings" w:hint="default"/>
+        <w:sz w:val="20"/>
+      </w:rPr>
+    </w:lvl>
+    <w:lvl w:ilvl="5" w:tentative="1">
+      <w:start w:val="1"/>
+      <w:numFmt w:val="bullet"/>
+      <w:lvlText w:val=""/>
+      <w:lvlJc w:val="left"/>
+      <w:pPr>
+        <w:tabs>
+          <w:tab w:val="num" w:pos="4320"/>
+        </w:tabs>
+        <w:ind w:left="4320" w:hanging="360"/>
+      </w:pPr>
+      <w:rPr>
+        <w:rFonts w:ascii="Wingdings" w:hAnsi="Wingdings" w:hint="default"/>
+        <w:sz w:val="20"/>
+      </w:rPr>
+    </w:lvl>
+    <w:lvl w:ilvl="6" w:tentative="1">
+      <w:start w:val="1"/>
+      <w:numFmt w:val="bullet"/>
+      <w:lvlText w:val=""/>
+      <w:lvlJc w:val="left"/>
+      <w:pPr>
+        <w:tabs>
+          <w:tab w:val="num" w:pos="5040"/>
+        </w:tabs>
+        <w:ind w:left="5040" w:hanging="360"/>
+      </w:pPr>
+      <w:rPr>
+        <w:rFonts w:ascii="Wingdings" w:hAnsi="Wingdings" w:hint="default"/>
+        <w:sz w:val="20"/>
+      </w:rPr>
+    </w:lvl>
+    <w:lvl w:ilvl="7" w:tentative="1">
+      <w:start w:val="1"/>
+      <w:numFmt w:val="bullet"/>
+      <w:lvlText w:val=""/>
+      <w:lvlJc w:val="left"/>
+      <w:pPr>
+        <w:tabs>
+          <w:tab w:val="num" w:pos="5760"/>
+        </w:tabs>
+        <w:ind w:left="5760" w:hanging="360"/>
+      </w:pPr>
+      <w:rPr>
+        <w:rFonts w:ascii="Wingdings" w:hAnsi="Wingdings" w:hint="default"/>
+        <w:sz w:val="20"/>
+      </w:rPr>
+    </w:lvl>
+    <w:lvl w:ilvl="8" w:tentative="1">
+      <w:start w:val="1"/>
+      <w:numFmt w:val="bullet"/>
+      <w:lvlText w:val=""/>
+      <w:lvlJc w:val="left"/>
+      <w:pPr>
+        <w:tabs>
+          <w:tab w:val="num" w:pos="6480"/>
+        </w:tabs>
+        <w:ind w:left="6480" w:hanging="360"/>
+      </w:pPr>
+      <w:rPr>
+        <w:rFonts w:ascii="Wingdings" w:hAnsi="Wingdings" w:hint="default"/>
+        <w:sz w:val="20"/>
+      </w:rPr>
+    </w:lvl>
+  </w:abstractNum>
+  <w:abstractNum w:abstractNumId="4" w15:restartNumberingAfterBreak="0">
     <w:nsid w:val="38420CDD"/>
     <w:multiLevelType w:val="hybridMultilevel"/>
     <w:tmpl w:val="6C9E42F0"/>
@@ -1445,7 +4201,833 @@
       </w:rPr>
     </w:lvl>
   </w:abstractNum>
-  <w:abstractNum w:abstractNumId="2" w15:restartNumberingAfterBreak="0">
+  <w:abstractNum w:abstractNumId="5" w15:restartNumberingAfterBreak="0">
+    <w:nsid w:val="387D401B"/>
+    <w:multiLevelType w:val="multilevel"/>
+    <w:tmpl w:val="313891EA"/>
+    <w:lvl w:ilvl="0">
+      <w:start w:val="1"/>
+      <w:numFmt w:val="decimal"/>
+      <w:lvlText w:val="%1."/>
+      <w:lvlJc w:val="left"/>
+      <w:pPr>
+        <w:tabs>
+          <w:tab w:val="num" w:pos="720"/>
+        </w:tabs>
+        <w:ind w:left="720" w:hanging="360"/>
+      </w:pPr>
+    </w:lvl>
+    <w:lvl w:ilvl="1">
+      <w:start w:val="1"/>
+      <w:numFmt w:val="bullet"/>
+      <w:lvlText w:val="o"/>
+      <w:lvlJc w:val="left"/>
+      <w:pPr>
+        <w:tabs>
+          <w:tab w:val="num" w:pos="1440"/>
+        </w:tabs>
+        <w:ind w:left="1440" w:hanging="360"/>
+      </w:pPr>
+      <w:rPr>
+        <w:rFonts w:ascii="Courier New" w:hAnsi="Courier New" w:hint="default"/>
+        <w:sz w:val="20"/>
+      </w:rPr>
+    </w:lvl>
+    <w:lvl w:ilvl="2" w:tentative="1">
+      <w:start w:val="1"/>
+      <w:numFmt w:val="decimal"/>
+      <w:lvlText w:val="%3."/>
+      <w:lvlJc w:val="left"/>
+      <w:pPr>
+        <w:tabs>
+          <w:tab w:val="num" w:pos="2160"/>
+        </w:tabs>
+        <w:ind w:left="2160" w:hanging="360"/>
+      </w:pPr>
+    </w:lvl>
+    <w:lvl w:ilvl="3" w:tentative="1">
+      <w:start w:val="1"/>
+      <w:numFmt w:val="decimal"/>
+      <w:lvlText w:val="%4."/>
+      <w:lvlJc w:val="left"/>
+      <w:pPr>
+        <w:tabs>
+          <w:tab w:val="num" w:pos="2880"/>
+        </w:tabs>
+        <w:ind w:left="2880" w:hanging="360"/>
+      </w:pPr>
+    </w:lvl>
+    <w:lvl w:ilvl="4" w:tentative="1">
+      <w:start w:val="1"/>
+      <w:numFmt w:val="decimal"/>
+      <w:lvlText w:val="%5."/>
+      <w:lvlJc w:val="left"/>
+      <w:pPr>
+        <w:tabs>
+          <w:tab w:val="num" w:pos="3600"/>
+        </w:tabs>
+        <w:ind w:left="3600" w:hanging="360"/>
+      </w:pPr>
+    </w:lvl>
+    <w:lvl w:ilvl="5" w:tentative="1">
+      <w:start w:val="1"/>
+      <w:numFmt w:val="decimal"/>
+      <w:lvlText w:val="%6."/>
+      <w:lvlJc w:val="left"/>
+      <w:pPr>
+        <w:tabs>
+          <w:tab w:val="num" w:pos="4320"/>
+        </w:tabs>
+        <w:ind w:left="4320" w:hanging="360"/>
+      </w:pPr>
+    </w:lvl>
+    <w:lvl w:ilvl="6" w:tentative="1">
+      <w:start w:val="1"/>
+      <w:numFmt w:val="decimal"/>
+      <w:lvlText w:val="%7."/>
+      <w:lvlJc w:val="left"/>
+      <w:pPr>
+        <w:tabs>
+          <w:tab w:val="num" w:pos="5040"/>
+        </w:tabs>
+        <w:ind w:left="5040" w:hanging="360"/>
+      </w:pPr>
+    </w:lvl>
+    <w:lvl w:ilvl="7" w:tentative="1">
+      <w:start w:val="1"/>
+      <w:numFmt w:val="decimal"/>
+      <w:lvlText w:val="%8."/>
+      <w:lvlJc w:val="left"/>
+      <w:pPr>
+        <w:tabs>
+          <w:tab w:val="num" w:pos="5760"/>
+        </w:tabs>
+        <w:ind w:left="5760" w:hanging="360"/>
+      </w:pPr>
+    </w:lvl>
+    <w:lvl w:ilvl="8" w:tentative="1">
+      <w:start w:val="1"/>
+      <w:numFmt w:val="decimal"/>
+      <w:lvlText w:val="%9."/>
+      <w:lvlJc w:val="left"/>
+      <w:pPr>
+        <w:tabs>
+          <w:tab w:val="num" w:pos="6480"/>
+        </w:tabs>
+        <w:ind w:left="6480" w:hanging="360"/>
+      </w:pPr>
+    </w:lvl>
+  </w:abstractNum>
+  <w:abstractNum w:abstractNumId="6" w15:restartNumberingAfterBreak="0">
+    <w:nsid w:val="390359BD"/>
+    <w:multiLevelType w:val="multilevel"/>
+    <w:tmpl w:val="E32E2154"/>
+    <w:lvl w:ilvl="0">
+      <w:start w:val="1"/>
+      <w:numFmt w:val="bullet"/>
+      <w:lvlText w:val=""/>
+      <w:lvlJc w:val="left"/>
+      <w:pPr>
+        <w:tabs>
+          <w:tab w:val="num" w:pos="720"/>
+        </w:tabs>
+        <w:ind w:left="720" w:hanging="360"/>
+      </w:pPr>
+      <w:rPr>
+        <w:rFonts w:ascii="Symbol" w:hAnsi="Symbol" w:hint="default"/>
+        <w:sz w:val="20"/>
+      </w:rPr>
+    </w:lvl>
+    <w:lvl w:ilvl="1" w:tentative="1">
+      <w:start w:val="1"/>
+      <w:numFmt w:val="bullet"/>
+      <w:lvlText w:val="o"/>
+      <w:lvlJc w:val="left"/>
+      <w:pPr>
+        <w:tabs>
+          <w:tab w:val="num" w:pos="1440"/>
+        </w:tabs>
+        <w:ind w:left="1440" w:hanging="360"/>
+      </w:pPr>
+      <w:rPr>
+        <w:rFonts w:ascii="Courier New" w:hAnsi="Courier New" w:hint="default"/>
+        <w:sz w:val="20"/>
+      </w:rPr>
+    </w:lvl>
+    <w:lvl w:ilvl="2" w:tentative="1">
+      <w:start w:val="1"/>
+      <w:numFmt w:val="bullet"/>
+      <w:lvlText w:val=""/>
+      <w:lvlJc w:val="left"/>
+      <w:pPr>
+        <w:tabs>
+          <w:tab w:val="num" w:pos="2160"/>
+        </w:tabs>
+        <w:ind w:left="2160" w:hanging="360"/>
+      </w:pPr>
+      <w:rPr>
+        <w:rFonts w:ascii="Wingdings" w:hAnsi="Wingdings" w:hint="default"/>
+        <w:sz w:val="20"/>
+      </w:rPr>
+    </w:lvl>
+    <w:lvl w:ilvl="3" w:tentative="1">
+      <w:start w:val="1"/>
+      <w:numFmt w:val="bullet"/>
+      <w:lvlText w:val=""/>
+      <w:lvlJc w:val="left"/>
+      <w:pPr>
+        <w:tabs>
+          <w:tab w:val="num" w:pos="2880"/>
+        </w:tabs>
+        <w:ind w:left="2880" w:hanging="360"/>
+      </w:pPr>
+      <w:rPr>
+        <w:rFonts w:ascii="Wingdings" w:hAnsi="Wingdings" w:hint="default"/>
+        <w:sz w:val="20"/>
+      </w:rPr>
+    </w:lvl>
+    <w:lvl w:ilvl="4" w:tentative="1">
+      <w:start w:val="1"/>
+      <w:numFmt w:val="bullet"/>
+      <w:lvlText w:val=""/>
+      <w:lvlJc w:val="left"/>
+      <w:pPr>
+        <w:tabs>
+          <w:tab w:val="num" w:pos="3600"/>
+        </w:tabs>
+        <w:ind w:left="3600" w:hanging="360"/>
+      </w:pPr>
+      <w:rPr>
+        <w:rFonts w:ascii="Wingdings" w:hAnsi="Wingdings" w:hint="default"/>
+        <w:sz w:val="20"/>
+      </w:rPr>
+    </w:lvl>
+    <w:lvl w:ilvl="5" w:tentative="1">
+      <w:start w:val="1"/>
+      <w:numFmt w:val="bullet"/>
+      <w:lvlText w:val=""/>
+      <w:lvlJc w:val="left"/>
+      <w:pPr>
+        <w:tabs>
+          <w:tab w:val="num" w:pos="4320"/>
+        </w:tabs>
+        <w:ind w:left="4320" w:hanging="360"/>
+      </w:pPr>
+      <w:rPr>
+        <w:rFonts w:ascii="Wingdings" w:hAnsi="Wingdings" w:hint="default"/>
+        <w:sz w:val="20"/>
+      </w:rPr>
+    </w:lvl>
+    <w:lvl w:ilvl="6" w:tentative="1">
+      <w:start w:val="1"/>
+      <w:numFmt w:val="bullet"/>
+      <w:lvlText w:val=""/>
+      <w:lvlJc w:val="left"/>
+      <w:pPr>
+        <w:tabs>
+          <w:tab w:val="num" w:pos="5040"/>
+        </w:tabs>
+        <w:ind w:left="5040" w:hanging="360"/>
+      </w:pPr>
+      <w:rPr>
+        <w:rFonts w:ascii="Wingdings" w:hAnsi="Wingdings" w:hint="default"/>
+        <w:sz w:val="20"/>
+      </w:rPr>
+    </w:lvl>
+    <w:lvl w:ilvl="7" w:tentative="1">
+      <w:start w:val="1"/>
+      <w:numFmt w:val="bullet"/>
+      <w:lvlText w:val=""/>
+      <w:lvlJc w:val="left"/>
+      <w:pPr>
+        <w:tabs>
+          <w:tab w:val="num" w:pos="5760"/>
+        </w:tabs>
+        <w:ind w:left="5760" w:hanging="360"/>
+      </w:pPr>
+      <w:rPr>
+        <w:rFonts w:ascii="Wingdings" w:hAnsi="Wingdings" w:hint="default"/>
+        <w:sz w:val="20"/>
+      </w:rPr>
+    </w:lvl>
+    <w:lvl w:ilvl="8" w:tentative="1">
+      <w:start w:val="1"/>
+      <w:numFmt w:val="bullet"/>
+      <w:lvlText w:val=""/>
+      <w:lvlJc w:val="left"/>
+      <w:pPr>
+        <w:tabs>
+          <w:tab w:val="num" w:pos="6480"/>
+        </w:tabs>
+        <w:ind w:left="6480" w:hanging="360"/>
+      </w:pPr>
+      <w:rPr>
+        <w:rFonts w:ascii="Wingdings" w:hAnsi="Wingdings" w:hint="default"/>
+        <w:sz w:val="20"/>
+      </w:rPr>
+    </w:lvl>
+  </w:abstractNum>
+  <w:abstractNum w:abstractNumId="7" w15:restartNumberingAfterBreak="0">
+    <w:nsid w:val="3C45734D"/>
+    <w:multiLevelType w:val="multilevel"/>
+    <w:tmpl w:val="3CCE1456"/>
+    <w:lvl w:ilvl="0">
+      <w:start w:val="1"/>
+      <w:numFmt w:val="bullet"/>
+      <w:lvlText w:val=""/>
+      <w:lvlJc w:val="left"/>
+      <w:pPr>
+        <w:tabs>
+          <w:tab w:val="num" w:pos="720"/>
+        </w:tabs>
+        <w:ind w:left="720" w:hanging="360"/>
+      </w:pPr>
+      <w:rPr>
+        <w:rFonts w:ascii="Symbol" w:hAnsi="Symbol" w:hint="default"/>
+        <w:sz w:val="20"/>
+      </w:rPr>
+    </w:lvl>
+    <w:lvl w:ilvl="1" w:tentative="1">
+      <w:start w:val="1"/>
+      <w:numFmt w:val="bullet"/>
+      <w:lvlText w:val="o"/>
+      <w:lvlJc w:val="left"/>
+      <w:pPr>
+        <w:tabs>
+          <w:tab w:val="num" w:pos="1440"/>
+        </w:tabs>
+        <w:ind w:left="1440" w:hanging="360"/>
+      </w:pPr>
+      <w:rPr>
+        <w:rFonts w:ascii="Courier New" w:hAnsi="Courier New" w:hint="default"/>
+        <w:sz w:val="20"/>
+      </w:rPr>
+    </w:lvl>
+    <w:lvl w:ilvl="2" w:tentative="1">
+      <w:start w:val="1"/>
+      <w:numFmt w:val="bullet"/>
+      <w:lvlText w:val=""/>
+      <w:lvlJc w:val="left"/>
+      <w:pPr>
+        <w:tabs>
+          <w:tab w:val="num" w:pos="2160"/>
+        </w:tabs>
+        <w:ind w:left="2160" w:hanging="360"/>
+      </w:pPr>
+      <w:rPr>
+        <w:rFonts w:ascii="Wingdings" w:hAnsi="Wingdings" w:hint="default"/>
+        <w:sz w:val="20"/>
+      </w:rPr>
+    </w:lvl>
+    <w:lvl w:ilvl="3" w:tentative="1">
+      <w:start w:val="1"/>
+      <w:numFmt w:val="bullet"/>
+      <w:lvlText w:val=""/>
+      <w:lvlJc w:val="left"/>
+      <w:pPr>
+        <w:tabs>
+          <w:tab w:val="num" w:pos="2880"/>
+        </w:tabs>
+        <w:ind w:left="2880" w:hanging="360"/>
+      </w:pPr>
+      <w:rPr>
+        <w:rFonts w:ascii="Wingdings" w:hAnsi="Wingdings" w:hint="default"/>
+        <w:sz w:val="20"/>
+      </w:rPr>
+    </w:lvl>
+    <w:lvl w:ilvl="4" w:tentative="1">
+      <w:start w:val="1"/>
+      <w:numFmt w:val="bullet"/>
+      <w:lvlText w:val=""/>
+      <w:lvlJc w:val="left"/>
+      <w:pPr>
+        <w:tabs>
+          <w:tab w:val="num" w:pos="3600"/>
+        </w:tabs>
+        <w:ind w:left="3600" w:hanging="360"/>
+      </w:pPr>
+      <w:rPr>
+        <w:rFonts w:ascii="Wingdings" w:hAnsi="Wingdings" w:hint="default"/>
+        <w:sz w:val="20"/>
+      </w:rPr>
+    </w:lvl>
+    <w:lvl w:ilvl="5" w:tentative="1">
+      <w:start w:val="1"/>
+      <w:numFmt w:val="bullet"/>
+      <w:lvlText w:val=""/>
+      <w:lvlJc w:val="left"/>
+      <w:pPr>
+        <w:tabs>
+          <w:tab w:val="num" w:pos="4320"/>
+        </w:tabs>
+        <w:ind w:left="4320" w:hanging="360"/>
+      </w:pPr>
+      <w:rPr>
+        <w:rFonts w:ascii="Wingdings" w:hAnsi="Wingdings" w:hint="default"/>
+        <w:sz w:val="20"/>
+      </w:rPr>
+    </w:lvl>
+    <w:lvl w:ilvl="6" w:tentative="1">
+      <w:start w:val="1"/>
+      <w:numFmt w:val="bullet"/>
+      <w:lvlText w:val=""/>
+      <w:lvlJc w:val="left"/>
+      <w:pPr>
+        <w:tabs>
+          <w:tab w:val="num" w:pos="5040"/>
+        </w:tabs>
+        <w:ind w:left="5040" w:hanging="360"/>
+      </w:pPr>
+      <w:rPr>
+        <w:rFonts w:ascii="Wingdings" w:hAnsi="Wingdings" w:hint="default"/>
+        <w:sz w:val="20"/>
+      </w:rPr>
+    </w:lvl>
+    <w:lvl w:ilvl="7" w:tentative="1">
+      <w:start w:val="1"/>
+      <w:numFmt w:val="bullet"/>
+      <w:lvlText w:val=""/>
+      <w:lvlJc w:val="left"/>
+      <w:pPr>
+        <w:tabs>
+          <w:tab w:val="num" w:pos="5760"/>
+        </w:tabs>
+        <w:ind w:left="5760" w:hanging="360"/>
+      </w:pPr>
+      <w:rPr>
+        <w:rFonts w:ascii="Wingdings" w:hAnsi="Wingdings" w:hint="default"/>
+        <w:sz w:val="20"/>
+      </w:rPr>
+    </w:lvl>
+    <w:lvl w:ilvl="8" w:tentative="1">
+      <w:start w:val="1"/>
+      <w:numFmt w:val="bullet"/>
+      <w:lvlText w:val=""/>
+      <w:lvlJc w:val="left"/>
+      <w:pPr>
+        <w:tabs>
+          <w:tab w:val="num" w:pos="6480"/>
+        </w:tabs>
+        <w:ind w:left="6480" w:hanging="360"/>
+      </w:pPr>
+      <w:rPr>
+        <w:rFonts w:ascii="Wingdings" w:hAnsi="Wingdings" w:hint="default"/>
+        <w:sz w:val="20"/>
+      </w:rPr>
+    </w:lvl>
+  </w:abstractNum>
+  <w:abstractNum w:abstractNumId="8" w15:restartNumberingAfterBreak="0">
+    <w:nsid w:val="51ED4763"/>
+    <w:multiLevelType w:val="multilevel"/>
+    <w:tmpl w:val="C400E1C2"/>
+    <w:lvl w:ilvl="0">
+      <w:start w:val="1"/>
+      <w:numFmt w:val="bullet"/>
+      <w:lvlText w:val=""/>
+      <w:lvlJc w:val="left"/>
+      <w:pPr>
+        <w:tabs>
+          <w:tab w:val="num" w:pos="720"/>
+        </w:tabs>
+        <w:ind w:left="720" w:hanging="360"/>
+      </w:pPr>
+      <w:rPr>
+        <w:rFonts w:ascii="Symbol" w:hAnsi="Symbol" w:hint="default"/>
+        <w:sz w:val="20"/>
+      </w:rPr>
+    </w:lvl>
+    <w:lvl w:ilvl="1" w:tentative="1">
+      <w:start w:val="1"/>
+      <w:numFmt w:val="bullet"/>
+      <w:lvlText w:val="o"/>
+      <w:lvlJc w:val="left"/>
+      <w:pPr>
+        <w:tabs>
+          <w:tab w:val="num" w:pos="1440"/>
+        </w:tabs>
+        <w:ind w:left="1440" w:hanging="360"/>
+      </w:pPr>
+      <w:rPr>
+        <w:rFonts w:ascii="Courier New" w:hAnsi="Courier New" w:hint="default"/>
+        <w:sz w:val="20"/>
+      </w:rPr>
+    </w:lvl>
+    <w:lvl w:ilvl="2" w:tentative="1">
+      <w:start w:val="1"/>
+      <w:numFmt w:val="bullet"/>
+      <w:lvlText w:val=""/>
+      <w:lvlJc w:val="left"/>
+      <w:pPr>
+        <w:tabs>
+          <w:tab w:val="num" w:pos="2160"/>
+        </w:tabs>
+        <w:ind w:left="2160" w:hanging="360"/>
+      </w:pPr>
+      <w:rPr>
+        <w:rFonts w:ascii="Wingdings" w:hAnsi="Wingdings" w:hint="default"/>
+        <w:sz w:val="20"/>
+      </w:rPr>
+    </w:lvl>
+    <w:lvl w:ilvl="3" w:tentative="1">
+      <w:start w:val="1"/>
+      <w:numFmt w:val="bullet"/>
+      <w:lvlText w:val=""/>
+      <w:lvlJc w:val="left"/>
+      <w:pPr>
+        <w:tabs>
+          <w:tab w:val="num" w:pos="2880"/>
+        </w:tabs>
+        <w:ind w:left="2880" w:hanging="360"/>
+      </w:pPr>
+      <w:rPr>
+        <w:rFonts w:ascii="Wingdings" w:hAnsi="Wingdings" w:hint="default"/>
+        <w:sz w:val="20"/>
+      </w:rPr>
+    </w:lvl>
+    <w:lvl w:ilvl="4" w:tentative="1">
+      <w:start w:val="1"/>
+      <w:numFmt w:val="bullet"/>
+      <w:lvlText w:val=""/>
+      <w:lvlJc w:val="left"/>
+      <w:pPr>
+        <w:tabs>
+          <w:tab w:val="num" w:pos="3600"/>
+        </w:tabs>
+        <w:ind w:left="3600" w:hanging="360"/>
+      </w:pPr>
+      <w:rPr>
+        <w:rFonts w:ascii="Wingdings" w:hAnsi="Wingdings" w:hint="default"/>
+        <w:sz w:val="20"/>
+      </w:rPr>
+    </w:lvl>
+    <w:lvl w:ilvl="5" w:tentative="1">
+      <w:start w:val="1"/>
+      <w:numFmt w:val="bullet"/>
+      <w:lvlText w:val=""/>
+      <w:lvlJc w:val="left"/>
+      <w:pPr>
+        <w:tabs>
+          <w:tab w:val="num" w:pos="4320"/>
+        </w:tabs>
+        <w:ind w:left="4320" w:hanging="360"/>
+      </w:pPr>
+      <w:rPr>
+        <w:rFonts w:ascii="Wingdings" w:hAnsi="Wingdings" w:hint="default"/>
+        <w:sz w:val="20"/>
+      </w:rPr>
+    </w:lvl>
+    <w:lvl w:ilvl="6" w:tentative="1">
+      <w:start w:val="1"/>
+      <w:numFmt w:val="bullet"/>
+      <w:lvlText w:val=""/>
+      <w:lvlJc w:val="left"/>
+      <w:pPr>
+        <w:tabs>
+          <w:tab w:val="num" w:pos="5040"/>
+        </w:tabs>
+        <w:ind w:left="5040" w:hanging="360"/>
+      </w:pPr>
+      <w:rPr>
+        <w:rFonts w:ascii="Wingdings" w:hAnsi="Wingdings" w:hint="default"/>
+        <w:sz w:val="20"/>
+      </w:rPr>
+    </w:lvl>
+    <w:lvl w:ilvl="7" w:tentative="1">
+      <w:start w:val="1"/>
+      <w:numFmt w:val="bullet"/>
+      <w:lvlText w:val=""/>
+      <w:lvlJc w:val="left"/>
+      <w:pPr>
+        <w:tabs>
+          <w:tab w:val="num" w:pos="5760"/>
+        </w:tabs>
+        <w:ind w:left="5760" w:hanging="360"/>
+      </w:pPr>
+      <w:rPr>
+        <w:rFonts w:ascii="Wingdings" w:hAnsi="Wingdings" w:hint="default"/>
+        <w:sz w:val="20"/>
+      </w:rPr>
+    </w:lvl>
+    <w:lvl w:ilvl="8" w:tentative="1">
+      <w:start w:val="1"/>
+      <w:numFmt w:val="bullet"/>
+      <w:lvlText w:val=""/>
+      <w:lvlJc w:val="left"/>
+      <w:pPr>
+        <w:tabs>
+          <w:tab w:val="num" w:pos="6480"/>
+        </w:tabs>
+        <w:ind w:left="6480" w:hanging="360"/>
+      </w:pPr>
+      <w:rPr>
+        <w:rFonts w:ascii="Wingdings" w:hAnsi="Wingdings" w:hint="default"/>
+        <w:sz w:val="20"/>
+      </w:rPr>
+    </w:lvl>
+  </w:abstractNum>
+  <w:abstractNum w:abstractNumId="9" w15:restartNumberingAfterBreak="0">
+    <w:nsid w:val="559C0B21"/>
+    <w:multiLevelType w:val="multilevel"/>
+    <w:tmpl w:val="2ABA73FA"/>
+    <w:lvl w:ilvl="0">
+      <w:start w:val="1"/>
+      <w:numFmt w:val="bullet"/>
+      <w:lvlText w:val=""/>
+      <w:lvlJc w:val="left"/>
+      <w:pPr>
+        <w:tabs>
+          <w:tab w:val="num" w:pos="720"/>
+        </w:tabs>
+        <w:ind w:left="720" w:hanging="360"/>
+      </w:pPr>
+      <w:rPr>
+        <w:rFonts w:ascii="Symbol" w:hAnsi="Symbol" w:hint="default"/>
+        <w:sz w:val="20"/>
+      </w:rPr>
+    </w:lvl>
+    <w:lvl w:ilvl="1" w:tentative="1">
+      <w:start w:val="1"/>
+      <w:numFmt w:val="bullet"/>
+      <w:lvlText w:val="o"/>
+      <w:lvlJc w:val="left"/>
+      <w:pPr>
+        <w:tabs>
+          <w:tab w:val="num" w:pos="1440"/>
+        </w:tabs>
+        <w:ind w:left="1440" w:hanging="360"/>
+      </w:pPr>
+      <w:rPr>
+        <w:rFonts w:ascii="Courier New" w:hAnsi="Courier New" w:hint="default"/>
+        <w:sz w:val="20"/>
+      </w:rPr>
+    </w:lvl>
+    <w:lvl w:ilvl="2" w:tentative="1">
+      <w:start w:val="1"/>
+      <w:numFmt w:val="bullet"/>
+      <w:lvlText w:val=""/>
+      <w:lvlJc w:val="left"/>
+      <w:pPr>
+        <w:tabs>
+          <w:tab w:val="num" w:pos="2160"/>
+        </w:tabs>
+        <w:ind w:left="2160" w:hanging="360"/>
+      </w:pPr>
+      <w:rPr>
+        <w:rFonts w:ascii="Wingdings" w:hAnsi="Wingdings" w:hint="default"/>
+        <w:sz w:val="20"/>
+      </w:rPr>
+    </w:lvl>
+    <w:lvl w:ilvl="3" w:tentative="1">
+      <w:start w:val="1"/>
+      <w:numFmt w:val="bullet"/>
+      <w:lvlText w:val=""/>
+      <w:lvlJc w:val="left"/>
+      <w:pPr>
+        <w:tabs>
+          <w:tab w:val="num" w:pos="2880"/>
+        </w:tabs>
+        <w:ind w:left="2880" w:hanging="360"/>
+      </w:pPr>
+      <w:rPr>
+        <w:rFonts w:ascii="Wingdings" w:hAnsi="Wingdings" w:hint="default"/>
+        <w:sz w:val="20"/>
+      </w:rPr>
+    </w:lvl>
+    <w:lvl w:ilvl="4" w:tentative="1">
+      <w:start w:val="1"/>
+      <w:numFmt w:val="bullet"/>
+      <w:lvlText w:val=""/>
+      <w:lvlJc w:val="left"/>
+      <w:pPr>
+        <w:tabs>
+          <w:tab w:val="num" w:pos="3600"/>
+        </w:tabs>
+        <w:ind w:left="3600" w:hanging="360"/>
+      </w:pPr>
+      <w:rPr>
+        <w:rFonts w:ascii="Wingdings" w:hAnsi="Wingdings" w:hint="default"/>
+        <w:sz w:val="20"/>
+      </w:rPr>
+    </w:lvl>
+    <w:lvl w:ilvl="5" w:tentative="1">
+      <w:start w:val="1"/>
+      <w:numFmt w:val="bullet"/>
+      <w:lvlText w:val=""/>
+      <w:lvlJc w:val="left"/>
+      <w:pPr>
+        <w:tabs>
+          <w:tab w:val="num" w:pos="4320"/>
+        </w:tabs>
+        <w:ind w:left="4320" w:hanging="360"/>
+      </w:pPr>
+      <w:rPr>
+        <w:rFonts w:ascii="Wingdings" w:hAnsi="Wingdings" w:hint="default"/>
+        <w:sz w:val="20"/>
+      </w:rPr>
+    </w:lvl>
+    <w:lvl w:ilvl="6" w:tentative="1">
+      <w:start w:val="1"/>
+      <w:numFmt w:val="bullet"/>
+      <w:lvlText w:val=""/>
+      <w:lvlJc w:val="left"/>
+      <w:pPr>
+        <w:tabs>
+          <w:tab w:val="num" w:pos="5040"/>
+        </w:tabs>
+        <w:ind w:left="5040" w:hanging="360"/>
+      </w:pPr>
+      <w:rPr>
+        <w:rFonts w:ascii="Wingdings" w:hAnsi="Wingdings" w:hint="default"/>
+        <w:sz w:val="20"/>
+      </w:rPr>
+    </w:lvl>
+    <w:lvl w:ilvl="7" w:tentative="1">
+      <w:start w:val="1"/>
+      <w:numFmt w:val="bullet"/>
+      <w:lvlText w:val=""/>
+      <w:lvlJc w:val="left"/>
+      <w:pPr>
+        <w:tabs>
+          <w:tab w:val="num" w:pos="5760"/>
+        </w:tabs>
+        <w:ind w:left="5760" w:hanging="360"/>
+      </w:pPr>
+      <w:rPr>
+        <w:rFonts w:ascii="Wingdings" w:hAnsi="Wingdings" w:hint="default"/>
+        <w:sz w:val="20"/>
+      </w:rPr>
+    </w:lvl>
+    <w:lvl w:ilvl="8" w:tentative="1">
+      <w:start w:val="1"/>
+      <w:numFmt w:val="bullet"/>
+      <w:lvlText w:val=""/>
+      <w:lvlJc w:val="left"/>
+      <w:pPr>
+        <w:tabs>
+          <w:tab w:val="num" w:pos="6480"/>
+        </w:tabs>
+        <w:ind w:left="6480" w:hanging="360"/>
+      </w:pPr>
+      <w:rPr>
+        <w:rFonts w:ascii="Wingdings" w:hAnsi="Wingdings" w:hint="default"/>
+        <w:sz w:val="20"/>
+      </w:rPr>
+    </w:lvl>
+  </w:abstractNum>
+  <w:abstractNum w:abstractNumId="10" w15:restartNumberingAfterBreak="0">
+    <w:nsid w:val="5CBB47F4"/>
+    <w:multiLevelType w:val="multilevel"/>
+    <w:tmpl w:val="4CA8497E"/>
+    <w:lvl w:ilvl="0">
+      <w:start w:val="1"/>
+      <w:numFmt w:val="decimal"/>
+      <w:lvlText w:val="%1."/>
+      <w:lvlJc w:val="left"/>
+      <w:pPr>
+        <w:tabs>
+          <w:tab w:val="num" w:pos="720"/>
+        </w:tabs>
+        <w:ind w:left="720" w:hanging="360"/>
+      </w:pPr>
+    </w:lvl>
+    <w:lvl w:ilvl="1" w:tentative="1">
+      <w:start w:val="1"/>
+      <w:numFmt w:val="decimal"/>
+      <w:lvlText w:val="%2."/>
+      <w:lvlJc w:val="left"/>
+      <w:pPr>
+        <w:tabs>
+          <w:tab w:val="num" w:pos="1440"/>
+        </w:tabs>
+        <w:ind w:left="1440" w:hanging="360"/>
+      </w:pPr>
+    </w:lvl>
+    <w:lvl w:ilvl="2" w:tentative="1">
+      <w:start w:val="1"/>
+      <w:numFmt w:val="decimal"/>
+      <w:lvlText w:val="%3."/>
+      <w:lvlJc w:val="left"/>
+      <w:pPr>
+        <w:tabs>
+          <w:tab w:val="num" w:pos="2160"/>
+        </w:tabs>
+        <w:ind w:left="2160" w:hanging="360"/>
+      </w:pPr>
+    </w:lvl>
+    <w:lvl w:ilvl="3" w:tentative="1">
+      <w:start w:val="1"/>
+      <w:numFmt w:val="decimal"/>
+      <w:lvlText w:val="%4."/>
+      <w:lvlJc w:val="left"/>
+      <w:pPr>
+        <w:tabs>
+          <w:tab w:val="num" w:pos="2880"/>
+        </w:tabs>
+        <w:ind w:left="2880" w:hanging="360"/>
+      </w:pPr>
+    </w:lvl>
+    <w:lvl w:ilvl="4" w:tentative="1">
+      <w:start w:val="1"/>
+      <w:numFmt w:val="decimal"/>
+      <w:lvlText w:val="%5."/>
+      <w:lvlJc w:val="left"/>
+      <w:pPr>
+        <w:tabs>
+          <w:tab w:val="num" w:pos="3600"/>
+        </w:tabs>
+        <w:ind w:left="3600" w:hanging="360"/>
+      </w:pPr>
+    </w:lvl>
+    <w:lvl w:ilvl="5" w:tentative="1">
+      <w:start w:val="1"/>
+      <w:numFmt w:val="decimal"/>
+      <w:lvlText w:val="%6."/>
+      <w:lvlJc w:val="left"/>
+      <w:pPr>
+        <w:tabs>
+          <w:tab w:val="num" w:pos="4320"/>
+        </w:tabs>
+        <w:ind w:left="4320" w:hanging="360"/>
+      </w:pPr>
+    </w:lvl>
+    <w:lvl w:ilvl="6" w:tentative="1">
+      <w:start w:val="1"/>
+      <w:numFmt w:val="decimal"/>
+      <w:lvlText w:val="%7."/>
+      <w:lvlJc w:val="left"/>
+      <w:pPr>
+        <w:tabs>
+          <w:tab w:val="num" w:pos="5040"/>
+        </w:tabs>
+        <w:ind w:left="5040" w:hanging="360"/>
+      </w:pPr>
+    </w:lvl>
+    <w:lvl w:ilvl="7" w:tentative="1">
+      <w:start w:val="1"/>
+      <w:numFmt w:val="decimal"/>
+      <w:lvlText w:val="%8."/>
+      <w:lvlJc w:val="left"/>
+      <w:pPr>
+        <w:tabs>
+          <w:tab w:val="num" w:pos="5760"/>
+        </w:tabs>
+        <w:ind w:left="5760" w:hanging="360"/>
+      </w:pPr>
+    </w:lvl>
+    <w:lvl w:ilvl="8" w:tentative="1">
+      <w:start w:val="1"/>
+      <w:numFmt w:val="decimal"/>
+      <w:lvlText w:val="%9."/>
+      <w:lvlJc w:val="left"/>
+      <w:pPr>
+        <w:tabs>
+          <w:tab w:val="num" w:pos="6480"/>
+        </w:tabs>
+        <w:ind w:left="6480" w:hanging="360"/>
+      </w:pPr>
+    </w:lvl>
+  </w:abstractNum>
+  <w:abstractNum w:abstractNumId="11" w15:restartNumberingAfterBreak="0">
     <w:nsid w:val="6A56436C"/>
     <w:multiLevelType w:val="multilevel"/>
     <w:tmpl w:val="0409001F"/>
@@ -1531,24 +5113,435 @@
       </w:pPr>
     </w:lvl>
   </w:abstractNum>
-  <w:num w:numId="1">
+  <w:abstractNum w:abstractNumId="12" w15:restartNumberingAfterBreak="0">
+    <w:nsid w:val="72B6718C"/>
+    <w:multiLevelType w:val="multilevel"/>
+    <w:tmpl w:val="BEF8E1A2"/>
+    <w:lvl w:ilvl="0">
+      <w:start w:val="1"/>
+      <w:numFmt w:val="decimal"/>
+      <w:lvlText w:val="%1."/>
+      <w:lvlJc w:val="left"/>
+      <w:pPr>
+        <w:tabs>
+          <w:tab w:val="num" w:pos="720"/>
+        </w:tabs>
+        <w:ind w:left="720" w:hanging="360"/>
+      </w:pPr>
+    </w:lvl>
+    <w:lvl w:ilvl="1" w:tentative="1">
+      <w:start w:val="1"/>
+      <w:numFmt w:val="decimal"/>
+      <w:lvlText w:val="%2."/>
+      <w:lvlJc w:val="left"/>
+      <w:pPr>
+        <w:tabs>
+          <w:tab w:val="num" w:pos="1440"/>
+        </w:tabs>
+        <w:ind w:left="1440" w:hanging="360"/>
+      </w:pPr>
+    </w:lvl>
+    <w:lvl w:ilvl="2" w:tentative="1">
+      <w:start w:val="1"/>
+      <w:numFmt w:val="decimal"/>
+      <w:lvlText w:val="%3."/>
+      <w:lvlJc w:val="left"/>
+      <w:pPr>
+        <w:tabs>
+          <w:tab w:val="num" w:pos="2160"/>
+        </w:tabs>
+        <w:ind w:left="2160" w:hanging="360"/>
+      </w:pPr>
+    </w:lvl>
+    <w:lvl w:ilvl="3" w:tentative="1">
+      <w:start w:val="1"/>
+      <w:numFmt w:val="decimal"/>
+      <w:lvlText w:val="%4."/>
+      <w:lvlJc w:val="left"/>
+      <w:pPr>
+        <w:tabs>
+          <w:tab w:val="num" w:pos="2880"/>
+        </w:tabs>
+        <w:ind w:left="2880" w:hanging="360"/>
+      </w:pPr>
+    </w:lvl>
+    <w:lvl w:ilvl="4" w:tentative="1">
+      <w:start w:val="1"/>
+      <w:numFmt w:val="decimal"/>
+      <w:lvlText w:val="%5."/>
+      <w:lvlJc w:val="left"/>
+      <w:pPr>
+        <w:tabs>
+          <w:tab w:val="num" w:pos="3600"/>
+        </w:tabs>
+        <w:ind w:left="3600" w:hanging="360"/>
+      </w:pPr>
+    </w:lvl>
+    <w:lvl w:ilvl="5" w:tentative="1">
+      <w:start w:val="1"/>
+      <w:numFmt w:val="decimal"/>
+      <w:lvlText w:val="%6."/>
+      <w:lvlJc w:val="left"/>
+      <w:pPr>
+        <w:tabs>
+          <w:tab w:val="num" w:pos="4320"/>
+        </w:tabs>
+        <w:ind w:left="4320" w:hanging="360"/>
+      </w:pPr>
+    </w:lvl>
+    <w:lvl w:ilvl="6" w:tentative="1">
+      <w:start w:val="1"/>
+      <w:numFmt w:val="decimal"/>
+      <w:lvlText w:val="%7."/>
+      <w:lvlJc w:val="left"/>
+      <w:pPr>
+        <w:tabs>
+          <w:tab w:val="num" w:pos="5040"/>
+        </w:tabs>
+        <w:ind w:left="5040" w:hanging="360"/>
+      </w:pPr>
+    </w:lvl>
+    <w:lvl w:ilvl="7" w:tentative="1">
+      <w:start w:val="1"/>
+      <w:numFmt w:val="decimal"/>
+      <w:lvlText w:val="%8."/>
+      <w:lvlJc w:val="left"/>
+      <w:pPr>
+        <w:tabs>
+          <w:tab w:val="num" w:pos="5760"/>
+        </w:tabs>
+        <w:ind w:left="5760" w:hanging="360"/>
+      </w:pPr>
+    </w:lvl>
+    <w:lvl w:ilvl="8" w:tentative="1">
+      <w:start w:val="1"/>
+      <w:numFmt w:val="decimal"/>
+      <w:lvlText w:val="%9."/>
+      <w:lvlJc w:val="left"/>
+      <w:pPr>
+        <w:tabs>
+          <w:tab w:val="num" w:pos="6480"/>
+        </w:tabs>
+        <w:ind w:left="6480" w:hanging="360"/>
+      </w:pPr>
+    </w:lvl>
+  </w:abstractNum>
+  <w:abstractNum w:abstractNumId="13" w15:restartNumberingAfterBreak="0">
+    <w:nsid w:val="7A4D350F"/>
+    <w:multiLevelType w:val="multilevel"/>
+    <w:tmpl w:val="59F23264"/>
+    <w:lvl w:ilvl="0">
+      <w:start w:val="1"/>
+      <w:numFmt w:val="bullet"/>
+      <w:lvlText w:val=""/>
+      <w:lvlJc w:val="left"/>
+      <w:pPr>
+        <w:tabs>
+          <w:tab w:val="num" w:pos="720"/>
+        </w:tabs>
+        <w:ind w:left="720" w:hanging="360"/>
+      </w:pPr>
+      <w:rPr>
+        <w:rFonts w:ascii="Symbol" w:hAnsi="Symbol" w:hint="default"/>
+        <w:sz w:val="20"/>
+      </w:rPr>
+    </w:lvl>
+    <w:lvl w:ilvl="1" w:tentative="1">
+      <w:start w:val="1"/>
+      <w:numFmt w:val="bullet"/>
+      <w:lvlText w:val="o"/>
+      <w:lvlJc w:val="left"/>
+      <w:pPr>
+        <w:tabs>
+          <w:tab w:val="num" w:pos="1440"/>
+        </w:tabs>
+        <w:ind w:left="1440" w:hanging="360"/>
+      </w:pPr>
+      <w:rPr>
+        <w:rFonts w:ascii="Courier New" w:hAnsi="Courier New" w:hint="default"/>
+        <w:sz w:val="20"/>
+      </w:rPr>
+    </w:lvl>
+    <w:lvl w:ilvl="2" w:tentative="1">
+      <w:start w:val="1"/>
+      <w:numFmt w:val="bullet"/>
+      <w:lvlText w:val=""/>
+      <w:lvlJc w:val="left"/>
+      <w:pPr>
+        <w:tabs>
+          <w:tab w:val="num" w:pos="2160"/>
+        </w:tabs>
+        <w:ind w:left="2160" w:hanging="360"/>
+      </w:pPr>
+      <w:rPr>
+        <w:rFonts w:ascii="Wingdings" w:hAnsi="Wingdings" w:hint="default"/>
+        <w:sz w:val="20"/>
+      </w:rPr>
+    </w:lvl>
+    <w:lvl w:ilvl="3" w:tentative="1">
+      <w:start w:val="1"/>
+      <w:numFmt w:val="bullet"/>
+      <w:lvlText w:val=""/>
+      <w:lvlJc w:val="left"/>
+      <w:pPr>
+        <w:tabs>
+          <w:tab w:val="num" w:pos="2880"/>
+        </w:tabs>
+        <w:ind w:left="2880" w:hanging="360"/>
+      </w:pPr>
+      <w:rPr>
+        <w:rFonts w:ascii="Wingdings" w:hAnsi="Wingdings" w:hint="default"/>
+        <w:sz w:val="20"/>
+      </w:rPr>
+    </w:lvl>
+    <w:lvl w:ilvl="4" w:tentative="1">
+      <w:start w:val="1"/>
+      <w:numFmt w:val="bullet"/>
+      <w:lvlText w:val=""/>
+      <w:lvlJc w:val="left"/>
+      <w:pPr>
+        <w:tabs>
+          <w:tab w:val="num" w:pos="3600"/>
+        </w:tabs>
+        <w:ind w:left="3600" w:hanging="360"/>
+      </w:pPr>
+      <w:rPr>
+        <w:rFonts w:ascii="Wingdings" w:hAnsi="Wingdings" w:hint="default"/>
+        <w:sz w:val="20"/>
+      </w:rPr>
+    </w:lvl>
+    <w:lvl w:ilvl="5" w:tentative="1">
+      <w:start w:val="1"/>
+      <w:numFmt w:val="bullet"/>
+      <w:lvlText w:val=""/>
+      <w:lvlJc w:val="left"/>
+      <w:pPr>
+        <w:tabs>
+          <w:tab w:val="num" w:pos="4320"/>
+        </w:tabs>
+        <w:ind w:left="4320" w:hanging="360"/>
+      </w:pPr>
+      <w:rPr>
+        <w:rFonts w:ascii="Wingdings" w:hAnsi="Wingdings" w:hint="default"/>
+        <w:sz w:val="20"/>
+      </w:rPr>
+    </w:lvl>
+    <w:lvl w:ilvl="6" w:tentative="1">
+      <w:start w:val="1"/>
+      <w:numFmt w:val="bullet"/>
+      <w:lvlText w:val=""/>
+      <w:lvlJc w:val="left"/>
+      <w:pPr>
+        <w:tabs>
+          <w:tab w:val="num" w:pos="5040"/>
+        </w:tabs>
+        <w:ind w:left="5040" w:hanging="360"/>
+      </w:pPr>
+      <w:rPr>
+        <w:rFonts w:ascii="Wingdings" w:hAnsi="Wingdings" w:hint="default"/>
+        <w:sz w:val="20"/>
+      </w:rPr>
+    </w:lvl>
+    <w:lvl w:ilvl="7" w:tentative="1">
+      <w:start w:val="1"/>
+      <w:numFmt w:val="bullet"/>
+      <w:lvlText w:val=""/>
+      <w:lvlJc w:val="left"/>
+      <w:pPr>
+        <w:tabs>
+          <w:tab w:val="num" w:pos="5760"/>
+        </w:tabs>
+        <w:ind w:left="5760" w:hanging="360"/>
+      </w:pPr>
+      <w:rPr>
+        <w:rFonts w:ascii="Wingdings" w:hAnsi="Wingdings" w:hint="default"/>
+        <w:sz w:val="20"/>
+      </w:rPr>
+    </w:lvl>
+    <w:lvl w:ilvl="8" w:tentative="1">
+      <w:start w:val="1"/>
+      <w:numFmt w:val="bullet"/>
+      <w:lvlText w:val=""/>
+      <w:lvlJc w:val="left"/>
+      <w:pPr>
+        <w:tabs>
+          <w:tab w:val="num" w:pos="6480"/>
+        </w:tabs>
+        <w:ind w:left="6480" w:hanging="360"/>
+      </w:pPr>
+      <w:rPr>
+        <w:rFonts w:ascii="Wingdings" w:hAnsi="Wingdings" w:hint="default"/>
+        <w:sz w:val="20"/>
+      </w:rPr>
+    </w:lvl>
+  </w:abstractNum>
+  <w:abstractNum w:abstractNumId="14" w15:restartNumberingAfterBreak="0">
+    <w:nsid w:val="7B123C3F"/>
+    <w:multiLevelType w:val="multilevel"/>
+    <w:tmpl w:val="DC0675A4"/>
+    <w:lvl w:ilvl="0">
+      <w:start w:val="1"/>
+      <w:numFmt w:val="decimal"/>
+      <w:lvlText w:val="%1."/>
+      <w:lvlJc w:val="left"/>
+      <w:pPr>
+        <w:tabs>
+          <w:tab w:val="num" w:pos="720"/>
+        </w:tabs>
+        <w:ind w:left="720" w:hanging="360"/>
+      </w:pPr>
+    </w:lvl>
+    <w:lvl w:ilvl="1" w:tentative="1">
+      <w:start w:val="1"/>
+      <w:numFmt w:val="decimal"/>
+      <w:lvlText w:val="%2."/>
+      <w:lvlJc w:val="left"/>
+      <w:pPr>
+        <w:tabs>
+          <w:tab w:val="num" w:pos="1440"/>
+        </w:tabs>
+        <w:ind w:left="1440" w:hanging="360"/>
+      </w:pPr>
+    </w:lvl>
+    <w:lvl w:ilvl="2" w:tentative="1">
+      <w:start w:val="1"/>
+      <w:numFmt w:val="decimal"/>
+      <w:lvlText w:val="%3."/>
+      <w:lvlJc w:val="left"/>
+      <w:pPr>
+        <w:tabs>
+          <w:tab w:val="num" w:pos="2160"/>
+        </w:tabs>
+        <w:ind w:left="2160" w:hanging="360"/>
+      </w:pPr>
+    </w:lvl>
+    <w:lvl w:ilvl="3" w:tentative="1">
+      <w:start w:val="1"/>
+      <w:numFmt w:val="decimal"/>
+      <w:lvlText w:val="%4."/>
+      <w:lvlJc w:val="left"/>
+      <w:pPr>
+        <w:tabs>
+          <w:tab w:val="num" w:pos="2880"/>
+        </w:tabs>
+        <w:ind w:left="2880" w:hanging="360"/>
+      </w:pPr>
+    </w:lvl>
+    <w:lvl w:ilvl="4" w:tentative="1">
+      <w:start w:val="1"/>
+      <w:numFmt w:val="decimal"/>
+      <w:lvlText w:val="%5."/>
+      <w:lvlJc w:val="left"/>
+      <w:pPr>
+        <w:tabs>
+          <w:tab w:val="num" w:pos="3600"/>
+        </w:tabs>
+        <w:ind w:left="3600" w:hanging="360"/>
+      </w:pPr>
+    </w:lvl>
+    <w:lvl w:ilvl="5" w:tentative="1">
+      <w:start w:val="1"/>
+      <w:numFmt w:val="decimal"/>
+      <w:lvlText w:val="%6."/>
+      <w:lvlJc w:val="left"/>
+      <w:pPr>
+        <w:tabs>
+          <w:tab w:val="num" w:pos="4320"/>
+        </w:tabs>
+        <w:ind w:left="4320" w:hanging="360"/>
+      </w:pPr>
+    </w:lvl>
+    <w:lvl w:ilvl="6" w:tentative="1">
+      <w:start w:val="1"/>
+      <w:numFmt w:val="decimal"/>
+      <w:lvlText w:val="%7."/>
+      <w:lvlJc w:val="left"/>
+      <w:pPr>
+        <w:tabs>
+          <w:tab w:val="num" w:pos="5040"/>
+        </w:tabs>
+        <w:ind w:left="5040" w:hanging="360"/>
+      </w:pPr>
+    </w:lvl>
+    <w:lvl w:ilvl="7" w:tentative="1">
+      <w:start w:val="1"/>
+      <w:numFmt w:val="decimal"/>
+      <w:lvlText w:val="%8."/>
+      <w:lvlJc w:val="left"/>
+      <w:pPr>
+        <w:tabs>
+          <w:tab w:val="num" w:pos="5760"/>
+        </w:tabs>
+        <w:ind w:left="5760" w:hanging="360"/>
+      </w:pPr>
+    </w:lvl>
+    <w:lvl w:ilvl="8" w:tentative="1">
+      <w:start w:val="1"/>
+      <w:numFmt w:val="decimal"/>
+      <w:lvlText w:val="%9."/>
+      <w:lvlJc w:val="left"/>
+      <w:pPr>
+        <w:tabs>
+          <w:tab w:val="num" w:pos="6480"/>
+        </w:tabs>
+        <w:ind w:left="6480" w:hanging="360"/>
+      </w:pPr>
+    </w:lvl>
+  </w:abstractNum>
+  <w:num w:numId="1" w16cid:durableId="1346636883">
+    <w:abstractNumId w:val="4"/>
+  </w:num>
+  <w:num w:numId="2" w16cid:durableId="51468805">
+    <w:abstractNumId w:val="11"/>
+  </w:num>
+  <w:num w:numId="3" w16cid:durableId="377054900">
+    <w:abstractNumId w:val="0"/>
+  </w:num>
+  <w:num w:numId="4" w16cid:durableId="360665518">
     <w:abstractNumId w:val="1"/>
   </w:num>
-  <w:num w:numId="2">
+  <w:num w:numId="5" w16cid:durableId="869490071">
+    <w:abstractNumId w:val="5"/>
+  </w:num>
+  <w:num w:numId="6" w16cid:durableId="1214191580">
+    <w:abstractNumId w:val="7"/>
+  </w:num>
+  <w:num w:numId="7" w16cid:durableId="1097291274">
+    <w:abstractNumId w:val="13"/>
+  </w:num>
+  <w:num w:numId="8" w16cid:durableId="1340044881">
+    <w:abstractNumId w:val="12"/>
+  </w:num>
+  <w:num w:numId="9" w16cid:durableId="1390880711">
+    <w:abstractNumId w:val="9"/>
+  </w:num>
+  <w:num w:numId="10" w16cid:durableId="2070684163">
+    <w:abstractNumId w:val="6"/>
+  </w:num>
+  <w:num w:numId="11" w16cid:durableId="1304196998">
+    <w:abstractNumId w:val="14"/>
+  </w:num>
+  <w:num w:numId="12" w16cid:durableId="764569731">
     <w:abstractNumId w:val="2"/>
   </w:num>
-  <w:num w:numId="3">
-    <w:abstractNumId w:val="0"/>
+  <w:num w:numId="13" w16cid:durableId="1791515152">
+    <w:abstractNumId w:val="3"/>
+  </w:num>
+  <w:num w:numId="14" w16cid:durableId="1751732454">
+    <w:abstractNumId w:val="10"/>
+  </w:num>
+  <w:num w:numId="15" w16cid:durableId="1232544727">
+    <w:abstractNumId w:val="8"/>
   </w:num>
 </w:numbering>
 </file>
 
 <file path=word/styles.xml><?xml version="1.0" encoding="utf-8"?>
-<w:styles xmlns:mc="http://schemas.openxmlformats.org/markup-compatibility/2006" xmlns:r="http://schemas.openxmlformats.org/officeDocument/2006/relationships" xmlns:w="http://schemas.openxmlformats.org/wordprocessingml/2006/main" xmlns:w14="http://schemas.microsoft.com/office/word/2010/wordml" xmlns:w15="http://schemas.microsoft.com/office/word/2012/wordml" xmlns:w16se="http://schemas.microsoft.com/office/word/2015/wordml/symex" mc:Ignorable="w14 w15 w16se">
+<w:styles xmlns:mc="http://schemas.openxmlformats.org/markup-compatibility/2006" xmlns:r="http://schemas.openxmlformats.org/officeDocument/2006/relationships" xmlns:w="http://schemas.openxmlformats.org/wordprocessingml/2006/main" xmlns:w14="http://schemas.microsoft.com/office/word/2010/wordml" xmlns:w15="http://schemas.microsoft.com/office/word/2012/wordml" xmlns:w16cex="http://schemas.microsoft.com/office/word/2018/wordml/cex" xmlns:w16cid="http://schemas.microsoft.com/office/word/2016/wordml/cid" xmlns:w16="http://schemas.microsoft.com/office/word/2018/wordml" xmlns:w16du="http://schemas.microsoft.com/office/word/2023/wordml/word16du" xmlns:w16sdtdh="http://schemas.microsoft.com/office/word/2020/wordml/sdtdatahash" xmlns:w16sdtfl="http://schemas.microsoft.com/office/word/2024/wordml/sdtformatlock" xmlns:w16se="http://schemas.microsoft.com/office/word/2015/wordml/symex" mc:Ignorable="w14 w15 w16se w16cid w16 w16cex w16sdtdh w16sdtfl w16du">
   <w:docDefaults>
     <w:rPrDefault>
       <w:rPr>
-        <w:rFonts w:asciiTheme="minorHAnsi" w:eastAsiaTheme="minorHAnsi" w:hAnsiTheme="minorHAnsi" w:cstheme="minorBidi"/>
+        <w:rFonts w:asciiTheme="minorHAnsi" w:eastAsiaTheme="minorEastAsia" w:hAnsiTheme="minorHAnsi" w:cstheme="minorBidi"/>
         <w:sz w:val="22"/>
         <w:szCs w:val="22"/>
         <w:lang w:val="en-US" w:eastAsia="en-US" w:bidi="ar-SA"/>
@@ -1560,7 +5553,7 @@
       </w:pPr>
     </w:pPrDefault>
   </w:docDefaults>
-  <w:latentStyles w:defLockedState="0" w:defUIPriority="99" w:defSemiHidden="0" w:defUnhideWhenUsed="0" w:defQFormat="0" w:count="371">
+  <w:latentStyles w:defLockedState="0" w:defUIPriority="99" w:defSemiHidden="0" w:defUnhideWhenUsed="0" w:defQFormat="0" w:count="376">
     <w:lsdException w:name="Normal" w:uiPriority="0" w:qFormat="1"/>
     <w:lsdException w:name="heading 1" w:uiPriority="9" w:qFormat="1"/>
     <w:lsdException w:name="heading 2" w:semiHidden="1" w:uiPriority="9" w:unhideWhenUsed="1" w:qFormat="1"/>
@@ -1932,23 +5925,26 @@
     <w:lsdException w:name="List Table 5 Dark Accent 6" w:uiPriority="50"/>
     <w:lsdException w:name="List Table 6 Colorful Accent 6" w:uiPriority="51"/>
     <w:lsdException w:name="List Table 7 Colorful Accent 6" w:uiPriority="52"/>
+    <w:lsdException w:name="Mention" w:semiHidden="1" w:unhideWhenUsed="1"/>
+    <w:lsdException w:name="Smart Hyperlink" w:semiHidden="1" w:unhideWhenUsed="1"/>
+    <w:lsdException w:name="Hashtag" w:semiHidden="1" w:unhideWhenUsed="1"/>
+    <w:lsdException w:name="Unresolved Mention" w:semiHidden="1" w:unhideWhenUsed="1"/>
+    <w:lsdException w:name="Smart Link" w:semiHidden="1" w:unhideWhenUsed="1"/>
   </w:latentStyles>
-  <w:style w:type="paragraph" w:default="1" w:styleId="Normal">
+  <w:style w:type="paragraph" w:default="1" w:styleId="a">
     <w:name w:val="Normal"/>
     <w:qFormat/>
     <w:rsid w:val="0075451E"/>
     <w:rPr>
-      <w:rFonts w:eastAsiaTheme="minorEastAsia"/>
       <w:lang w:val="fr-CH" w:eastAsia="fr-CH"/>
     </w:rPr>
   </w:style>
-  <w:style w:type="character" w:default="1" w:styleId="DefaultParagraphFont">
+  <w:style w:type="character" w:default="1" w:styleId="a0">
     <w:name w:val="Default Paragraph Font"/>
     <w:uiPriority w:val="1"/>
-    <w:semiHidden/>
     <w:unhideWhenUsed/>
   </w:style>
-  <w:style w:type="table" w:default="1" w:styleId="TableNormal">
+  <w:style w:type="table" w:default="1" w:styleId="a1">
     <w:name w:val="Normal Table"/>
     <w:uiPriority w:val="99"/>
     <w:semiHidden/>
@@ -1963,15 +5959,15 @@
       </w:tblCellMar>
     </w:tblPr>
   </w:style>
-  <w:style w:type="numbering" w:default="1" w:styleId="NoList">
+  <w:style w:type="numbering" w:default="1" w:styleId="a2">
     <w:name w:val="No List"/>
     <w:uiPriority w:val="99"/>
     <w:semiHidden/>
     <w:unhideWhenUsed/>
   </w:style>
-  <w:style w:type="paragraph" w:styleId="ListParagraph">
+  <w:style w:type="paragraph" w:styleId="a3">
     <w:name w:val="List Paragraph"/>
-    <w:basedOn w:val="Normal"/>
+    <w:basedOn w:val="a"/>
     <w:uiPriority w:val="34"/>
     <w:qFormat/>
     <w:rsid w:val="0075451E"/>
@@ -1982,12 +5978,12 @@
   </w:style>
   <w:style w:type="character" w:customStyle="1" w:styleId="il">
     <w:name w:val="il"/>
-    <w:basedOn w:val="DefaultParagraphFont"/>
+    <w:basedOn w:val="a0"/>
     <w:rsid w:val="002A7A8D"/>
   </w:style>
-  <w:style w:type="character" w:styleId="PlaceholderText">
+  <w:style w:type="character" w:styleId="a4">
     <w:name w:val="Placeholder Text"/>
-    <w:basedOn w:val="DefaultParagraphFont"/>
+    <w:basedOn w:val="a0"/>
     <w:uiPriority w:val="99"/>
     <w:semiHidden/>
     <w:rsid w:val="00642AD2"/>
@@ -1995,10 +5991,10 @@
       <w:color w:val="808080"/>
     </w:rPr>
   </w:style>
-  <w:style w:type="paragraph" w:styleId="BalloonText">
+  <w:style w:type="paragraph" w:styleId="a5">
     <w:name w:val="Balloon Text"/>
-    <w:basedOn w:val="Normal"/>
-    <w:link w:val="BalloonTextChar"/>
+    <w:basedOn w:val="a"/>
+    <w:link w:val="a6"/>
     <w:uiPriority w:val="99"/>
     <w:semiHidden/>
     <w:unhideWhenUsed/>
@@ -2012,10 +6008,10 @@
       <w:szCs w:val="18"/>
     </w:rPr>
   </w:style>
-  <w:style w:type="character" w:customStyle="1" w:styleId="BalloonTextChar">
-    <w:name w:val="Balloon Text Char"/>
-    <w:basedOn w:val="DefaultParagraphFont"/>
-    <w:link w:val="BalloonText"/>
+  <w:style w:type="character" w:customStyle="1" w:styleId="a6">
+    <w:name w:val="批注框文本 字符"/>
+    <w:basedOn w:val="a0"/>
+    <w:link w:val="a5"/>
     <w:uiPriority w:val="99"/>
     <w:semiHidden/>
     <w:rsid w:val="00E53B4A"/>

</xml_diff>

<commit_message>
241213 MacroA Lec4 Update
</commit_message>
<xml_diff>
--- a/International Finance/exam_final.docx
+++ b/International Finance/exam_final.docx
@@ -469,23 +469,7 @@
           <w:rFonts w:ascii="Arial" w:hAnsi="Arial" w:cs="Arial"/>
           <w:lang w:val="en-US"/>
         </w:rPr>
-        <w:t xml:space="preserve">? If so why. If </w:t>
-      </w:r>
-      <w:proofErr w:type="gramStart"/>
-      <w:r>
-        <w:rPr>
-          <w:rFonts w:ascii="Arial" w:hAnsi="Arial" w:cs="Arial"/>
-          <w:lang w:val="en-US"/>
-        </w:rPr>
-        <w:t>not</w:t>
-      </w:r>
-      <w:proofErr w:type="gramEnd"/>
-      <w:r>
-        <w:rPr>
-          <w:rFonts w:ascii="Arial" w:hAnsi="Arial" w:cs="Arial"/>
-          <w:lang w:val="en-US"/>
-        </w:rPr>
-        <w:t xml:space="preserve"> why not. </w:t>
+        <w:t xml:space="preserve">? If so why. If not why not. </w:t>
       </w:r>
     </w:p>
     <w:p>
@@ -569,7 +553,7 @@
           <w:lang w:val="en-US" w:eastAsia="zh-CN"/>
         </w:rPr>
         <w:pict w14:anchorId="645A2CF1">
-          <v:rect id="_x0000_i1063" style="width:0;height:1.5pt" o:hralign="center" o:hrstd="t" o:hr="t" fillcolor="#a0a0a0" stroked="f"/>
+          <v:rect id="_x0000_i1025" style="width:0;height:1.5pt" o:hralign="center" o:hrstd="t" o:hr="t" fillcolor="#a0a0a0" stroked="f"/>
         </w:pict>
       </w:r>
     </w:p>
@@ -1113,7 +1097,7 @@
           <w:lang w:val="en-US" w:eastAsia="zh-CN"/>
         </w:rPr>
         <w:pict w14:anchorId="727AF855">
-          <v:rect id="_x0000_i1064" style="width:0;height:1.5pt" o:hralign="center" o:hrstd="t" o:hr="t" fillcolor="#a0a0a0" stroked="f"/>
+          <v:rect id="_x0000_i1026" style="width:0;height:1.5pt" o:hralign="center" o:hrstd="t" o:hr="t" fillcolor="#a0a0a0" stroked="f"/>
         </w:pict>
       </w:r>
     </w:p>
@@ -1327,7 +1311,7 @@
           <w:lang w:val="en-US" w:eastAsia="zh-CN"/>
         </w:rPr>
         <w:pict w14:anchorId="7295CC76">
-          <v:rect id="_x0000_i1065" style="width:0;height:1.5pt" o:hralign="center" o:hrstd="t" o:hr="t" fillcolor="#a0a0a0" stroked="f"/>
+          <v:rect id="_x0000_i1027" style="width:0;height:1.5pt" o:hralign="center" o:hrstd="t" o:hr="t" fillcolor="#a0a0a0" stroked="f"/>
         </w:pict>
       </w:r>
     </w:p>
@@ -1766,7 +1750,7 @@
           <w:lang w:val="en-US" w:eastAsia="zh-CN"/>
         </w:rPr>
         <w:pict w14:anchorId="77D1C72C">
-          <v:rect id="_x0000_i1066" style="width:0;height:1.5pt" o:hralign="center" o:hrstd="t" o:hr="t" fillcolor="#a0a0a0" stroked="f"/>
+          <v:rect id="_x0000_i1028" style="width:0;height:1.5pt" o:hralign="center" o:hrstd="t" o:hr="t" fillcolor="#a0a0a0" stroked="f"/>
         </w:pict>
       </w:r>
     </w:p>
@@ -2178,23 +2162,7 @@
           <w:rFonts w:ascii="Arial" w:hAnsi="Arial" w:cs="Arial"/>
           <w:lang w:val="en-US" w:eastAsia="zh-CN"/>
         </w:rPr>
-        <w:t>在固定汇率制度下，工资补贴可能是更现实的工具，尤其</w:t>
-      </w:r>
-      <w:proofErr w:type="gramStart"/>
-      <w:r>
-        <w:rPr>
-          <w:rFonts w:ascii="Arial" w:hAnsi="Arial" w:cs="Arial"/>
-          <w:lang w:val="en-US" w:eastAsia="zh-CN"/>
-        </w:rPr>
-        <w:t>当无法</w:t>
-      </w:r>
-      <w:proofErr w:type="gramEnd"/>
-      <w:r>
-        <w:rPr>
-          <w:rFonts w:ascii="Arial" w:hAnsi="Arial" w:cs="Arial"/>
-          <w:lang w:val="en-US" w:eastAsia="zh-CN"/>
-        </w:rPr>
-        <w:t>灵活调整汇率时。</w:t>
+        <w:t>在固定汇率制度下，工资补贴可能是更现实的工具，尤其当无法灵活调整汇率时。</w:t>
       </w:r>
     </w:p>
     <w:p>
@@ -2229,7 +2197,7 @@
           <w:lang w:val="en-US" w:eastAsia="zh-CN"/>
         </w:rPr>
         <w:pict w14:anchorId="45D2CA03">
-          <v:rect id="_x0000_i1067" style="width:0;height:1.5pt" o:hralign="center" o:hrstd="t" o:hr="t" fillcolor="#a0a0a0" stroked="f"/>
+          <v:rect id="_x0000_i1029" style="width:0;height:1.5pt" o:hralign="center" o:hrstd="t" o:hr="t" fillcolor="#a0a0a0" stroked="f"/>
         </w:pict>
       </w:r>
     </w:p>
@@ -2280,21 +2248,12 @@
         </w:rPr>
         <w:t xml:space="preserve"> </w:t>
       </w:r>
-      <w:proofErr w:type="gramStart"/>
-      <w:r>
-        <w:rPr>
-          <w:rFonts w:ascii="Arial" w:hAnsi="Arial" w:cs="Arial"/>
-          <w:lang w:val="en-US" w:eastAsia="zh-CN"/>
-        </w:rPr>
-        <w:t>当工资</w:t>
-      </w:r>
-      <w:proofErr w:type="gramEnd"/>
-      <w:r>
-        <w:rPr>
-          <w:rFonts w:ascii="Arial" w:hAnsi="Arial" w:cs="Arial"/>
-          <w:lang w:val="en-US" w:eastAsia="zh-CN"/>
-        </w:rPr>
-        <w:t>刚性和固定汇率限制了经济调整能力时，资本管制可以减缓失衡的加剧。</w:t>
+      <w:r>
+        <w:rPr>
+          <w:rFonts w:ascii="Arial" w:hAnsi="Arial" w:cs="Arial"/>
+          <w:lang w:val="en-US" w:eastAsia="zh-CN"/>
+        </w:rPr>
+        <w:t>当工资刚性和固定汇率限制了经济调整能力时，资本管制可以减缓失衡的加剧。</w:t>
       </w:r>
     </w:p>
     <w:p>
@@ -2329,23 +2288,7 @@
           <w:rFonts w:ascii="Arial" w:hAnsi="Arial" w:cs="Arial"/>
           <w:lang w:val="en-US" w:eastAsia="zh-CN"/>
         </w:rPr>
-        <w:t>资本管制通常不需要，因为经济能够通过内</w:t>
-      </w:r>
-      <w:proofErr w:type="gramStart"/>
-      <w:r>
-        <w:rPr>
-          <w:rFonts w:ascii="Arial" w:hAnsi="Arial" w:cs="Arial"/>
-          <w:lang w:val="en-US" w:eastAsia="zh-CN"/>
-        </w:rPr>
-        <w:t>生调整</w:t>
-      </w:r>
-      <w:proofErr w:type="gramEnd"/>
-      <w:r>
-        <w:rPr>
-          <w:rFonts w:ascii="Arial" w:hAnsi="Arial" w:cs="Arial"/>
-          <w:lang w:val="en-US" w:eastAsia="zh-CN"/>
-        </w:rPr>
-        <w:t>实现均衡。</w:t>
+        <w:t>资本管制通常不需要，因为经济能够通过内生调整实现均衡。</w:t>
       </w:r>
     </w:p>
     <w:p>
@@ -2410,7 +2353,7 @@
     <w:p>
       <w:pPr>
         <w:rPr>
-          <w:rFonts w:ascii="Arial" w:hAnsi="Arial" w:cs="Arial" w:hint="eastAsia"/>
+          <w:rFonts w:ascii="Arial" w:hAnsi="Arial" w:cs="Arial"/>
           <w:lang w:val="en-US" w:eastAsia="zh-CN"/>
         </w:rPr>
       </w:pPr>
@@ -2855,23 +2798,7 @@
           <w:rFonts w:ascii="Arial" w:hAnsi="Arial" w:cs="Arial"/>
           <w:lang w:val="en-US"/>
         </w:rPr>
-        <w:t xml:space="preserve">One of the key </w:t>
-      </w:r>
-      <w:proofErr w:type="gramStart"/>
-      <w:r>
-        <w:rPr>
-          <w:rFonts w:ascii="Arial" w:hAnsi="Arial" w:cs="Arial"/>
-          <w:lang w:val="en-US"/>
-        </w:rPr>
-        <w:t>feature</w:t>
-      </w:r>
-      <w:proofErr w:type="gramEnd"/>
-      <w:r>
-        <w:rPr>
-          <w:rFonts w:ascii="Arial" w:hAnsi="Arial" w:cs="Arial"/>
-          <w:lang w:val="en-US"/>
-        </w:rPr>
-        <w:t xml:space="preserve"> of business cycles in both emerging and advanced economies is that </w:t>
+        <w:t xml:space="preserve">One of the key feature of business cycles in both emerging and advanced economies is that </w:t>
       </w:r>
       <w:r>
         <w:rPr>
@@ -3097,7 +3024,7 @@
           <w:lang w:val="en-US"/>
         </w:rPr>
         <w:pict w14:anchorId="78AD657D">
-          <v:rect id="_x0000_i1025" style="width:0;height:1.5pt" o:hralign="center" o:hrstd="t" o:hr="t" fillcolor="#a0a0a0" stroked="f"/>
+          <v:rect id="_x0000_i1030" style="width:0;height:1.5pt" o:hralign="center" o:hrstd="t" o:hr="t" fillcolor="#a0a0a0" stroked="f"/>
         </w:pict>
       </w:r>
     </w:p>
@@ -3194,7 +3121,6 @@
         <w:t>）。</w:t>
       </w:r>
       <w:proofErr w:type="spellStart"/>
-      <w:proofErr w:type="gramStart"/>
       <w:r>
         <w:rPr>
           <w:rFonts w:ascii="Arial" w:hAnsi="Arial" w:cs="Arial"/>
@@ -3203,7 +3129,6 @@
         <w:t>该模型的核心特征如下</w:t>
       </w:r>
       <w:proofErr w:type="spellEnd"/>
-      <w:proofErr w:type="gramEnd"/>
       <w:r>
         <w:rPr>
           <w:rFonts w:ascii="Arial" w:hAnsi="Arial" w:cs="Arial"/>
@@ -3322,7 +3247,6 @@
         </w:rPr>
       </w:pPr>
       <w:proofErr w:type="spellStart"/>
-      <w:proofErr w:type="gramStart"/>
       <w:r>
         <w:rPr>
           <w:rFonts w:ascii="Arial" w:hAnsi="Arial" w:cs="Arial"/>
@@ -3331,7 +3255,6 @@
         <w:t>消费者基于永久收入平滑假说</w:t>
       </w:r>
       <w:proofErr w:type="spellEnd"/>
-      <w:proofErr w:type="gramEnd"/>
       <w:r>
         <w:rPr>
           <w:rFonts w:ascii="Arial" w:hAnsi="Arial" w:cs="Arial"/>
@@ -3383,7 +3306,7 @@
           <w:lang w:val="en-US"/>
         </w:rPr>
         <w:pict w14:anchorId="2F1B5CBB">
-          <v:rect id="_x0000_i1026" style="width:0;height:1.5pt" o:hralign="center" o:hrstd="t" o:hr="t" fillcolor="#a0a0a0" stroked="f"/>
+          <v:rect id="_x0000_i1031" style="width:0;height:1.5pt" o:hralign="center" o:hrstd="t" o:hr="t" fillcolor="#a0a0a0" stroked="f"/>
         </w:pict>
       </w:r>
     </w:p>
@@ -3450,23 +3373,7 @@
           <w:rFonts w:ascii="Arial" w:hAnsi="Arial" w:cs="Arial"/>
           <w:lang w:val="en-US" w:eastAsia="zh-CN"/>
         </w:rPr>
-        <w:t>当经济</w:t>
-      </w:r>
-      <w:proofErr w:type="gramStart"/>
-      <w:r>
-        <w:rPr>
-          <w:rFonts w:ascii="Arial" w:hAnsi="Arial" w:cs="Arial"/>
-          <w:lang w:val="en-US" w:eastAsia="zh-CN"/>
-        </w:rPr>
-        <w:t>经历正</w:t>
-      </w:r>
-      <w:proofErr w:type="gramEnd"/>
-      <w:r>
-        <w:rPr>
-          <w:rFonts w:ascii="Arial" w:hAnsi="Arial" w:cs="Arial"/>
-          <w:lang w:val="en-US" w:eastAsia="zh-CN"/>
-        </w:rPr>
-        <w:t>产出冲击时（例如</w:t>
+        <w:t>当经济经历正产出冲击时（例如</w:t>
       </w:r>
       <w:r>
         <w:rPr>
@@ -3530,7 +3437,6 @@
         </w:rPr>
       </w:pPr>
       <w:proofErr w:type="spellStart"/>
-      <w:proofErr w:type="gramStart"/>
       <w:r>
         <w:rPr>
           <w:rFonts w:ascii="Arial" w:hAnsi="Arial" w:cs="Arial"/>
@@ -3541,7 +3447,6 @@
         <w:t>贸易余额的顺周期性</w:t>
       </w:r>
       <w:proofErr w:type="spellEnd"/>
-      <w:proofErr w:type="gramEnd"/>
       <w:r>
         <w:rPr>
           <w:rFonts w:ascii="Arial" w:hAnsi="Arial" w:cs="Arial"/>
@@ -3562,7 +3467,6 @@
         </w:rPr>
       </w:pPr>
       <w:proofErr w:type="spellStart"/>
-      <w:proofErr w:type="gramStart"/>
       <w:r>
         <w:rPr>
           <w:rFonts w:ascii="Arial" w:hAnsi="Arial" w:cs="Arial"/>
@@ -3571,7 +3475,6 @@
         <w:t>贸易余额定义为</w:t>
       </w:r>
       <w:proofErr w:type="spellEnd"/>
-      <w:proofErr w:type="gramEnd"/>
       <w:r>
         <w:rPr>
           <w:rFonts w:ascii="Arial" w:hAnsi="Arial" w:cs="Arial"/>
@@ -3584,7 +3487,23 @@
           <w:rFonts w:ascii="Arial" w:hAnsi="Arial" w:cs="Arial"/>
           <w:lang w:val="en-US"/>
         </w:rPr>
-        <w:t xml:space="preserve"> TB_t = </w:t>
+        <w:t xml:space="preserve"> </w:t>
+      </w:r>
+      <w:proofErr w:type="spellStart"/>
+      <w:r>
+        <w:rPr>
+          <w:rFonts w:ascii="Arial" w:hAnsi="Arial" w:cs="Arial"/>
+          <w:lang w:val="en-US"/>
+        </w:rPr>
+        <w:t>TB_t</w:t>
+      </w:r>
+      <w:proofErr w:type="spellEnd"/>
+      <w:r>
+        <w:rPr>
+          <w:rFonts w:ascii="Arial" w:hAnsi="Arial" w:cs="Arial"/>
+          <w:lang w:val="en-US"/>
+        </w:rPr>
+        <w:t xml:space="preserve"> = </w:t>
       </w:r>
       <w:proofErr w:type="spellStart"/>
       <w:r>
@@ -3631,7 +3550,6 @@
         </w:rPr>
       </w:pPr>
       <w:proofErr w:type="spellStart"/>
-      <w:proofErr w:type="gramStart"/>
       <w:r>
         <w:rPr>
           <w:rFonts w:ascii="Arial" w:hAnsi="Arial" w:cs="Arial"/>
@@ -3640,7 +3558,6 @@
         <w:t>正产出冲击导致</w:t>
       </w:r>
       <w:proofErr w:type="spellEnd"/>
-      <w:proofErr w:type="gramEnd"/>
       <w:r>
         <w:rPr>
           <w:rFonts w:ascii="Arial" w:hAnsi="Arial" w:cs="Arial"/>
@@ -3704,13 +3621,20 @@
         </w:rPr>
         <w:t>的变化较小，因此</w:t>
       </w:r>
+      <w:r>
+        <w:rPr>
+          <w:rFonts w:ascii="Arial" w:hAnsi="Arial" w:cs="Arial"/>
+          <w:lang w:val="en-US"/>
+        </w:rPr>
+        <w:t>TB_t</w:t>
+      </w:r>
       <w:proofErr w:type="spellEnd"/>
       <w:r>
         <w:rPr>
           <w:rFonts w:ascii="Arial" w:hAnsi="Arial" w:cs="Arial"/>
           <w:lang w:val="en-US"/>
         </w:rPr>
-        <w:t xml:space="preserve">TB_t </w:t>
+        <w:t xml:space="preserve"> </w:t>
       </w:r>
       <w:proofErr w:type="spellStart"/>
       <w:r>
@@ -3741,7 +3665,6 @@
         </w:rPr>
       </w:pPr>
       <w:proofErr w:type="spellStart"/>
-      <w:proofErr w:type="gramStart"/>
       <w:r>
         <w:rPr>
           <w:rFonts w:ascii="Arial" w:hAnsi="Arial" w:cs="Arial"/>
@@ -3752,7 +3675,6 @@
         <w:t>经常账户的顺周期性</w:t>
       </w:r>
       <w:proofErr w:type="spellEnd"/>
-      <w:proofErr w:type="gramEnd"/>
       <w:r>
         <w:rPr>
           <w:rFonts w:ascii="Arial" w:hAnsi="Arial" w:cs="Arial"/>
@@ -3812,7 +3734,7 @@
           <w:lang w:val="en-US"/>
         </w:rPr>
         <w:pict w14:anchorId="47C13033">
-          <v:rect id="_x0000_i1027" style="width:0;height:1.5pt" o:hralign="center" o:hrstd="t" o:hr="t" fillcolor="#a0a0a0" stroked="f"/>
+          <v:rect id="_x0000_i1032" style="width:0;height:1.5pt" o:hralign="center" o:hrstd="t" o:hr="t" fillcolor="#a0a0a0" stroked="f"/>
         </w:pict>
       </w:r>
     </w:p>
@@ -3826,7 +3748,6 @@
         </w:rPr>
       </w:pPr>
       <w:proofErr w:type="spellStart"/>
-      <w:proofErr w:type="gramStart"/>
       <w:r>
         <w:rPr>
           <w:rFonts w:ascii="Arial" w:hAnsi="Arial" w:cs="Arial"/>
@@ -3837,7 +3758,6 @@
         <w:t>经济学直觉</w:t>
       </w:r>
       <w:proofErr w:type="spellEnd"/>
-      <w:proofErr w:type="gramEnd"/>
     </w:p>
     <w:p>
       <w:pPr>
@@ -4026,7 +3946,7 @@
         </w:rPr>
         <w:lastRenderedPageBreak/>
         <w:pict w14:anchorId="5962EC31">
-          <v:rect id="_x0000_i1028" style="width:0;height:1.5pt" o:hralign="center" o:hrstd="t" o:hr="t" fillcolor="#a0a0a0" stroked="f"/>
+          <v:rect id="_x0000_i1033" style="width:0;height:1.5pt" o:hralign="center" o:hrstd="t" o:hr="t" fillcolor="#a0a0a0" stroked="f"/>
         </w:pict>
       </w:r>
     </w:p>
@@ -4095,7 +4015,7 @@
           <w:lang w:val="en-US"/>
         </w:rPr>
         <w:pict w14:anchorId="430C0192">
-          <v:rect id="_x0000_i1029" style="width:0;height:1.5pt" o:hralign="center" o:hrstd="t" o:hr="t" fillcolor="#a0a0a0" stroked="f"/>
+          <v:rect id="_x0000_i1034" style="width:0;height:1.5pt" o:hralign="center" o:hrstd="t" o:hr="t" fillcolor="#a0a0a0" stroked="f"/>
         </w:pict>
       </w:r>
     </w:p>
@@ -4160,23 +4080,7 @@
           <w:rFonts w:ascii="Arial" w:hAnsi="Arial" w:cs="Arial"/>
           <w:lang w:val="en-US" w:eastAsia="zh-CN"/>
         </w:rPr>
-        <w:t>在开放经济模型中加入资本积累，使得经济可以通过投资对生产率冲击</w:t>
-      </w:r>
-      <w:proofErr w:type="gramStart"/>
-      <w:r>
-        <w:rPr>
-          <w:rFonts w:ascii="Arial" w:hAnsi="Arial" w:cs="Arial"/>
-          <w:lang w:val="en-US" w:eastAsia="zh-CN"/>
-        </w:rPr>
-        <w:t>作出</w:t>
-      </w:r>
-      <w:proofErr w:type="gramEnd"/>
-      <w:r>
-        <w:rPr>
-          <w:rFonts w:ascii="Arial" w:hAnsi="Arial" w:cs="Arial"/>
-          <w:lang w:val="en-US" w:eastAsia="zh-CN"/>
-        </w:rPr>
-        <w:t>反应。</w:t>
+        <w:t>在开放经济模型中加入资本积累，使得经济可以通过投资对生产率冲击作出反应。</w:t>
       </w:r>
     </w:p>
     <w:p>
@@ -4236,7 +4140,6 @@
         </w:rPr>
       </w:pPr>
       <w:proofErr w:type="spellStart"/>
-      <w:proofErr w:type="gramStart"/>
       <w:r>
         <w:rPr>
           <w:rFonts w:ascii="Arial" w:hAnsi="Arial" w:cs="Arial"/>
@@ -4247,7 +4150,6 @@
         <w:t>机制分析</w:t>
       </w:r>
       <w:proofErr w:type="spellEnd"/>
-      <w:proofErr w:type="gramEnd"/>
       <w:r>
         <w:rPr>
           <w:rFonts w:ascii="Arial" w:hAnsi="Arial" w:cs="Arial"/>
@@ -4420,7 +4322,6 @@
         </w:rPr>
       </w:pPr>
       <w:proofErr w:type="spellStart"/>
-      <w:proofErr w:type="gramStart"/>
       <w:r>
         <w:rPr>
           <w:rFonts w:ascii="Arial" w:hAnsi="Arial" w:cs="Arial"/>
@@ -4431,7 +4332,6 @@
         <w:t>消费与投资的角色</w:t>
       </w:r>
       <w:proofErr w:type="spellEnd"/>
-      <w:proofErr w:type="gramEnd"/>
       <w:r>
         <w:rPr>
           <w:rFonts w:ascii="Arial" w:hAnsi="Arial" w:cs="Arial"/>
@@ -4511,7 +4411,7 @@
           <w:lang w:val="en-US"/>
         </w:rPr>
         <w:pict w14:anchorId="3EA51BDA">
-          <v:rect id="_x0000_i1030" style="width:0;height:1.5pt" o:hralign="center" o:hrstd="t" o:hr="t" fillcolor="#a0a0a0" stroked="f"/>
+          <v:rect id="_x0000_i1035" style="width:0;height:1.5pt" o:hralign="center" o:hrstd="t" o:hr="t" fillcolor="#a0a0a0" stroked="f"/>
         </w:pict>
       </w:r>
     </w:p>
@@ -4620,7 +4520,6 @@
         </w:rPr>
       </w:pPr>
       <w:proofErr w:type="spellStart"/>
-      <w:proofErr w:type="gramStart"/>
       <w:r>
         <w:rPr>
           <w:rFonts w:ascii="Arial" w:hAnsi="Arial" w:cs="Arial"/>
@@ -4631,7 +4530,6 @@
         <w:t>机制分析</w:t>
       </w:r>
       <w:proofErr w:type="spellEnd"/>
-      <w:proofErr w:type="gramEnd"/>
       <w:r>
         <w:rPr>
           <w:rFonts w:ascii="Arial" w:hAnsi="Arial" w:cs="Arial"/>
@@ -4707,7 +4605,6 @@
         </w:rPr>
       </w:pPr>
       <w:proofErr w:type="spellStart"/>
-      <w:proofErr w:type="gramStart"/>
       <w:r>
         <w:rPr>
           <w:rFonts w:ascii="Arial" w:hAnsi="Arial" w:cs="Arial"/>
@@ -4718,7 +4615,6 @@
         <w:t>消费与投资的角色</w:t>
       </w:r>
       <w:proofErr w:type="spellEnd"/>
-      <w:proofErr w:type="gramEnd"/>
       <w:r>
         <w:rPr>
           <w:rFonts w:ascii="Arial" w:hAnsi="Arial" w:cs="Arial"/>
@@ -4799,7 +4695,7 @@
           <w:lang w:val="en-US"/>
         </w:rPr>
         <w:pict w14:anchorId="5F2A3D8E">
-          <v:rect id="_x0000_i1031" style="width:0;height:1.5pt" o:hralign="center" o:hrstd="t" o:hr="t" fillcolor="#a0a0a0" stroked="f"/>
+          <v:rect id="_x0000_i1036" style="width:0;height:1.5pt" o:hralign="center" o:hrstd="t" o:hr="t" fillcolor="#a0a0a0" stroked="f"/>
         </w:pict>
       </w:r>
     </w:p>
@@ -4839,7 +4735,6 @@
         </w:rPr>
       </w:pPr>
       <w:proofErr w:type="spellStart"/>
-      <w:proofErr w:type="gramStart"/>
       <w:r>
         <w:rPr>
           <w:rFonts w:ascii="Arial" w:hAnsi="Arial" w:cs="Arial"/>
@@ -4850,7 +4745,6 @@
         <w:t>策略描述</w:t>
       </w:r>
       <w:proofErr w:type="spellEnd"/>
-      <w:proofErr w:type="gramEnd"/>
       <w:r>
         <w:rPr>
           <w:rFonts w:ascii="Arial" w:hAnsi="Arial" w:cs="Arial"/>
@@ -4888,7 +4782,6 @@
         </w:rPr>
       </w:pPr>
       <w:proofErr w:type="spellStart"/>
-      <w:proofErr w:type="gramStart"/>
       <w:r>
         <w:rPr>
           <w:rFonts w:ascii="Arial" w:hAnsi="Arial" w:cs="Arial"/>
@@ -4899,7 +4792,6 @@
         <w:t>机制分析</w:t>
       </w:r>
       <w:proofErr w:type="spellEnd"/>
-      <w:proofErr w:type="gramEnd"/>
       <w:r>
         <w:rPr>
           <w:rFonts w:ascii="Arial" w:hAnsi="Arial" w:cs="Arial"/>
@@ -4975,7 +4867,6 @@
         </w:rPr>
       </w:pPr>
       <w:proofErr w:type="spellStart"/>
-      <w:proofErr w:type="gramStart"/>
       <w:r>
         <w:rPr>
           <w:rFonts w:ascii="Arial" w:hAnsi="Arial" w:cs="Arial"/>
@@ -4986,7 +4877,6 @@
         <w:t>消费与投资的角色</w:t>
       </w:r>
       <w:proofErr w:type="spellEnd"/>
-      <w:proofErr w:type="gramEnd"/>
       <w:r>
         <w:rPr>
           <w:rFonts w:ascii="Arial" w:hAnsi="Arial" w:cs="Arial"/>
@@ -5066,7 +4956,7 @@
           <w:lang w:val="en-US"/>
         </w:rPr>
         <w:pict w14:anchorId="728855BD">
-          <v:rect id="_x0000_i1032" style="width:0;height:1.5pt" o:hralign="center" o:hrstd="t" o:hr="t" fillcolor="#a0a0a0" stroked="f"/>
+          <v:rect id="_x0000_i1037" style="width:0;height:1.5pt" o:hralign="center" o:hrstd="t" o:hr="t" fillcolor="#a0a0a0" stroked="f"/>
         </w:pict>
       </w:r>
     </w:p>
@@ -5128,7 +5018,6 @@
               </w:rPr>
             </w:pPr>
             <w:proofErr w:type="spellStart"/>
-            <w:proofErr w:type="gramStart"/>
             <w:r>
               <w:rPr>
                 <w:rFonts w:ascii="Arial" w:hAnsi="Arial" w:cs="Arial"/>
@@ -5139,7 +5028,6 @@
               <w:t>策略</w:t>
             </w:r>
             <w:proofErr w:type="spellEnd"/>
-            <w:proofErr w:type="gramEnd"/>
           </w:p>
         </w:tc>
         <w:tc>
@@ -5158,7 +5046,6 @@
               </w:rPr>
             </w:pPr>
             <w:proofErr w:type="spellStart"/>
-            <w:proofErr w:type="gramStart"/>
             <w:r>
               <w:rPr>
                 <w:rFonts w:ascii="Arial" w:hAnsi="Arial" w:cs="Arial"/>
@@ -5169,7 +5056,6 @@
               <w:t>核心机制</w:t>
             </w:r>
             <w:proofErr w:type="spellEnd"/>
-            <w:proofErr w:type="gramEnd"/>
           </w:p>
         </w:tc>
         <w:tc>
@@ -5188,7 +5074,6 @@
               </w:rPr>
             </w:pPr>
             <w:proofErr w:type="spellStart"/>
-            <w:proofErr w:type="gramStart"/>
             <w:r>
               <w:rPr>
                 <w:rFonts w:ascii="Arial" w:hAnsi="Arial" w:cs="Arial"/>
@@ -5199,7 +5084,6 @@
               <w:t>消费的作用</w:t>
             </w:r>
             <w:proofErr w:type="spellEnd"/>
-            <w:proofErr w:type="gramEnd"/>
           </w:p>
         </w:tc>
         <w:tc>
@@ -5218,7 +5102,6 @@
               </w:rPr>
             </w:pPr>
             <w:proofErr w:type="spellStart"/>
-            <w:proofErr w:type="gramStart"/>
             <w:r>
               <w:rPr>
                 <w:rFonts w:ascii="Arial" w:hAnsi="Arial" w:cs="Arial"/>
@@ -5229,7 +5112,6 @@
               <w:t>投资的作用</w:t>
             </w:r>
             <w:proofErr w:type="spellEnd"/>
-            <w:proofErr w:type="gramEnd"/>
           </w:p>
         </w:tc>
       </w:tr>
@@ -5251,7 +5133,6 @@
               </w:rPr>
             </w:pPr>
             <w:proofErr w:type="spellStart"/>
-            <w:proofErr w:type="gramStart"/>
             <w:r>
               <w:rPr>
                 <w:rFonts w:ascii="Arial" w:hAnsi="Arial" w:cs="Arial"/>
@@ -5262,7 +5143,6 @@
               <w:t>资本积累模型</w:t>
             </w:r>
             <w:proofErr w:type="spellEnd"/>
-            <w:proofErr w:type="gramEnd"/>
           </w:p>
         </w:tc>
         <w:tc>
@@ -5470,7 +5350,6 @@
               </w:rPr>
             </w:pPr>
             <w:proofErr w:type="spellStart"/>
-            <w:proofErr w:type="gramStart"/>
             <w:r>
               <w:rPr>
                 <w:rFonts w:ascii="Arial" w:hAnsi="Arial" w:cs="Arial"/>
@@ -5481,7 +5360,6 @@
               <w:t>借贷约束或融资摩擦</w:t>
             </w:r>
             <w:proofErr w:type="spellEnd"/>
-            <w:proofErr w:type="gramEnd"/>
           </w:p>
         </w:tc>
         <w:tc>
@@ -5502,23 +5380,7 @@
                 <w:rFonts w:ascii="Arial" w:hAnsi="Arial" w:cs="Arial"/>
                 <w:lang w:val="en-US" w:eastAsia="zh-CN"/>
               </w:rPr>
-              <w:t>借贷约束削弱消费需求，</w:t>
-            </w:r>
-            <w:proofErr w:type="gramStart"/>
-            <w:r>
-              <w:rPr>
-                <w:rFonts w:ascii="Arial" w:hAnsi="Arial" w:cs="Arial"/>
-                <w:lang w:val="en-US" w:eastAsia="zh-CN"/>
-              </w:rPr>
-              <w:t>负冲击</w:t>
-            </w:r>
-            <w:proofErr w:type="gramEnd"/>
-            <w:r>
-              <w:rPr>
-                <w:rFonts w:ascii="Arial" w:hAnsi="Arial" w:cs="Arial"/>
-                <w:lang w:val="en-US" w:eastAsia="zh-CN"/>
-              </w:rPr>
-              <w:t>时进口减少，改善贸易余额</w:t>
+              <w:t>借贷约束削弱消费需求，负冲击时进口减少，改善贸易余额</w:t>
             </w:r>
           </w:p>
         </w:tc>
@@ -5600,15 +5462,7 @@
     <w:p>
       <w:pPr>
         <w:rPr>
-          <w:rFonts w:ascii="Arial" w:hAnsi="Arial" w:cs="Arial"/>
-          <w:lang w:val="en-US" w:eastAsia="zh-CN"/>
-        </w:rPr>
-      </w:pPr>
-    </w:p>
-    <w:p>
-      <w:pPr>
-        <w:rPr>
-          <w:rFonts w:ascii="Arial" w:hAnsi="Arial" w:cs="Arial"/>
+          <w:rFonts w:ascii="Arial" w:hAnsi="Arial" w:cs="Arial" w:hint="eastAsia"/>
           <w:lang w:val="en-US" w:eastAsia="zh-CN"/>
         </w:rPr>
       </w:pPr>
@@ -9344,6 +9198,7 @@
   <w:style w:type="character" w:default="1" w:styleId="a0">
     <w:name w:val="Default Paragraph Font"/>
     <w:uiPriority w:val="1"/>
+    <w:semiHidden/>
     <w:unhideWhenUsed/>
   </w:style>
   <w:style w:type="table" w:default="1" w:styleId="a1">

</xml_diff>